<commit_message>
some working files about SQL and Pandas added.
</commit_message>
<xml_diff>
--- a/Flibgrid/Flibgrid-2.docx
+++ b/Flibgrid/Flibgrid-2.docx
@@ -20332,6 +20332,4743 @@
           <w:szCs w:val="28"/>
         </w:rPr>
       </w:pPr>
+    </w:p>
+    <w:p>
+      <w:pPr>
+        <w:shd w:val="clear" w:color="auto" w:fill="FFFFFF"/>
+        <w:spacing w:after="0" w:line="390" w:lineRule="atLeast"/>
+        <w:jc w:val="both"/>
+        <w:textAlignment w:val="baseline"/>
+        <w:rPr>
+          <w:rFonts w:ascii="Arial" w:eastAsia="Times New Roman" w:hAnsi="Arial" w:cs="Arial"/>
+          <w:sz w:val="28"/>
+          <w:szCs w:val="28"/>
+          <w:lang w:eastAsia="tr-TR"/>
+        </w:rPr>
+      </w:pPr>
+      <w:r>
+        <w:rPr>
+          <w:rFonts w:ascii="Arial" w:eastAsia="Times New Roman" w:hAnsi="Arial" w:cs="Arial"/>
+          <w:color w:val="333333"/>
+          <w:sz w:val="28"/>
+          <w:szCs w:val="28"/>
+          <w:bdr w:val="none" w:sz="0" w:space="0" w:color="auto" w:frame="1"/>
+          <w:lang w:eastAsia="tr-TR"/>
+        </w:rPr>
+        <w:t>Günümüzde en popüler ve sıklıkla bahsedilen konu</w:t>
+      </w:r>
+      <w:r>
+        <w:rPr>
+          <w:rFonts w:ascii="Arial" w:eastAsia="Times New Roman" w:hAnsi="Arial" w:cs="Arial"/>
+          <w:color w:val="333333"/>
+          <w:sz w:val="28"/>
+          <w:szCs w:val="28"/>
+          <w:bdr w:val="none" w:sz="0" w:space="0" w:color="auto" w:frame="1"/>
+          <w:lang w:eastAsia="tr-TR"/>
+        </w:rPr>
+        <w:t xml:space="preserve">lar; </w:t>
+      </w:r>
+      <w:r>
+        <w:rPr>
+          <w:rFonts w:ascii="Arial" w:eastAsia="Times New Roman" w:hAnsi="Arial" w:cs="Arial"/>
+          <w:color w:val="333333"/>
+          <w:sz w:val="28"/>
+          <w:szCs w:val="28"/>
+          <w:bdr w:val="none" w:sz="0" w:space="0" w:color="auto" w:frame="1"/>
+          <w:lang w:eastAsia="tr-TR"/>
+        </w:rPr>
+        <w:t>veri analizi</w:t>
+      </w:r>
+      <w:r>
+        <w:rPr>
+          <w:rFonts w:ascii="Arial" w:eastAsia="Times New Roman" w:hAnsi="Arial" w:cs="Arial"/>
+          <w:color w:val="333333"/>
+          <w:sz w:val="28"/>
+          <w:szCs w:val="28"/>
+          <w:bdr w:val="none" w:sz="0" w:space="0" w:color="auto" w:frame="1"/>
+          <w:lang w:eastAsia="tr-TR"/>
+        </w:rPr>
+        <w:t xml:space="preserve"> </w:t>
+      </w:r>
+      <w:r>
+        <w:rPr>
+          <w:rFonts w:ascii="Arial" w:eastAsia="Times New Roman" w:hAnsi="Arial" w:cs="Arial"/>
+          <w:color w:val="333333"/>
+          <w:sz w:val="28"/>
+          <w:szCs w:val="28"/>
+          <w:bdr w:val="none" w:sz="0" w:space="0" w:color="auto" w:frame="1"/>
+          <w:lang w:eastAsia="tr-TR"/>
+        </w:rPr>
+        <w:t>nam-ı diğer ‘Data Analysis’</w:t>
+      </w:r>
+      <w:r>
+        <w:rPr>
+          <w:rFonts w:ascii="Arial" w:eastAsia="Times New Roman" w:hAnsi="Arial" w:cs="Arial"/>
+          <w:color w:val="333333"/>
+          <w:sz w:val="28"/>
+          <w:szCs w:val="28"/>
+          <w:bdr w:val="none" w:sz="0" w:space="0" w:color="auto" w:frame="1"/>
+          <w:lang w:eastAsia="tr-TR"/>
+        </w:rPr>
+        <w:t>,</w:t>
+      </w:r>
+      <w:r>
+        <w:rPr>
+          <w:rFonts w:ascii="Arial" w:eastAsia="Times New Roman" w:hAnsi="Arial" w:cs="Arial"/>
+          <w:color w:val="333333"/>
+          <w:sz w:val="28"/>
+          <w:szCs w:val="28"/>
+          <w:bdr w:val="none" w:sz="0" w:space="0" w:color="auto" w:frame="1"/>
+          <w:lang w:eastAsia="tr-TR"/>
+        </w:rPr>
+        <w:t xml:space="preserve"> </w:t>
+      </w:r>
+      <w:r>
+        <w:rPr>
+          <w:rFonts w:ascii="Arial" w:eastAsia="Times New Roman" w:hAnsi="Arial" w:cs="Arial"/>
+          <w:color w:val="333333"/>
+          <w:sz w:val="28"/>
+          <w:szCs w:val="28"/>
+          <w:bdr w:val="none" w:sz="0" w:space="0" w:color="auto" w:frame="1"/>
+          <w:lang w:eastAsia="tr-TR"/>
+        </w:rPr>
+        <w:t>Veri</w:t>
+      </w:r>
+      <w:r>
+        <w:rPr>
+          <w:rFonts w:ascii="Arial" w:eastAsia="Times New Roman" w:hAnsi="Arial" w:cs="Arial"/>
+          <w:color w:val="333333"/>
+          <w:sz w:val="28"/>
+          <w:szCs w:val="28"/>
+          <w:bdr w:val="none" w:sz="0" w:space="0" w:color="auto" w:frame="1"/>
+          <w:lang w:eastAsia="tr-TR"/>
+        </w:rPr>
+        <w:t xml:space="preserve"> yönetimi veya manipülasyonunu</w:t>
+      </w:r>
+      <w:r>
+        <w:rPr>
+          <w:rFonts w:ascii="Arial" w:eastAsia="Times New Roman" w:hAnsi="Arial" w:cs="Arial"/>
+          <w:color w:val="333333"/>
+          <w:sz w:val="28"/>
+          <w:szCs w:val="28"/>
+          <w:bdr w:val="none" w:sz="0" w:space="0" w:color="auto" w:frame="1"/>
+          <w:lang w:eastAsia="tr-TR"/>
+        </w:rPr>
+        <w:t xml:space="preserve">, </w:t>
+      </w:r>
+      <w:r>
+        <w:rPr>
+          <w:rFonts w:ascii="Arial" w:eastAsia="Times New Roman" w:hAnsi="Arial" w:cs="Arial"/>
+          <w:color w:val="333333"/>
+          <w:sz w:val="28"/>
+          <w:szCs w:val="28"/>
+          <w:bdr w:val="none" w:sz="0" w:space="0" w:color="auto" w:frame="1"/>
+          <w:lang w:eastAsia="tr-TR"/>
+        </w:rPr>
+        <w:t xml:space="preserve">Yapay </w:t>
+      </w:r>
+      <w:proofErr w:type="gramStart"/>
+      <w:r>
+        <w:rPr>
+          <w:rFonts w:ascii="Arial" w:eastAsia="Times New Roman" w:hAnsi="Arial" w:cs="Arial"/>
+          <w:color w:val="333333"/>
+          <w:sz w:val="28"/>
+          <w:szCs w:val="28"/>
+          <w:bdr w:val="none" w:sz="0" w:space="0" w:color="auto" w:frame="1"/>
+          <w:lang w:eastAsia="tr-TR"/>
+        </w:rPr>
+        <w:t>zeka</w:t>
+      </w:r>
+      <w:proofErr w:type="gramEnd"/>
+      <w:r>
+        <w:rPr>
+          <w:rFonts w:ascii="Arial" w:eastAsia="Times New Roman" w:hAnsi="Arial" w:cs="Arial"/>
+          <w:color w:val="333333"/>
+          <w:sz w:val="28"/>
+          <w:szCs w:val="28"/>
+          <w:bdr w:val="none" w:sz="0" w:space="0" w:color="auto" w:frame="1"/>
+          <w:lang w:eastAsia="tr-TR"/>
+        </w:rPr>
+        <w:t>, makine öğrenmesi veya derin öğrenme </w:t>
+      </w:r>
+      <w:proofErr w:type="spellStart"/>
+      <w:r>
+        <w:rPr>
+          <w:rFonts w:ascii="Arial" w:eastAsia="Times New Roman" w:hAnsi="Arial" w:cs="Arial"/>
+          <w:color w:val="333333"/>
+          <w:sz w:val="28"/>
+          <w:szCs w:val="28"/>
+          <w:bdr w:val="none" w:sz="0" w:space="0" w:color="auto" w:frame="1"/>
+          <w:lang w:eastAsia="tr-TR"/>
+        </w:rPr>
+        <w:t>dir</w:t>
+      </w:r>
+      <w:proofErr w:type="spellEnd"/>
+      <w:r>
+        <w:rPr>
+          <w:rFonts w:ascii="Arial" w:eastAsia="Times New Roman" w:hAnsi="Arial" w:cs="Arial"/>
+          <w:color w:val="333333"/>
+          <w:sz w:val="28"/>
+          <w:szCs w:val="28"/>
+          <w:bdr w:val="none" w:sz="0" w:space="0" w:color="auto" w:frame="1"/>
+          <w:lang w:eastAsia="tr-TR"/>
+        </w:rPr>
+        <w:t>.</w:t>
+      </w:r>
+      <w:r>
+        <w:rPr>
+          <w:rFonts w:ascii="Arial" w:eastAsia="Times New Roman" w:hAnsi="Arial" w:cs="Arial"/>
+          <w:color w:val="333333"/>
+          <w:sz w:val="28"/>
+          <w:szCs w:val="28"/>
+          <w:bdr w:val="none" w:sz="0" w:space="0" w:color="auto" w:frame="1"/>
+          <w:lang w:eastAsia="tr-TR"/>
+        </w:rPr>
+        <w:t xml:space="preserve"> </w:t>
+      </w:r>
+      <w:r>
+        <w:rPr>
+          <w:rFonts w:ascii="Arial" w:eastAsia="Times New Roman" w:hAnsi="Arial" w:cs="Arial"/>
+          <w:color w:val="333333"/>
+          <w:sz w:val="28"/>
+          <w:szCs w:val="28"/>
+          <w:bdr w:val="none" w:sz="0" w:space="0" w:color="auto" w:frame="1"/>
+          <w:lang w:eastAsia="tr-TR"/>
+        </w:rPr>
+        <w:t>Bunlar ile ilgili uygulamalarda</w:t>
+      </w:r>
+      <w:r>
+        <w:rPr>
+          <w:rFonts w:ascii="Arial" w:eastAsia="Times New Roman" w:hAnsi="Arial" w:cs="Arial"/>
+          <w:color w:val="333333"/>
+          <w:sz w:val="28"/>
+          <w:szCs w:val="28"/>
+          <w:bdr w:val="none" w:sz="0" w:space="0" w:color="auto" w:frame="1"/>
+          <w:lang w:eastAsia="tr-TR"/>
+        </w:rPr>
+        <w:t xml:space="preserve"> kullanabildiğimiz ön önemli programlama dili tabi ki</w:t>
+      </w:r>
+      <w:r>
+        <w:rPr>
+          <w:rFonts w:ascii="Arial" w:eastAsia="Times New Roman" w:hAnsi="Arial" w:cs="Arial"/>
+          <w:color w:val="333333"/>
+          <w:sz w:val="28"/>
+          <w:szCs w:val="28"/>
+          <w:bdr w:val="none" w:sz="0" w:space="0" w:color="auto" w:frame="1"/>
+          <w:lang w:eastAsia="tr-TR"/>
+        </w:rPr>
+        <w:t xml:space="preserve"> </w:t>
+      </w:r>
+      <w:proofErr w:type="spellStart"/>
+      <w:r>
+        <w:rPr>
+          <w:rFonts w:ascii="Arial" w:eastAsia="Times New Roman" w:hAnsi="Arial" w:cs="Arial"/>
+          <w:color w:val="333333"/>
+          <w:sz w:val="28"/>
+          <w:szCs w:val="28"/>
+          <w:bdr w:val="none" w:sz="0" w:space="0" w:color="auto" w:frame="1"/>
+          <w:lang w:eastAsia="tr-TR"/>
+        </w:rPr>
+        <w:t>Python</w:t>
+      </w:r>
+      <w:proofErr w:type="spellEnd"/>
+      <w:r>
+        <w:rPr>
+          <w:rFonts w:ascii="Arial" w:eastAsia="Times New Roman" w:hAnsi="Arial" w:cs="Arial"/>
+          <w:color w:val="333333"/>
+          <w:sz w:val="28"/>
+          <w:szCs w:val="28"/>
+          <w:bdr w:val="none" w:sz="0" w:space="0" w:color="auto" w:frame="1"/>
+          <w:lang w:eastAsia="tr-TR"/>
+        </w:rPr>
+        <w:t xml:space="preserve"> ve </w:t>
+      </w:r>
+      <w:r>
+        <w:rPr>
+          <w:rFonts w:ascii="Arial" w:eastAsia="Times New Roman" w:hAnsi="Arial" w:cs="Arial"/>
+          <w:color w:val="333333"/>
+          <w:sz w:val="28"/>
+          <w:szCs w:val="28"/>
+          <w:bdr w:val="none" w:sz="0" w:space="0" w:color="auto" w:frame="1"/>
+          <w:lang w:eastAsia="tr-TR"/>
+        </w:rPr>
+        <w:t xml:space="preserve">onun eşsiz iki kütüphanesi </w:t>
+      </w:r>
+      <w:proofErr w:type="spellStart"/>
+      <w:r>
+        <w:rPr>
+          <w:rFonts w:ascii="Arial" w:eastAsia="Times New Roman" w:hAnsi="Arial" w:cs="Arial"/>
+          <w:color w:val="333333"/>
+          <w:sz w:val="28"/>
+          <w:szCs w:val="28"/>
+          <w:bdr w:val="none" w:sz="0" w:space="0" w:color="auto" w:frame="1"/>
+          <w:lang w:eastAsia="tr-TR"/>
+        </w:rPr>
+        <w:t>NumPy</w:t>
+      </w:r>
+      <w:proofErr w:type="spellEnd"/>
+      <w:r>
+        <w:rPr>
+          <w:rFonts w:ascii="Arial" w:eastAsia="Times New Roman" w:hAnsi="Arial" w:cs="Arial"/>
+          <w:color w:val="333333"/>
+          <w:sz w:val="28"/>
+          <w:szCs w:val="28"/>
+          <w:bdr w:val="none" w:sz="0" w:space="0" w:color="auto" w:frame="1"/>
+          <w:lang w:eastAsia="tr-TR"/>
+        </w:rPr>
+        <w:t xml:space="preserve"> ve </w:t>
+      </w:r>
+      <w:proofErr w:type="spellStart"/>
+      <w:r>
+        <w:rPr>
+          <w:rFonts w:ascii="Arial" w:eastAsia="Times New Roman" w:hAnsi="Arial" w:cs="Arial"/>
+          <w:color w:val="333333"/>
+          <w:sz w:val="28"/>
+          <w:szCs w:val="28"/>
+          <w:bdr w:val="none" w:sz="0" w:space="0" w:color="auto" w:frame="1"/>
+          <w:lang w:eastAsia="tr-TR"/>
+        </w:rPr>
+        <w:t>Numpy’dan</w:t>
+      </w:r>
+      <w:proofErr w:type="spellEnd"/>
+      <w:r>
+        <w:rPr>
+          <w:rFonts w:ascii="Arial" w:eastAsia="Times New Roman" w:hAnsi="Arial" w:cs="Arial"/>
+          <w:color w:val="333333"/>
+          <w:sz w:val="28"/>
+          <w:szCs w:val="28"/>
+          <w:bdr w:val="none" w:sz="0" w:space="0" w:color="auto" w:frame="1"/>
+          <w:lang w:eastAsia="tr-TR"/>
+        </w:rPr>
+        <w:t xml:space="preserve"> doğma </w:t>
+      </w:r>
+      <w:proofErr w:type="spellStart"/>
+      <w:r>
+        <w:rPr>
+          <w:rFonts w:ascii="Arial" w:eastAsia="Times New Roman" w:hAnsi="Arial" w:cs="Arial"/>
+          <w:color w:val="333333"/>
+          <w:sz w:val="28"/>
+          <w:szCs w:val="28"/>
+          <w:bdr w:val="none" w:sz="0" w:space="0" w:color="auto" w:frame="1"/>
+          <w:lang w:eastAsia="tr-TR"/>
+        </w:rPr>
+        <w:t>Pandas</w:t>
+      </w:r>
+      <w:proofErr w:type="spellEnd"/>
+      <w:r>
+        <w:rPr>
+          <w:rFonts w:ascii="Arial" w:eastAsia="Times New Roman" w:hAnsi="Arial" w:cs="Arial"/>
+          <w:color w:val="333333"/>
+          <w:sz w:val="28"/>
+          <w:szCs w:val="28"/>
+          <w:bdr w:val="none" w:sz="0" w:space="0" w:color="auto" w:frame="1"/>
+          <w:lang w:eastAsia="tr-TR"/>
+        </w:rPr>
+        <w:t>…</w:t>
+      </w:r>
+      <w:r>
+        <w:rPr>
+          <w:rFonts w:ascii="Arial" w:eastAsia="Times New Roman" w:hAnsi="Arial" w:cs="Arial"/>
+          <w:color w:val="333333"/>
+          <w:sz w:val="28"/>
+          <w:szCs w:val="28"/>
+          <w:bdr w:val="none" w:sz="0" w:space="0" w:color="auto" w:frame="1"/>
+          <w:lang w:eastAsia="tr-TR"/>
+        </w:rPr>
+        <w:br/>
+      </w:r>
+    </w:p>
+    <w:p>
+      <w:pPr>
+        <w:shd w:val="clear" w:color="auto" w:fill="FFFFFF"/>
+        <w:spacing w:after="0" w:line="390" w:lineRule="atLeast"/>
+        <w:jc w:val="both"/>
+        <w:textAlignment w:val="baseline"/>
+        <w:rPr>
+          <w:rFonts w:ascii="Arial" w:eastAsia="Times New Roman" w:hAnsi="Arial" w:cs="Arial"/>
+          <w:sz w:val="28"/>
+          <w:szCs w:val="28"/>
+          <w:lang w:eastAsia="tr-TR"/>
+        </w:rPr>
+      </w:pPr>
+      <w:proofErr w:type="spellStart"/>
+      <w:r>
+        <w:rPr>
+          <w:rFonts w:ascii="Arial" w:eastAsia="Times New Roman" w:hAnsi="Arial" w:cs="Arial"/>
+          <w:color w:val="333333"/>
+          <w:sz w:val="28"/>
+          <w:szCs w:val="28"/>
+          <w:bdr w:val="none" w:sz="0" w:space="0" w:color="auto" w:frame="1"/>
+          <w:lang w:eastAsia="tr-TR"/>
+        </w:rPr>
+        <w:t>NumPy</w:t>
+      </w:r>
+      <w:proofErr w:type="spellEnd"/>
+      <w:r>
+        <w:rPr>
+          <w:rFonts w:ascii="Arial" w:eastAsia="Times New Roman" w:hAnsi="Arial" w:cs="Arial"/>
+          <w:color w:val="333333"/>
+          <w:sz w:val="28"/>
+          <w:szCs w:val="28"/>
+          <w:bdr w:val="none" w:sz="0" w:space="0" w:color="auto" w:frame="1"/>
+          <w:lang w:eastAsia="tr-TR"/>
+        </w:rPr>
+        <w:t>, bilimsel hesaplamalarda ve işlemlerde kullanılıyor. Bu paket ile birlikte N-</w:t>
+      </w:r>
+      <w:proofErr w:type="spellStart"/>
+      <w:r>
+        <w:rPr>
+          <w:rFonts w:ascii="Arial" w:eastAsia="Times New Roman" w:hAnsi="Arial" w:cs="Arial"/>
+          <w:color w:val="333333"/>
+          <w:sz w:val="28"/>
+          <w:szCs w:val="28"/>
+          <w:bdr w:val="none" w:sz="0" w:space="0" w:color="auto" w:frame="1"/>
+          <w:lang w:eastAsia="tr-TR"/>
+        </w:rPr>
+        <w:t>Dimensiyonel</w:t>
+      </w:r>
+      <w:proofErr w:type="spellEnd"/>
+      <w:r>
+        <w:rPr>
+          <w:rFonts w:ascii="Arial" w:eastAsia="Times New Roman" w:hAnsi="Arial" w:cs="Arial"/>
+          <w:color w:val="333333"/>
+          <w:sz w:val="28"/>
+          <w:szCs w:val="28"/>
+          <w:bdr w:val="none" w:sz="0" w:space="0" w:color="auto" w:frame="1"/>
+          <w:lang w:eastAsia="tr-TR"/>
+        </w:rPr>
+        <w:t xml:space="preserve"> </w:t>
+      </w:r>
+      <w:proofErr w:type="spellStart"/>
+      <w:r>
+        <w:rPr>
+          <w:rFonts w:ascii="Arial" w:eastAsia="Times New Roman" w:hAnsi="Arial" w:cs="Arial"/>
+          <w:color w:val="333333"/>
+          <w:sz w:val="28"/>
+          <w:szCs w:val="28"/>
+          <w:bdr w:val="none" w:sz="0" w:space="0" w:color="auto" w:frame="1"/>
+          <w:lang w:eastAsia="tr-TR"/>
+        </w:rPr>
+        <w:t>arrayleri</w:t>
+      </w:r>
+      <w:proofErr w:type="spellEnd"/>
+      <w:r>
+        <w:rPr>
+          <w:rFonts w:ascii="Arial" w:eastAsia="Times New Roman" w:hAnsi="Arial" w:cs="Arial"/>
+          <w:color w:val="333333"/>
+          <w:sz w:val="28"/>
+          <w:szCs w:val="28"/>
+          <w:bdr w:val="none" w:sz="0" w:space="0" w:color="auto" w:frame="1"/>
+          <w:lang w:eastAsia="tr-TR"/>
+        </w:rPr>
+        <w:t xml:space="preserve"> manipüle edebildiğiniz ve hızlıca yaratabildiğimiz, </w:t>
+      </w:r>
+      <w:proofErr w:type="spellStart"/>
+      <w:r>
+        <w:rPr>
+          <w:rFonts w:ascii="Arial" w:eastAsia="Times New Roman" w:hAnsi="Arial" w:cs="Arial"/>
+          <w:color w:val="333333"/>
+          <w:sz w:val="28"/>
+          <w:szCs w:val="28"/>
+          <w:bdr w:val="none" w:sz="0" w:space="0" w:color="auto" w:frame="1"/>
+          <w:lang w:eastAsia="tr-TR"/>
+        </w:rPr>
+        <w:t>linear</w:t>
+      </w:r>
+      <w:proofErr w:type="spellEnd"/>
+      <w:r>
+        <w:rPr>
+          <w:rFonts w:ascii="Arial" w:eastAsia="Times New Roman" w:hAnsi="Arial" w:cs="Arial"/>
+          <w:color w:val="333333"/>
+          <w:sz w:val="28"/>
+          <w:szCs w:val="28"/>
+          <w:bdr w:val="none" w:sz="0" w:space="0" w:color="auto" w:frame="1"/>
+          <w:lang w:eastAsia="tr-TR"/>
+        </w:rPr>
+        <w:t xml:space="preserve"> cebirden, </w:t>
+      </w:r>
+      <w:proofErr w:type="spellStart"/>
+      <w:r>
+        <w:rPr>
+          <w:rFonts w:ascii="Arial" w:eastAsia="Times New Roman" w:hAnsi="Arial" w:cs="Arial"/>
+          <w:color w:val="333333"/>
+          <w:sz w:val="28"/>
+          <w:szCs w:val="28"/>
+          <w:bdr w:val="none" w:sz="0" w:space="0" w:color="auto" w:frame="1"/>
+          <w:lang w:eastAsia="tr-TR"/>
+        </w:rPr>
+        <w:t>Fourier</w:t>
+      </w:r>
+      <w:proofErr w:type="spellEnd"/>
+      <w:r>
+        <w:rPr>
+          <w:rFonts w:ascii="Arial" w:eastAsia="Times New Roman" w:hAnsi="Arial" w:cs="Arial"/>
+          <w:color w:val="333333"/>
+          <w:sz w:val="28"/>
+          <w:szCs w:val="28"/>
+          <w:bdr w:val="none" w:sz="0" w:space="0" w:color="auto" w:frame="1"/>
+          <w:lang w:eastAsia="tr-TR"/>
+        </w:rPr>
+        <w:t xml:space="preserve"> Transformasyona kadar tamamen matematiğin gücünü kullanabildiği</w:t>
+      </w:r>
+      <w:r>
+        <w:rPr>
+          <w:rFonts w:ascii="Arial" w:eastAsia="Times New Roman" w:hAnsi="Arial" w:cs="Arial"/>
+          <w:color w:val="333333"/>
+          <w:sz w:val="28"/>
+          <w:szCs w:val="28"/>
+          <w:bdr w:val="none" w:sz="0" w:space="0" w:color="auto" w:frame="1"/>
+          <w:lang w:eastAsia="tr-TR"/>
+        </w:rPr>
+        <w:t>miz</w:t>
+      </w:r>
+      <w:r>
+        <w:rPr>
+          <w:rFonts w:ascii="Arial" w:eastAsia="Times New Roman" w:hAnsi="Arial" w:cs="Arial"/>
+          <w:color w:val="333333"/>
+          <w:sz w:val="28"/>
+          <w:szCs w:val="28"/>
+          <w:bdr w:val="none" w:sz="0" w:space="0" w:color="auto" w:frame="1"/>
+          <w:lang w:eastAsia="tr-TR"/>
+        </w:rPr>
+        <w:t xml:space="preserve"> eşsiz kütüphane</w:t>
+      </w:r>
+      <w:r>
+        <w:rPr>
+          <w:rFonts w:ascii="Arial" w:eastAsia="Times New Roman" w:hAnsi="Arial" w:cs="Arial"/>
+          <w:color w:val="333333"/>
+          <w:sz w:val="28"/>
+          <w:szCs w:val="28"/>
+          <w:bdr w:val="none" w:sz="0" w:space="0" w:color="auto" w:frame="1"/>
+          <w:lang w:eastAsia="tr-TR"/>
+        </w:rPr>
+        <w:t xml:space="preserve">. Mesela </w:t>
+      </w:r>
+      <w:proofErr w:type="spellStart"/>
+      <w:r>
+        <w:rPr>
+          <w:rFonts w:ascii="Arial" w:eastAsia="Times New Roman" w:hAnsi="Arial" w:cs="Arial"/>
+          <w:color w:val="333333"/>
+          <w:sz w:val="28"/>
+          <w:szCs w:val="28"/>
+          <w:bdr w:val="none" w:sz="0" w:space="0" w:color="auto" w:frame="1"/>
+          <w:lang w:eastAsia="tr-TR"/>
+        </w:rPr>
+        <w:t>arrayleri</w:t>
+      </w:r>
+      <w:proofErr w:type="spellEnd"/>
+      <w:r>
+        <w:rPr>
+          <w:rFonts w:ascii="Arial" w:eastAsia="Times New Roman" w:hAnsi="Arial" w:cs="Arial"/>
+          <w:color w:val="333333"/>
+          <w:sz w:val="28"/>
+          <w:szCs w:val="28"/>
+          <w:bdr w:val="none" w:sz="0" w:space="0" w:color="auto" w:frame="1"/>
+          <w:lang w:eastAsia="tr-TR"/>
+        </w:rPr>
+        <w:t xml:space="preserve"> </w:t>
+      </w:r>
+      <w:proofErr w:type="spellStart"/>
+      <w:r>
+        <w:rPr>
+          <w:rFonts w:ascii="Arial" w:eastAsia="Times New Roman" w:hAnsi="Arial" w:cs="Arial"/>
+          <w:color w:val="333333"/>
+          <w:sz w:val="28"/>
+          <w:szCs w:val="28"/>
+          <w:bdr w:val="none" w:sz="0" w:space="0" w:color="auto" w:frame="1"/>
+          <w:lang w:eastAsia="tr-TR"/>
+        </w:rPr>
+        <w:t>broadcast</w:t>
+      </w:r>
+      <w:proofErr w:type="spellEnd"/>
+      <w:r>
+        <w:rPr>
+          <w:rFonts w:ascii="Arial" w:eastAsia="Times New Roman" w:hAnsi="Arial" w:cs="Arial"/>
+          <w:color w:val="333333"/>
+          <w:sz w:val="28"/>
+          <w:szCs w:val="28"/>
+          <w:bdr w:val="none" w:sz="0" w:space="0" w:color="auto" w:frame="1"/>
+          <w:lang w:eastAsia="tr-TR"/>
+        </w:rPr>
+        <w:t xml:space="preserve"> edebiliyor, böylece orijinal </w:t>
+      </w:r>
+      <w:proofErr w:type="spellStart"/>
+      <w:r>
+        <w:rPr>
+          <w:rFonts w:ascii="Arial" w:eastAsia="Times New Roman" w:hAnsi="Arial" w:cs="Arial"/>
+          <w:color w:val="333333"/>
+          <w:sz w:val="28"/>
+          <w:szCs w:val="28"/>
+          <w:bdr w:val="none" w:sz="0" w:space="0" w:color="auto" w:frame="1"/>
+          <w:lang w:eastAsia="tr-TR"/>
+        </w:rPr>
+        <w:t>array</w:t>
+      </w:r>
+      <w:proofErr w:type="spellEnd"/>
+      <w:r>
+        <w:rPr>
+          <w:rFonts w:ascii="Arial" w:eastAsia="Times New Roman" w:hAnsi="Arial" w:cs="Arial"/>
+          <w:color w:val="333333"/>
+          <w:sz w:val="28"/>
+          <w:szCs w:val="28"/>
+          <w:bdr w:val="none" w:sz="0" w:space="0" w:color="auto" w:frame="1"/>
+          <w:lang w:eastAsia="tr-TR"/>
+        </w:rPr>
+        <w:t xml:space="preserve"> üzerinde canlı bir şekilde, başka bir değişkene kopyalamaya gerek kalmadan değişiklik yapabiliyorsunuz. Bu da </w:t>
+      </w:r>
+      <w:proofErr w:type="spellStart"/>
+      <w:r>
+        <w:rPr>
+          <w:rFonts w:ascii="Arial" w:eastAsia="Times New Roman" w:hAnsi="Arial" w:cs="Arial"/>
+          <w:color w:val="333333"/>
+          <w:sz w:val="28"/>
+          <w:szCs w:val="28"/>
+          <w:bdr w:val="none" w:sz="0" w:space="0" w:color="auto" w:frame="1"/>
+          <w:lang w:eastAsia="tr-TR"/>
+        </w:rPr>
+        <w:t>memory</w:t>
+      </w:r>
+      <w:proofErr w:type="spellEnd"/>
+      <w:r>
+        <w:rPr>
+          <w:rFonts w:ascii="Arial" w:eastAsia="Times New Roman" w:hAnsi="Arial" w:cs="Arial"/>
+          <w:color w:val="333333"/>
+          <w:sz w:val="28"/>
+          <w:szCs w:val="28"/>
+          <w:bdr w:val="none" w:sz="0" w:space="0" w:color="auto" w:frame="1"/>
+          <w:lang w:eastAsia="tr-TR"/>
+        </w:rPr>
+        <w:t xml:space="preserve"> problemini ortadan kaldırıyor.</w:t>
+      </w:r>
+      <w:r>
+        <w:rPr>
+          <w:rFonts w:ascii="Arial" w:eastAsia="Times New Roman" w:hAnsi="Arial" w:cs="Arial"/>
+          <w:color w:val="333333"/>
+          <w:sz w:val="28"/>
+          <w:szCs w:val="28"/>
+          <w:bdr w:val="none" w:sz="0" w:space="0" w:color="auto" w:frame="1"/>
+          <w:lang w:eastAsia="tr-TR"/>
+        </w:rPr>
+        <w:br/>
+      </w:r>
+    </w:p>
+    <w:p>
+      <w:pPr>
+        <w:jc w:val="both"/>
+        <w:rPr>
+          <w:rFonts w:ascii="Arial" w:hAnsi="Arial" w:cs="Arial"/>
+          <w:color w:val="333333"/>
+          <w:sz w:val="28"/>
+          <w:szCs w:val="28"/>
+          <w:shd w:val="clear" w:color="auto" w:fill="FFFFFF"/>
+        </w:rPr>
+      </w:pPr>
+      <w:r>
+        <w:rPr>
+          <w:rFonts w:ascii="Arial" w:hAnsi="Arial" w:cs="Arial"/>
+          <w:color w:val="333333"/>
+          <w:sz w:val="28"/>
+          <w:szCs w:val="28"/>
+          <w:shd w:val="clear" w:color="auto" w:fill="FFFFFF"/>
+        </w:rPr>
+        <w:t xml:space="preserve">Verileri irdelediğimiz, manipüle ettiğimiz </w:t>
+      </w:r>
+      <w:r>
+        <w:rPr>
+          <w:rFonts w:ascii="Arial" w:hAnsi="Arial" w:cs="Arial"/>
+          <w:color w:val="333333"/>
+          <w:sz w:val="28"/>
+          <w:szCs w:val="28"/>
+          <w:shd w:val="clear" w:color="auto" w:fill="FFFFFF"/>
+        </w:rPr>
+        <w:t>önemli bir kısım olan</w:t>
+      </w:r>
+      <w:r>
+        <w:rPr>
+          <w:rFonts w:ascii="Arial" w:hAnsi="Arial" w:cs="Arial"/>
+          <w:color w:val="333333"/>
+          <w:sz w:val="28"/>
+          <w:szCs w:val="28"/>
+          <w:shd w:val="clear" w:color="auto" w:fill="FFFFFF"/>
+        </w:rPr>
+        <w:t xml:space="preserve"> </w:t>
+      </w:r>
+      <w:proofErr w:type="spellStart"/>
+      <w:r>
+        <w:rPr>
+          <w:rFonts w:ascii="Arial" w:hAnsi="Arial" w:cs="Arial"/>
+          <w:color w:val="333333"/>
+          <w:sz w:val="28"/>
+          <w:szCs w:val="28"/>
+          <w:shd w:val="clear" w:color="auto" w:fill="FFFFFF"/>
+        </w:rPr>
+        <w:t>Pandas’ı</w:t>
+      </w:r>
+      <w:proofErr w:type="spellEnd"/>
+      <w:r>
+        <w:rPr>
+          <w:rFonts w:ascii="Arial" w:hAnsi="Arial" w:cs="Arial"/>
+          <w:color w:val="333333"/>
+          <w:sz w:val="28"/>
+          <w:szCs w:val="28"/>
+          <w:shd w:val="clear" w:color="auto" w:fill="FFFFFF"/>
+        </w:rPr>
+        <w:t xml:space="preserve"> Microsoft Excel olarak da düşünebiliriz. Burada ek olarak web sitelerinden html </w:t>
+      </w:r>
+      <w:proofErr w:type="spellStart"/>
+      <w:r>
+        <w:rPr>
+          <w:rFonts w:ascii="Arial" w:hAnsi="Arial" w:cs="Arial"/>
+          <w:color w:val="333333"/>
+          <w:sz w:val="28"/>
+          <w:szCs w:val="28"/>
+          <w:shd w:val="clear" w:color="auto" w:fill="FFFFFF"/>
+        </w:rPr>
+        <w:t>tagleri</w:t>
+      </w:r>
+      <w:proofErr w:type="spellEnd"/>
+      <w:r>
+        <w:rPr>
+          <w:rFonts w:ascii="Arial" w:hAnsi="Arial" w:cs="Arial"/>
+          <w:color w:val="333333"/>
+          <w:sz w:val="28"/>
+          <w:szCs w:val="28"/>
+          <w:shd w:val="clear" w:color="auto" w:fill="FFFFFF"/>
+        </w:rPr>
+        <w:t xml:space="preserve"> okuyarak veri çekebiliyor, bunu istediğimiz platforma (</w:t>
+      </w:r>
+      <w:proofErr w:type="spellStart"/>
+      <w:r>
+        <w:rPr>
+          <w:rFonts w:ascii="Arial" w:hAnsi="Arial" w:cs="Arial"/>
+          <w:color w:val="333333"/>
+          <w:sz w:val="28"/>
+          <w:szCs w:val="28"/>
+          <w:shd w:val="clear" w:color="auto" w:fill="FFFFFF"/>
+        </w:rPr>
+        <w:t>sql</w:t>
+      </w:r>
+      <w:proofErr w:type="spellEnd"/>
+      <w:r>
+        <w:rPr>
+          <w:rFonts w:ascii="Arial" w:hAnsi="Arial" w:cs="Arial"/>
+          <w:color w:val="333333"/>
+          <w:sz w:val="28"/>
+          <w:szCs w:val="28"/>
+          <w:shd w:val="clear" w:color="auto" w:fill="FFFFFF"/>
+        </w:rPr>
+        <w:t xml:space="preserve">, </w:t>
+      </w:r>
+      <w:proofErr w:type="spellStart"/>
+      <w:r>
+        <w:rPr>
+          <w:rFonts w:ascii="Arial" w:hAnsi="Arial" w:cs="Arial"/>
+          <w:color w:val="333333"/>
+          <w:sz w:val="28"/>
+          <w:szCs w:val="28"/>
+          <w:shd w:val="clear" w:color="auto" w:fill="FFFFFF"/>
+        </w:rPr>
+        <w:lastRenderedPageBreak/>
+        <w:t>excel</w:t>
+      </w:r>
+      <w:proofErr w:type="spellEnd"/>
+      <w:r>
+        <w:rPr>
+          <w:rFonts w:ascii="Arial" w:hAnsi="Arial" w:cs="Arial"/>
+          <w:color w:val="333333"/>
+          <w:sz w:val="28"/>
+          <w:szCs w:val="28"/>
+          <w:shd w:val="clear" w:color="auto" w:fill="FFFFFF"/>
+        </w:rPr>
+        <w:t xml:space="preserve">, </w:t>
+      </w:r>
+      <w:proofErr w:type="spellStart"/>
+      <w:r>
+        <w:rPr>
+          <w:rFonts w:ascii="Arial" w:hAnsi="Arial" w:cs="Arial"/>
+          <w:color w:val="333333"/>
+          <w:sz w:val="28"/>
+          <w:szCs w:val="28"/>
+          <w:shd w:val="clear" w:color="auto" w:fill="FFFFFF"/>
+        </w:rPr>
+        <w:t>csv</w:t>
+      </w:r>
+      <w:proofErr w:type="spellEnd"/>
+      <w:r>
+        <w:rPr>
+          <w:rFonts w:ascii="Arial" w:hAnsi="Arial" w:cs="Arial"/>
+          <w:color w:val="333333"/>
+          <w:sz w:val="28"/>
+          <w:szCs w:val="28"/>
+          <w:shd w:val="clear" w:color="auto" w:fill="FFFFFF"/>
+        </w:rPr>
+        <w:t xml:space="preserve"> vb.) aktarabiliyoruz. Tabi ki ‘</w:t>
+      </w:r>
+      <w:proofErr w:type="spellStart"/>
+      <w:r>
+        <w:rPr>
+          <w:rFonts w:ascii="Arial" w:hAnsi="Arial" w:cs="Arial"/>
+          <w:color w:val="333333"/>
+          <w:sz w:val="28"/>
+          <w:szCs w:val="28"/>
+          <w:shd w:val="clear" w:color="auto" w:fill="FFFFFF"/>
+        </w:rPr>
+        <w:t>merge</w:t>
+      </w:r>
+      <w:proofErr w:type="spellEnd"/>
+      <w:r>
+        <w:rPr>
+          <w:rFonts w:ascii="Arial" w:hAnsi="Arial" w:cs="Arial"/>
+          <w:color w:val="333333"/>
+          <w:sz w:val="28"/>
+          <w:szCs w:val="28"/>
+          <w:shd w:val="clear" w:color="auto" w:fill="FFFFFF"/>
+        </w:rPr>
+        <w:t xml:space="preserve">, </w:t>
+      </w:r>
+      <w:proofErr w:type="spellStart"/>
+      <w:r>
+        <w:rPr>
+          <w:rFonts w:ascii="Arial" w:hAnsi="Arial" w:cs="Arial"/>
+          <w:color w:val="333333"/>
+          <w:sz w:val="28"/>
+          <w:szCs w:val="28"/>
+          <w:shd w:val="clear" w:color="auto" w:fill="FFFFFF"/>
+        </w:rPr>
+        <w:t>join</w:t>
+      </w:r>
+      <w:proofErr w:type="spellEnd"/>
+      <w:r>
+        <w:rPr>
+          <w:rFonts w:ascii="Arial" w:hAnsi="Arial" w:cs="Arial"/>
+          <w:color w:val="333333"/>
+          <w:sz w:val="28"/>
+          <w:szCs w:val="28"/>
+          <w:shd w:val="clear" w:color="auto" w:fill="FFFFFF"/>
+        </w:rPr>
+        <w:t xml:space="preserve"> ve </w:t>
+      </w:r>
+      <w:proofErr w:type="spellStart"/>
+      <w:r>
+        <w:rPr>
+          <w:rFonts w:ascii="Arial" w:hAnsi="Arial" w:cs="Arial"/>
+          <w:color w:val="333333"/>
+          <w:sz w:val="28"/>
+          <w:szCs w:val="28"/>
+          <w:shd w:val="clear" w:color="auto" w:fill="FFFFFF"/>
+        </w:rPr>
+        <w:t>concatenation</w:t>
+      </w:r>
+      <w:proofErr w:type="spellEnd"/>
+      <w:r>
+        <w:rPr>
+          <w:rFonts w:ascii="Arial" w:hAnsi="Arial" w:cs="Arial"/>
+          <w:color w:val="333333"/>
+          <w:sz w:val="28"/>
+          <w:szCs w:val="28"/>
+          <w:shd w:val="clear" w:color="auto" w:fill="FFFFFF"/>
+        </w:rPr>
+        <w:t xml:space="preserve">’ gibi global işlemleri de rahatlıkla </w:t>
+      </w:r>
+      <w:proofErr w:type="spellStart"/>
+      <w:r>
+        <w:rPr>
+          <w:rFonts w:ascii="Arial" w:hAnsi="Arial" w:cs="Arial"/>
+          <w:color w:val="333333"/>
+          <w:sz w:val="28"/>
+          <w:szCs w:val="28"/>
+          <w:shd w:val="clear" w:color="auto" w:fill="FFFFFF"/>
+        </w:rPr>
+        <w:t>pandas’in</w:t>
+      </w:r>
+      <w:proofErr w:type="spellEnd"/>
+      <w:r>
+        <w:rPr>
+          <w:rFonts w:ascii="Arial" w:hAnsi="Arial" w:cs="Arial"/>
+          <w:color w:val="333333"/>
+          <w:sz w:val="28"/>
+          <w:szCs w:val="28"/>
+          <w:shd w:val="clear" w:color="auto" w:fill="FFFFFF"/>
+        </w:rPr>
+        <w:t xml:space="preserve"> içerisinde bulunan fonksiyonlarla yapılabiliyor, verileri istediğimiz gibi yönetebiliyoruz. </w:t>
+      </w:r>
+    </w:p>
+    <w:p>
+      <w:pPr>
+        <w:jc w:val="both"/>
+        <w:rPr>
+          <w:rFonts w:ascii="Arial" w:hAnsi="Arial" w:cs="Arial"/>
+          <w:color w:val="333333"/>
+          <w:sz w:val="28"/>
+          <w:szCs w:val="28"/>
+          <w:shd w:val="clear" w:color="auto" w:fill="FFFFFF"/>
+        </w:rPr>
+      </w:pPr>
+    </w:p>
+    <w:p>
+      <w:pPr>
+        <w:pStyle w:val="Balk3"/>
+        <w:shd w:val="clear" w:color="auto" w:fill="FFFFFF"/>
+        <w:spacing w:before="0" w:after="92"/>
+        <w:rPr>
+          <w:rFonts w:ascii="Nunito Sans" w:hAnsi="Nunito Sans"/>
+          <w:color w:val="232C39"/>
+          <w:sz w:val="43"/>
+          <w:szCs w:val="43"/>
+        </w:rPr>
+      </w:pPr>
+      <w:proofErr w:type="spellStart"/>
+      <w:r>
+        <w:rPr>
+          <w:rFonts w:ascii="Nunito Sans" w:hAnsi="Nunito Sans"/>
+          <w:color w:val="232C39"/>
+          <w:sz w:val="43"/>
+          <w:szCs w:val="43"/>
+        </w:rPr>
+        <w:t>Pandas</w:t>
+      </w:r>
+      <w:proofErr w:type="spellEnd"/>
+      <w:r>
+        <w:rPr>
+          <w:rFonts w:ascii="Nunito Sans" w:hAnsi="Nunito Sans"/>
+          <w:color w:val="232C39"/>
+          <w:sz w:val="43"/>
+          <w:szCs w:val="43"/>
+        </w:rPr>
+        <w:t xml:space="preserve"> </w:t>
+      </w:r>
+      <w:proofErr w:type="spellStart"/>
+      <w:r>
+        <w:rPr>
+          <w:rFonts w:ascii="Nunito Sans" w:hAnsi="Nunito Sans"/>
+          <w:color w:val="232C39"/>
+          <w:sz w:val="43"/>
+          <w:szCs w:val="43"/>
+        </w:rPr>
+        <w:t>vs</w:t>
+      </w:r>
+      <w:proofErr w:type="spellEnd"/>
+      <w:r>
+        <w:rPr>
+          <w:rFonts w:ascii="Nunito Sans" w:hAnsi="Nunito Sans"/>
+          <w:color w:val="232C39"/>
+          <w:sz w:val="43"/>
+          <w:szCs w:val="43"/>
+        </w:rPr>
+        <w:t xml:space="preserve"> </w:t>
+      </w:r>
+      <w:proofErr w:type="spellStart"/>
+      <w:r>
+        <w:rPr>
+          <w:rFonts w:ascii="Nunito Sans" w:hAnsi="Nunito Sans"/>
+          <w:color w:val="232C39"/>
+          <w:sz w:val="43"/>
+          <w:szCs w:val="43"/>
+        </w:rPr>
+        <w:t>NumPy</w:t>
+      </w:r>
+      <w:proofErr w:type="spellEnd"/>
+      <w:r>
+        <w:rPr>
+          <w:rFonts w:ascii="Nunito Sans" w:hAnsi="Nunito Sans"/>
+          <w:color w:val="232C39"/>
+          <w:sz w:val="43"/>
+          <w:szCs w:val="43"/>
+        </w:rPr>
+        <w:t> </w:t>
+      </w:r>
+      <w:proofErr w:type="spellStart"/>
+      <w:r>
+        <w:rPr>
+          <w:rFonts w:ascii="Nunito Sans" w:hAnsi="Nunito Sans"/>
+          <w:color w:val="232C39"/>
+          <w:sz w:val="43"/>
+          <w:szCs w:val="43"/>
+        </w:rPr>
+        <w:t>Comparison</w:t>
+      </w:r>
+      <w:proofErr w:type="spellEnd"/>
+      <w:r>
+        <w:rPr>
+          <w:rFonts w:ascii="Nunito Sans" w:hAnsi="Nunito Sans"/>
+          <w:color w:val="232C39"/>
+          <w:sz w:val="43"/>
+          <w:szCs w:val="43"/>
+        </w:rPr>
+        <w:t xml:space="preserve"> </w:t>
+      </w:r>
+      <w:proofErr w:type="spellStart"/>
+      <w:r>
+        <w:rPr>
+          <w:rFonts w:ascii="Nunito Sans" w:hAnsi="Nunito Sans"/>
+          <w:color w:val="232C39"/>
+          <w:sz w:val="43"/>
+          <w:szCs w:val="43"/>
+        </w:rPr>
+        <w:t>Table</w:t>
+      </w:r>
+      <w:proofErr w:type="spellEnd"/>
+    </w:p>
+    <w:p>
+      <w:pPr>
+        <w:pStyle w:val="NormalWeb"/>
+        <w:shd w:val="clear" w:color="auto" w:fill="FFFFFF"/>
+        <w:spacing w:before="0" w:beforeAutospacing="0" w:after="332" w:afterAutospacing="0" w:line="480" w:lineRule="auto"/>
+        <w:rPr>
+          <w:rFonts w:ascii="Nunito Sans" w:hAnsi="Nunito Sans"/>
+          <w:color w:val="4D5968"/>
+          <w:sz w:val="27"/>
+          <w:szCs w:val="27"/>
+        </w:rPr>
+      </w:pPr>
+      <w:proofErr w:type="spellStart"/>
+      <w:r>
+        <w:rPr>
+          <w:rFonts w:ascii="Nunito Sans" w:hAnsi="Nunito Sans"/>
+          <w:color w:val="4D5968"/>
+          <w:sz w:val="27"/>
+          <w:szCs w:val="27"/>
+        </w:rPr>
+        <w:t>Let’s</w:t>
+      </w:r>
+      <w:proofErr w:type="spellEnd"/>
+      <w:r>
+        <w:rPr>
+          <w:rFonts w:ascii="Nunito Sans" w:hAnsi="Nunito Sans"/>
+          <w:color w:val="4D5968"/>
+          <w:sz w:val="27"/>
+          <w:szCs w:val="27"/>
+        </w:rPr>
+        <w:t xml:space="preserve"> </w:t>
+      </w:r>
+      <w:proofErr w:type="spellStart"/>
+      <w:r>
+        <w:rPr>
+          <w:rFonts w:ascii="Nunito Sans" w:hAnsi="Nunito Sans"/>
+          <w:color w:val="4D5968"/>
+          <w:sz w:val="27"/>
+          <w:szCs w:val="27"/>
+        </w:rPr>
+        <w:t>discuss</w:t>
+      </w:r>
+      <w:proofErr w:type="spellEnd"/>
+      <w:r>
+        <w:rPr>
+          <w:rFonts w:ascii="Nunito Sans" w:hAnsi="Nunito Sans"/>
+          <w:color w:val="4D5968"/>
+          <w:sz w:val="27"/>
+          <w:szCs w:val="27"/>
+        </w:rPr>
+        <w:t xml:space="preserve"> </w:t>
+      </w:r>
+      <w:proofErr w:type="spellStart"/>
+      <w:r>
+        <w:rPr>
+          <w:rFonts w:ascii="Nunito Sans" w:hAnsi="Nunito Sans"/>
+          <w:color w:val="4D5968"/>
+          <w:sz w:val="27"/>
+          <w:szCs w:val="27"/>
+        </w:rPr>
+        <w:t>the</w:t>
+      </w:r>
+      <w:proofErr w:type="spellEnd"/>
+      <w:r>
+        <w:rPr>
+          <w:rFonts w:ascii="Nunito Sans" w:hAnsi="Nunito Sans"/>
+          <w:color w:val="4D5968"/>
+          <w:sz w:val="27"/>
+          <w:szCs w:val="27"/>
+        </w:rPr>
+        <w:t xml:space="preserve"> top </w:t>
+      </w:r>
+      <w:proofErr w:type="spellStart"/>
+      <w:r>
+        <w:rPr>
+          <w:rFonts w:ascii="Nunito Sans" w:hAnsi="Nunito Sans"/>
+          <w:color w:val="4D5968"/>
+          <w:sz w:val="27"/>
+          <w:szCs w:val="27"/>
+        </w:rPr>
+        <w:t>comparison</w:t>
+      </w:r>
+      <w:proofErr w:type="spellEnd"/>
+      <w:r>
+        <w:rPr>
+          <w:rFonts w:ascii="Nunito Sans" w:hAnsi="Nunito Sans"/>
+          <w:color w:val="4D5968"/>
+          <w:sz w:val="27"/>
+          <w:szCs w:val="27"/>
+        </w:rPr>
+        <w:t xml:space="preserve"> </w:t>
+      </w:r>
+      <w:proofErr w:type="spellStart"/>
+      <w:r>
+        <w:rPr>
+          <w:rFonts w:ascii="Nunito Sans" w:hAnsi="Nunito Sans"/>
+          <w:color w:val="4D5968"/>
+          <w:sz w:val="27"/>
+          <w:szCs w:val="27"/>
+        </w:rPr>
+        <w:t>between</w:t>
+      </w:r>
+      <w:proofErr w:type="spellEnd"/>
+      <w:r>
+        <w:rPr>
+          <w:rFonts w:ascii="Nunito Sans" w:hAnsi="Nunito Sans"/>
+          <w:color w:val="4D5968"/>
+          <w:sz w:val="27"/>
+          <w:szCs w:val="27"/>
+        </w:rPr>
+        <w:t xml:space="preserve"> </w:t>
+      </w:r>
+      <w:proofErr w:type="spellStart"/>
+      <w:r>
+        <w:rPr>
+          <w:rFonts w:ascii="Nunito Sans" w:hAnsi="Nunito Sans"/>
+          <w:color w:val="4D5968"/>
+          <w:sz w:val="27"/>
+          <w:szCs w:val="27"/>
+        </w:rPr>
+        <w:t>Pandas</w:t>
+      </w:r>
+      <w:proofErr w:type="spellEnd"/>
+      <w:r>
+        <w:rPr>
+          <w:rFonts w:ascii="Nunito Sans" w:hAnsi="Nunito Sans"/>
+          <w:color w:val="4D5968"/>
+          <w:sz w:val="27"/>
+          <w:szCs w:val="27"/>
+        </w:rPr>
+        <w:t xml:space="preserve"> </w:t>
+      </w:r>
+      <w:proofErr w:type="spellStart"/>
+      <w:r>
+        <w:rPr>
+          <w:rFonts w:ascii="Nunito Sans" w:hAnsi="Nunito Sans"/>
+          <w:color w:val="4D5968"/>
+          <w:sz w:val="27"/>
+          <w:szCs w:val="27"/>
+        </w:rPr>
+        <w:t>vs</w:t>
+      </w:r>
+      <w:proofErr w:type="spellEnd"/>
+      <w:r>
+        <w:rPr>
+          <w:rFonts w:ascii="Nunito Sans" w:hAnsi="Nunito Sans"/>
+          <w:color w:val="4D5968"/>
+          <w:sz w:val="27"/>
+          <w:szCs w:val="27"/>
+        </w:rPr>
+        <w:t xml:space="preserve"> </w:t>
+      </w:r>
+      <w:proofErr w:type="spellStart"/>
+      <w:r>
+        <w:rPr>
+          <w:rFonts w:ascii="Nunito Sans" w:hAnsi="Nunito Sans"/>
+          <w:color w:val="4D5968"/>
+          <w:sz w:val="27"/>
+          <w:szCs w:val="27"/>
+        </w:rPr>
+        <w:t>NumPy</w:t>
+      </w:r>
+      <w:proofErr w:type="spellEnd"/>
+      <w:r>
+        <w:rPr>
+          <w:rFonts w:ascii="Nunito Sans" w:hAnsi="Nunito Sans"/>
+          <w:color w:val="4D5968"/>
+          <w:sz w:val="27"/>
+          <w:szCs w:val="27"/>
+        </w:rPr>
+        <w:t>:</w:t>
+      </w:r>
+    </w:p>
+    <w:tbl>
+      <w:tblPr>
+        <w:tblW w:w="0" w:type="auto"/>
+        <w:tblBorders>
+          <w:top w:val="single" w:sz="12" w:space="0" w:color="D2D2D2"/>
+          <w:left w:val="single" w:sz="12" w:space="0" w:color="D2D2D2"/>
+          <w:bottom w:val="single" w:sz="12" w:space="0" w:color="D2D2D2"/>
+          <w:right w:val="single" w:sz="12" w:space="0" w:color="D2D2D2"/>
+        </w:tblBorders>
+        <w:shd w:val="clear" w:color="auto" w:fill="FFFFFF"/>
+        <w:tblCellMar>
+          <w:top w:w="15" w:type="dxa"/>
+          <w:left w:w="15" w:type="dxa"/>
+          <w:bottom w:w="15" w:type="dxa"/>
+          <w:right w:w="15" w:type="dxa"/>
+        </w:tblCellMar>
+        <w:tblLook w:val="04A0" w:firstRow="1" w:lastRow="0" w:firstColumn="1" w:lastColumn="0" w:noHBand="0" w:noVBand="1"/>
+      </w:tblPr>
+      <w:tblGrid>
+        <w:gridCol w:w="2082"/>
+        <w:gridCol w:w="3564"/>
+        <w:gridCol w:w="3396"/>
+      </w:tblGrid>
+      <w:tr>
+        <w:tc>
+          <w:tcPr>
+            <w:tcW w:w="0" w:type="auto"/>
+            <w:tcBorders>
+              <w:top w:val="single" w:sz="12" w:space="0" w:color="D2D2D2"/>
+              <w:left w:val="single" w:sz="12" w:space="0" w:color="D2D2D2"/>
+              <w:right w:val="single" w:sz="12" w:space="0" w:color="D2D2D2"/>
+            </w:tcBorders>
+            <w:shd w:val="clear" w:color="auto" w:fill="FFFFFF"/>
+            <w:tcMar>
+              <w:top w:w="148" w:type="dxa"/>
+              <w:left w:w="148" w:type="dxa"/>
+              <w:bottom w:w="148" w:type="dxa"/>
+              <w:right w:w="148" w:type="dxa"/>
+            </w:tcMar>
+            <w:hideMark/>
+          </w:tcPr>
+          <w:p>
+            <w:pPr>
+              <w:spacing w:line="480" w:lineRule="auto"/>
+              <w:jc w:val="center"/>
+              <w:rPr>
+                <w:rFonts w:ascii="Nunito Sans" w:hAnsi="Nunito Sans"/>
+                <w:color w:val="4D5968"/>
+                <w:sz w:val="24"/>
+                <w:szCs w:val="24"/>
+              </w:rPr>
+            </w:pPr>
+            <w:r>
+              <w:rPr>
+                <w:rStyle w:val="Gl"/>
+                <w:rFonts w:ascii="Nunito Sans" w:hAnsi="Nunito Sans"/>
+                <w:color w:val="4D5968"/>
+              </w:rPr>
+              <w:t xml:space="preserve">Point of </w:t>
+            </w:r>
+            <w:proofErr w:type="spellStart"/>
+            <w:r>
+              <w:rPr>
+                <w:rStyle w:val="Gl"/>
+                <w:rFonts w:ascii="Nunito Sans" w:hAnsi="Nunito Sans"/>
+                <w:color w:val="4D5968"/>
+              </w:rPr>
+              <w:t>Comparison</w:t>
+            </w:r>
+            <w:proofErr w:type="spellEnd"/>
+          </w:p>
+        </w:tc>
+        <w:tc>
+          <w:tcPr>
+            <w:tcW w:w="0" w:type="auto"/>
+            <w:tcBorders>
+              <w:top w:val="single" w:sz="12" w:space="0" w:color="D2D2D2"/>
+              <w:left w:val="single" w:sz="12" w:space="0" w:color="D2D2D2"/>
+              <w:right w:val="single" w:sz="12" w:space="0" w:color="D2D2D2"/>
+            </w:tcBorders>
+            <w:shd w:val="clear" w:color="auto" w:fill="FFFFFF"/>
+            <w:tcMar>
+              <w:top w:w="148" w:type="dxa"/>
+              <w:left w:w="148" w:type="dxa"/>
+              <w:bottom w:w="148" w:type="dxa"/>
+              <w:right w:w="148" w:type="dxa"/>
+            </w:tcMar>
+            <w:hideMark/>
+          </w:tcPr>
+          <w:p>
+            <w:pPr>
+              <w:spacing w:line="480" w:lineRule="auto"/>
+              <w:jc w:val="center"/>
+              <w:rPr>
+                <w:rFonts w:ascii="Nunito Sans" w:hAnsi="Nunito Sans"/>
+                <w:color w:val="4D5968"/>
+              </w:rPr>
+            </w:pPr>
+            <w:proofErr w:type="spellStart"/>
+            <w:r>
+              <w:rPr>
+                <w:rStyle w:val="Gl"/>
+                <w:rFonts w:ascii="Nunito Sans" w:hAnsi="Nunito Sans"/>
+                <w:color w:val="4D5968"/>
+              </w:rPr>
+              <w:t>Pandas</w:t>
+            </w:r>
+            <w:proofErr w:type="spellEnd"/>
+          </w:p>
+        </w:tc>
+        <w:tc>
+          <w:tcPr>
+            <w:tcW w:w="0" w:type="auto"/>
+            <w:tcBorders>
+              <w:top w:val="single" w:sz="12" w:space="0" w:color="D2D2D2"/>
+              <w:left w:val="single" w:sz="12" w:space="0" w:color="D2D2D2"/>
+              <w:right w:val="single" w:sz="12" w:space="0" w:color="D2D2D2"/>
+            </w:tcBorders>
+            <w:shd w:val="clear" w:color="auto" w:fill="FFFFFF"/>
+            <w:tcMar>
+              <w:top w:w="148" w:type="dxa"/>
+              <w:left w:w="148" w:type="dxa"/>
+              <w:bottom w:w="148" w:type="dxa"/>
+              <w:right w:w="148" w:type="dxa"/>
+            </w:tcMar>
+            <w:hideMark/>
+          </w:tcPr>
+          <w:p>
+            <w:pPr>
+              <w:spacing w:line="480" w:lineRule="auto"/>
+              <w:jc w:val="center"/>
+              <w:rPr>
+                <w:rFonts w:ascii="Nunito Sans" w:hAnsi="Nunito Sans"/>
+                <w:color w:val="4D5968"/>
+              </w:rPr>
+            </w:pPr>
+            <w:proofErr w:type="spellStart"/>
+            <w:r>
+              <w:rPr>
+                <w:rStyle w:val="Gl"/>
+                <w:rFonts w:ascii="Nunito Sans" w:hAnsi="Nunito Sans"/>
+                <w:color w:val="4D5968"/>
+              </w:rPr>
+              <w:t>NumPy</w:t>
+            </w:r>
+            <w:proofErr w:type="spellEnd"/>
+          </w:p>
+        </w:tc>
+      </w:tr>
+      <w:tr>
+        <w:tc>
+          <w:tcPr>
+            <w:tcW w:w="0" w:type="auto"/>
+            <w:tcBorders>
+              <w:top w:val="single" w:sz="12" w:space="0" w:color="D2D2D2"/>
+              <w:left w:val="single" w:sz="12" w:space="0" w:color="D2D2D2"/>
+              <w:right w:val="single" w:sz="12" w:space="0" w:color="D2D2D2"/>
+            </w:tcBorders>
+            <w:shd w:val="clear" w:color="auto" w:fill="FFFFFF"/>
+            <w:tcMar>
+              <w:top w:w="148" w:type="dxa"/>
+              <w:left w:w="148" w:type="dxa"/>
+              <w:bottom w:w="148" w:type="dxa"/>
+              <w:right w:w="148" w:type="dxa"/>
+            </w:tcMar>
+            <w:hideMark/>
+          </w:tcPr>
+          <w:p>
+            <w:pPr>
+              <w:spacing w:line="480" w:lineRule="auto"/>
+              <w:rPr>
+                <w:rFonts w:ascii="Nunito Sans" w:hAnsi="Nunito Sans"/>
+                <w:color w:val="4D5968"/>
+              </w:rPr>
+            </w:pPr>
+            <w:r>
+              <w:rPr>
+                <w:rStyle w:val="Gl"/>
+                <w:rFonts w:ascii="Nunito Sans" w:hAnsi="Nunito Sans"/>
+                <w:color w:val="4D5968"/>
+              </w:rPr>
+              <w:t xml:space="preserve">Data Object/ </w:t>
+            </w:r>
+            <w:proofErr w:type="spellStart"/>
+            <w:r>
+              <w:rPr>
+                <w:rStyle w:val="Gl"/>
+                <w:rFonts w:ascii="Nunito Sans" w:hAnsi="Nunito Sans"/>
+                <w:color w:val="4D5968"/>
+              </w:rPr>
+              <w:t>Building</w:t>
+            </w:r>
+            <w:proofErr w:type="spellEnd"/>
+            <w:r>
+              <w:rPr>
+                <w:rStyle w:val="Gl"/>
+                <w:rFonts w:ascii="Nunito Sans" w:hAnsi="Nunito Sans"/>
+                <w:color w:val="4D5968"/>
+              </w:rPr>
+              <w:t xml:space="preserve"> </w:t>
+            </w:r>
+            <w:proofErr w:type="spellStart"/>
+            <w:r>
+              <w:rPr>
+                <w:rStyle w:val="Gl"/>
+                <w:rFonts w:ascii="Nunito Sans" w:hAnsi="Nunito Sans"/>
+                <w:color w:val="4D5968"/>
+              </w:rPr>
+              <w:t>Block</w:t>
+            </w:r>
+            <w:proofErr w:type="spellEnd"/>
+          </w:p>
+        </w:tc>
+        <w:tc>
+          <w:tcPr>
+            <w:tcW w:w="0" w:type="auto"/>
+            <w:tcBorders>
+              <w:top w:val="single" w:sz="12" w:space="0" w:color="D2D2D2"/>
+              <w:left w:val="single" w:sz="12" w:space="0" w:color="D2D2D2"/>
+              <w:right w:val="single" w:sz="12" w:space="0" w:color="D2D2D2"/>
+            </w:tcBorders>
+            <w:shd w:val="clear" w:color="auto" w:fill="FFFFFF"/>
+            <w:tcMar>
+              <w:top w:w="148" w:type="dxa"/>
+              <w:left w:w="148" w:type="dxa"/>
+              <w:bottom w:w="148" w:type="dxa"/>
+              <w:right w:w="148" w:type="dxa"/>
+            </w:tcMar>
+            <w:hideMark/>
+          </w:tcPr>
+          <w:p>
+            <w:pPr>
+              <w:spacing w:line="480" w:lineRule="auto"/>
+              <w:rPr>
+                <w:rFonts w:ascii="Nunito Sans" w:hAnsi="Nunito Sans"/>
+                <w:color w:val="4D5968"/>
+              </w:rPr>
+            </w:pPr>
+            <w:r>
+              <w:rPr>
+                <w:rFonts w:ascii="Nunito Sans" w:hAnsi="Nunito Sans"/>
+                <w:color w:val="4D5968"/>
+              </w:rPr>
+              <w:t xml:space="preserve">Main data </w:t>
+            </w:r>
+            <w:proofErr w:type="spellStart"/>
+            <w:r>
+              <w:rPr>
+                <w:rFonts w:ascii="Nunito Sans" w:hAnsi="Nunito Sans"/>
+                <w:color w:val="4D5968"/>
+              </w:rPr>
+              <w:t>object</w:t>
+            </w:r>
+            <w:proofErr w:type="spellEnd"/>
+            <w:r>
+              <w:rPr>
+                <w:rFonts w:ascii="Nunito Sans" w:hAnsi="Nunito Sans"/>
+                <w:color w:val="4D5968"/>
+              </w:rPr>
+              <w:t xml:space="preserve"> in </w:t>
+            </w:r>
+            <w:proofErr w:type="spellStart"/>
+            <w:r>
+              <w:rPr>
+                <w:rFonts w:ascii="Nunito Sans" w:hAnsi="Nunito Sans"/>
+                <w:color w:val="4D5968"/>
+              </w:rPr>
+              <w:t>pandas</w:t>
+            </w:r>
+            <w:proofErr w:type="spellEnd"/>
+            <w:r>
+              <w:rPr>
+                <w:rFonts w:ascii="Nunito Sans" w:hAnsi="Nunito Sans"/>
+                <w:color w:val="4D5968"/>
+              </w:rPr>
+              <w:t xml:space="preserve"> is a </w:t>
+            </w:r>
+            <w:proofErr w:type="spellStart"/>
+            <w:r>
+              <w:rPr>
+                <w:rFonts w:ascii="Nunito Sans" w:hAnsi="Nunito Sans"/>
+                <w:color w:val="4D5968"/>
+              </w:rPr>
+              <w:t>series</w:t>
+            </w:r>
+            <w:proofErr w:type="spellEnd"/>
+            <w:r>
+              <w:rPr>
+                <w:rFonts w:ascii="Nunito Sans" w:hAnsi="Nunito Sans"/>
+                <w:color w:val="4D5968"/>
+              </w:rPr>
+              <w:t xml:space="preserve">. Series is </w:t>
+            </w:r>
+            <w:proofErr w:type="spellStart"/>
+            <w:r>
+              <w:rPr>
+                <w:rFonts w:ascii="Nunito Sans" w:hAnsi="Nunito Sans"/>
+                <w:color w:val="4D5968"/>
+              </w:rPr>
+              <w:t>equivalent</w:t>
+            </w:r>
+            <w:proofErr w:type="spellEnd"/>
+            <w:r>
+              <w:rPr>
+                <w:rFonts w:ascii="Nunito Sans" w:hAnsi="Nunito Sans"/>
+                <w:color w:val="4D5968"/>
+              </w:rPr>
+              <w:t xml:space="preserve"> </w:t>
+            </w:r>
+            <w:proofErr w:type="spellStart"/>
+            <w:r>
+              <w:rPr>
+                <w:rFonts w:ascii="Nunito Sans" w:hAnsi="Nunito Sans"/>
+                <w:color w:val="4D5968"/>
+              </w:rPr>
+              <w:t>to</w:t>
+            </w:r>
+            <w:proofErr w:type="spellEnd"/>
+            <w:r>
+              <w:rPr>
+                <w:rFonts w:ascii="Nunito Sans" w:hAnsi="Nunito Sans"/>
+                <w:color w:val="4D5968"/>
+              </w:rPr>
+              <w:t xml:space="preserve"> </w:t>
+            </w:r>
+            <w:proofErr w:type="spellStart"/>
+            <w:r>
+              <w:rPr>
+                <w:rFonts w:ascii="Nunito Sans" w:hAnsi="Nunito Sans"/>
+                <w:color w:val="4D5968"/>
+              </w:rPr>
+              <w:t>one-dimensional</w:t>
+            </w:r>
+            <w:proofErr w:type="spellEnd"/>
+            <w:r>
+              <w:rPr>
+                <w:rFonts w:ascii="Nunito Sans" w:hAnsi="Nunito Sans"/>
+                <w:color w:val="4D5968"/>
+              </w:rPr>
+              <w:t xml:space="preserve"> </w:t>
+            </w:r>
+            <w:proofErr w:type="spellStart"/>
+            <w:r>
+              <w:rPr>
+                <w:rFonts w:ascii="Nunito Sans" w:hAnsi="Nunito Sans"/>
+                <w:color w:val="4D5968"/>
+              </w:rPr>
+              <w:t>array</w:t>
+            </w:r>
+            <w:proofErr w:type="spellEnd"/>
+            <w:r>
+              <w:rPr>
+                <w:rFonts w:ascii="Nunito Sans" w:hAnsi="Nunito Sans"/>
+                <w:color w:val="4D5968"/>
+              </w:rPr>
+              <w:t xml:space="preserve">, </w:t>
+            </w:r>
+            <w:proofErr w:type="spellStart"/>
+            <w:r>
+              <w:rPr>
+                <w:rFonts w:ascii="Nunito Sans" w:hAnsi="Nunito Sans"/>
+                <w:color w:val="4D5968"/>
+              </w:rPr>
+              <w:t>whereas</w:t>
+            </w:r>
+            <w:proofErr w:type="spellEnd"/>
+            <w:r>
+              <w:rPr>
+                <w:rFonts w:ascii="Nunito Sans" w:hAnsi="Nunito Sans"/>
+                <w:color w:val="4D5968"/>
+              </w:rPr>
+              <w:t xml:space="preserve"> </w:t>
+            </w:r>
+            <w:proofErr w:type="spellStart"/>
+            <w:r>
+              <w:rPr>
+                <w:rFonts w:ascii="Nunito Sans" w:hAnsi="Nunito Sans"/>
+                <w:color w:val="4D5968"/>
+              </w:rPr>
+              <w:t>other</w:t>
+            </w:r>
+            <w:proofErr w:type="spellEnd"/>
+            <w:r>
+              <w:rPr>
+                <w:rFonts w:ascii="Nunito Sans" w:hAnsi="Nunito Sans"/>
+                <w:color w:val="4D5968"/>
+              </w:rPr>
+              <w:t xml:space="preserve"> data </w:t>
+            </w:r>
+            <w:proofErr w:type="spellStart"/>
+            <w:r>
+              <w:rPr>
+                <w:rFonts w:ascii="Nunito Sans" w:hAnsi="Nunito Sans"/>
+                <w:color w:val="4D5968"/>
+              </w:rPr>
+              <w:t>object</w:t>
+            </w:r>
+            <w:proofErr w:type="spellEnd"/>
+            <w:r>
+              <w:rPr>
+                <w:rFonts w:ascii="Nunito Sans" w:hAnsi="Nunito Sans"/>
+                <w:color w:val="4D5968"/>
+              </w:rPr>
+              <w:t xml:space="preserve"> Data </w:t>
+            </w:r>
+            <w:proofErr w:type="spellStart"/>
+            <w:r>
+              <w:rPr>
+                <w:rFonts w:ascii="Nunito Sans" w:hAnsi="Nunito Sans"/>
+                <w:color w:val="4D5968"/>
+              </w:rPr>
+              <w:t>Frame</w:t>
+            </w:r>
+            <w:proofErr w:type="spellEnd"/>
+            <w:r>
+              <w:rPr>
+                <w:rFonts w:ascii="Nunito Sans" w:hAnsi="Nunito Sans"/>
+                <w:color w:val="4D5968"/>
+              </w:rPr>
+              <w:t xml:space="preserve"> is </w:t>
+            </w:r>
+            <w:proofErr w:type="spellStart"/>
+            <w:r>
+              <w:rPr>
+                <w:rFonts w:ascii="Nunito Sans" w:hAnsi="Nunito Sans"/>
+                <w:color w:val="4D5968"/>
+              </w:rPr>
+              <w:t>equivalent</w:t>
+            </w:r>
+            <w:proofErr w:type="spellEnd"/>
+            <w:r>
+              <w:rPr>
+                <w:rFonts w:ascii="Nunito Sans" w:hAnsi="Nunito Sans"/>
+                <w:color w:val="4D5968"/>
+              </w:rPr>
+              <w:t xml:space="preserve"> </w:t>
+            </w:r>
+            <w:proofErr w:type="spellStart"/>
+            <w:r>
+              <w:rPr>
+                <w:rFonts w:ascii="Nunito Sans" w:hAnsi="Nunito Sans"/>
+                <w:color w:val="4D5968"/>
+              </w:rPr>
+              <w:t>to</w:t>
+            </w:r>
+            <w:proofErr w:type="spellEnd"/>
+            <w:r>
+              <w:rPr>
+                <w:rFonts w:ascii="Nunito Sans" w:hAnsi="Nunito Sans"/>
+                <w:color w:val="4D5968"/>
+              </w:rPr>
+              <w:t xml:space="preserve"> </w:t>
+            </w:r>
+            <w:proofErr w:type="spellStart"/>
+            <w:r>
+              <w:rPr>
+                <w:rFonts w:ascii="Nunito Sans" w:hAnsi="Nunito Sans"/>
+                <w:color w:val="4D5968"/>
+              </w:rPr>
+              <w:t>ndarray</w:t>
+            </w:r>
+            <w:proofErr w:type="spellEnd"/>
+            <w:r>
+              <w:rPr>
+                <w:rFonts w:ascii="Nunito Sans" w:hAnsi="Nunito Sans"/>
+                <w:color w:val="4D5968"/>
+              </w:rPr>
+              <w:t>.</w:t>
+            </w:r>
+          </w:p>
+        </w:tc>
+        <w:tc>
+          <w:tcPr>
+            <w:tcW w:w="0" w:type="auto"/>
+            <w:tcBorders>
+              <w:top w:val="single" w:sz="12" w:space="0" w:color="D2D2D2"/>
+              <w:left w:val="single" w:sz="12" w:space="0" w:color="D2D2D2"/>
+              <w:right w:val="single" w:sz="12" w:space="0" w:color="D2D2D2"/>
+            </w:tcBorders>
+            <w:shd w:val="clear" w:color="auto" w:fill="FFFFFF"/>
+            <w:tcMar>
+              <w:top w:w="148" w:type="dxa"/>
+              <w:left w:w="148" w:type="dxa"/>
+              <w:bottom w:w="148" w:type="dxa"/>
+              <w:right w:w="148" w:type="dxa"/>
+            </w:tcMar>
+            <w:hideMark/>
+          </w:tcPr>
+          <w:p>
+            <w:pPr>
+              <w:spacing w:line="480" w:lineRule="auto"/>
+              <w:rPr>
+                <w:rFonts w:ascii="Nunito Sans" w:hAnsi="Nunito Sans"/>
+                <w:color w:val="4D5968"/>
+              </w:rPr>
+            </w:pPr>
+            <w:r>
+              <w:rPr>
+                <w:rFonts w:ascii="Nunito Sans" w:hAnsi="Nunito Sans"/>
+                <w:color w:val="4D5968"/>
+              </w:rPr>
+              <w:t xml:space="preserve">Main data </w:t>
+            </w:r>
+            <w:proofErr w:type="spellStart"/>
+            <w:r>
+              <w:rPr>
+                <w:rFonts w:ascii="Nunito Sans" w:hAnsi="Nunito Sans"/>
+                <w:color w:val="4D5968"/>
+              </w:rPr>
+              <w:t>object</w:t>
+            </w:r>
+            <w:proofErr w:type="spellEnd"/>
+            <w:r>
+              <w:rPr>
+                <w:rFonts w:ascii="Nunito Sans" w:hAnsi="Nunito Sans"/>
+                <w:color w:val="4D5968"/>
+              </w:rPr>
+              <w:t xml:space="preserve"> in </w:t>
+            </w:r>
+            <w:proofErr w:type="spellStart"/>
+            <w:r>
+              <w:rPr>
+                <w:rFonts w:ascii="Nunito Sans" w:hAnsi="Nunito Sans"/>
+                <w:color w:val="4D5968"/>
+              </w:rPr>
+              <w:t>numpy</w:t>
+            </w:r>
+            <w:proofErr w:type="spellEnd"/>
+            <w:r>
+              <w:rPr>
+                <w:rFonts w:ascii="Nunito Sans" w:hAnsi="Nunito Sans"/>
+                <w:color w:val="4D5968"/>
+              </w:rPr>
+              <w:t xml:space="preserve"> is </w:t>
+            </w:r>
+            <w:proofErr w:type="spellStart"/>
+            <w:r>
+              <w:rPr>
+                <w:rFonts w:ascii="Nunito Sans" w:hAnsi="Nunito Sans"/>
+                <w:color w:val="4D5968"/>
+              </w:rPr>
+              <w:t>ndarray</w:t>
+            </w:r>
+            <w:proofErr w:type="spellEnd"/>
+            <w:r>
+              <w:rPr>
+                <w:rFonts w:ascii="Nunito Sans" w:hAnsi="Nunito Sans"/>
+                <w:color w:val="4D5968"/>
+              </w:rPr>
+              <w:t xml:space="preserve"> (n-</w:t>
+            </w:r>
+            <w:proofErr w:type="spellStart"/>
+            <w:r>
+              <w:rPr>
+                <w:rFonts w:ascii="Nunito Sans" w:hAnsi="Nunito Sans"/>
+                <w:color w:val="4D5968"/>
+              </w:rPr>
+              <w:t>dimensional</w:t>
+            </w:r>
+            <w:proofErr w:type="spellEnd"/>
+            <w:r>
+              <w:rPr>
+                <w:rFonts w:ascii="Nunito Sans" w:hAnsi="Nunito Sans"/>
+                <w:color w:val="4D5968"/>
+              </w:rPr>
+              <w:t xml:space="preserve"> </w:t>
+            </w:r>
+            <w:proofErr w:type="spellStart"/>
+            <w:r>
+              <w:rPr>
+                <w:rFonts w:ascii="Nunito Sans" w:hAnsi="Nunito Sans"/>
+                <w:color w:val="4D5968"/>
+              </w:rPr>
+              <w:t>array</w:t>
+            </w:r>
+            <w:proofErr w:type="spellEnd"/>
+            <w:r>
+              <w:rPr>
+                <w:rFonts w:ascii="Nunito Sans" w:hAnsi="Nunito Sans"/>
+                <w:color w:val="4D5968"/>
+              </w:rPr>
+              <w:t>).</w:t>
+            </w:r>
+          </w:p>
+        </w:tc>
+      </w:tr>
+      <w:tr>
+        <w:tc>
+          <w:tcPr>
+            <w:tcW w:w="0" w:type="auto"/>
+            <w:tcBorders>
+              <w:top w:val="single" w:sz="12" w:space="0" w:color="D2D2D2"/>
+              <w:left w:val="single" w:sz="12" w:space="0" w:color="D2D2D2"/>
+              <w:right w:val="single" w:sz="12" w:space="0" w:color="D2D2D2"/>
+            </w:tcBorders>
+            <w:shd w:val="clear" w:color="auto" w:fill="FFFFFF"/>
+            <w:tcMar>
+              <w:top w:w="148" w:type="dxa"/>
+              <w:left w:w="148" w:type="dxa"/>
+              <w:bottom w:w="148" w:type="dxa"/>
+              <w:right w:w="148" w:type="dxa"/>
+            </w:tcMar>
+            <w:hideMark/>
+          </w:tcPr>
+          <w:p>
+            <w:pPr>
+              <w:spacing w:line="480" w:lineRule="auto"/>
+              <w:rPr>
+                <w:rFonts w:ascii="Nunito Sans" w:hAnsi="Nunito Sans"/>
+                <w:color w:val="4D5968"/>
+              </w:rPr>
+            </w:pPr>
+            <w:r>
+              <w:rPr>
+                <w:rStyle w:val="Gl"/>
+                <w:rFonts w:ascii="Nunito Sans" w:hAnsi="Nunito Sans"/>
+                <w:color w:val="4D5968"/>
+              </w:rPr>
+              <w:t xml:space="preserve">Popular </w:t>
+            </w:r>
+            <w:proofErr w:type="spellStart"/>
+            <w:r>
+              <w:rPr>
+                <w:rStyle w:val="Gl"/>
+                <w:rFonts w:ascii="Nunito Sans" w:hAnsi="Nunito Sans"/>
+                <w:color w:val="4D5968"/>
+              </w:rPr>
+              <w:t>Industry</w:t>
+            </w:r>
+            <w:proofErr w:type="spellEnd"/>
+            <w:r>
+              <w:rPr>
+                <w:rStyle w:val="Gl"/>
+                <w:rFonts w:ascii="Nunito Sans" w:hAnsi="Nunito Sans"/>
+                <w:color w:val="4D5968"/>
+              </w:rPr>
+              <w:t xml:space="preserve"> </w:t>
+            </w:r>
+            <w:proofErr w:type="spellStart"/>
+            <w:r>
+              <w:rPr>
+                <w:rStyle w:val="Gl"/>
+                <w:rFonts w:ascii="Nunito Sans" w:hAnsi="Nunito Sans"/>
+                <w:color w:val="4D5968"/>
+              </w:rPr>
+              <w:t>Usage</w:t>
+            </w:r>
+            <w:proofErr w:type="spellEnd"/>
+          </w:p>
+        </w:tc>
+        <w:tc>
+          <w:tcPr>
+            <w:tcW w:w="0" w:type="auto"/>
+            <w:tcBorders>
+              <w:top w:val="single" w:sz="12" w:space="0" w:color="D2D2D2"/>
+              <w:left w:val="single" w:sz="12" w:space="0" w:color="D2D2D2"/>
+              <w:right w:val="single" w:sz="12" w:space="0" w:color="D2D2D2"/>
+            </w:tcBorders>
+            <w:shd w:val="clear" w:color="auto" w:fill="FFFFFF"/>
+            <w:tcMar>
+              <w:top w:w="148" w:type="dxa"/>
+              <w:left w:w="148" w:type="dxa"/>
+              <w:bottom w:w="148" w:type="dxa"/>
+              <w:right w:w="148" w:type="dxa"/>
+            </w:tcMar>
+            <w:hideMark/>
+          </w:tcPr>
+          <w:p>
+            <w:pPr>
+              <w:spacing w:line="480" w:lineRule="auto"/>
+              <w:rPr>
+                <w:rFonts w:ascii="Nunito Sans" w:hAnsi="Nunito Sans"/>
+                <w:color w:val="4D5968"/>
+              </w:rPr>
+            </w:pPr>
+            <w:proofErr w:type="spellStart"/>
+            <w:r>
+              <w:rPr>
+                <w:rFonts w:ascii="Nunito Sans" w:hAnsi="Nunito Sans"/>
+                <w:color w:val="4D5968"/>
+              </w:rPr>
+              <w:t>Pandas</w:t>
+            </w:r>
+            <w:proofErr w:type="spellEnd"/>
+            <w:r>
+              <w:rPr>
+                <w:rFonts w:ascii="Nunito Sans" w:hAnsi="Nunito Sans"/>
+                <w:color w:val="4D5968"/>
+              </w:rPr>
+              <w:t xml:space="preserve"> is </w:t>
+            </w:r>
+            <w:proofErr w:type="spellStart"/>
+            <w:r>
+              <w:rPr>
+                <w:rFonts w:ascii="Nunito Sans" w:hAnsi="Nunito Sans"/>
+                <w:color w:val="4D5968"/>
+              </w:rPr>
+              <w:t>popularly</w:t>
+            </w:r>
+            <w:proofErr w:type="spellEnd"/>
+            <w:r>
+              <w:rPr>
+                <w:rFonts w:ascii="Nunito Sans" w:hAnsi="Nunito Sans"/>
+                <w:color w:val="4D5968"/>
+              </w:rPr>
+              <w:t xml:space="preserve"> </w:t>
+            </w:r>
+            <w:proofErr w:type="spellStart"/>
+            <w:r>
+              <w:rPr>
+                <w:rFonts w:ascii="Nunito Sans" w:hAnsi="Nunito Sans"/>
+                <w:color w:val="4D5968"/>
+              </w:rPr>
+              <w:t>used</w:t>
+            </w:r>
+            <w:proofErr w:type="spellEnd"/>
+            <w:r>
+              <w:rPr>
+                <w:rFonts w:ascii="Nunito Sans" w:hAnsi="Nunito Sans"/>
+                <w:color w:val="4D5968"/>
+              </w:rPr>
+              <w:t xml:space="preserve"> </w:t>
+            </w:r>
+            <w:proofErr w:type="spellStart"/>
+            <w:r>
+              <w:rPr>
+                <w:rFonts w:ascii="Nunito Sans" w:hAnsi="Nunito Sans"/>
+                <w:color w:val="4D5968"/>
+              </w:rPr>
+              <w:t>for</w:t>
+            </w:r>
+            <w:proofErr w:type="spellEnd"/>
+            <w:r>
+              <w:rPr>
+                <w:rFonts w:ascii="Nunito Sans" w:hAnsi="Nunito Sans"/>
+                <w:color w:val="4D5968"/>
+              </w:rPr>
+              <w:t xml:space="preserve"> data </w:t>
+            </w:r>
+            <w:proofErr w:type="spellStart"/>
+            <w:r>
+              <w:rPr>
+                <w:rFonts w:ascii="Nunito Sans" w:hAnsi="Nunito Sans"/>
+                <w:color w:val="4D5968"/>
+              </w:rPr>
+              <w:t>analysis</w:t>
+            </w:r>
+            <w:proofErr w:type="spellEnd"/>
+            <w:r>
+              <w:rPr>
+                <w:rFonts w:ascii="Nunito Sans" w:hAnsi="Nunito Sans"/>
+                <w:color w:val="4D5968"/>
+              </w:rPr>
+              <w:t xml:space="preserve"> </w:t>
+            </w:r>
+            <w:proofErr w:type="spellStart"/>
+            <w:r>
+              <w:rPr>
+                <w:rFonts w:ascii="Nunito Sans" w:hAnsi="Nunito Sans"/>
+                <w:color w:val="4D5968"/>
+              </w:rPr>
+              <w:t>and</w:t>
+            </w:r>
+            <w:proofErr w:type="spellEnd"/>
+            <w:r>
+              <w:rPr>
+                <w:rFonts w:ascii="Nunito Sans" w:hAnsi="Nunito Sans"/>
+                <w:color w:val="4D5968"/>
+              </w:rPr>
+              <w:t xml:space="preserve"> </w:t>
+            </w:r>
+            <w:proofErr w:type="spellStart"/>
+            <w:r>
+              <w:rPr>
+                <w:rFonts w:ascii="Nunito Sans" w:hAnsi="Nunito Sans"/>
+                <w:color w:val="4D5968"/>
+              </w:rPr>
+              <w:t>visualization</w:t>
+            </w:r>
+            <w:proofErr w:type="spellEnd"/>
+            <w:r>
+              <w:rPr>
+                <w:rFonts w:ascii="Nunito Sans" w:hAnsi="Nunito Sans"/>
+                <w:color w:val="4D5968"/>
+              </w:rPr>
+              <w:t>.</w:t>
+            </w:r>
+          </w:p>
+        </w:tc>
+        <w:tc>
+          <w:tcPr>
+            <w:tcW w:w="0" w:type="auto"/>
+            <w:tcBorders>
+              <w:top w:val="single" w:sz="12" w:space="0" w:color="D2D2D2"/>
+              <w:left w:val="single" w:sz="12" w:space="0" w:color="D2D2D2"/>
+              <w:right w:val="single" w:sz="12" w:space="0" w:color="D2D2D2"/>
+            </w:tcBorders>
+            <w:shd w:val="clear" w:color="auto" w:fill="FFFFFF"/>
+            <w:tcMar>
+              <w:top w:w="148" w:type="dxa"/>
+              <w:left w:w="148" w:type="dxa"/>
+              <w:bottom w:w="148" w:type="dxa"/>
+              <w:right w:w="148" w:type="dxa"/>
+            </w:tcMar>
+            <w:hideMark/>
+          </w:tcPr>
+          <w:p>
+            <w:pPr>
+              <w:spacing w:line="480" w:lineRule="auto"/>
+              <w:rPr>
+                <w:rFonts w:ascii="Nunito Sans" w:hAnsi="Nunito Sans"/>
+                <w:color w:val="4D5968"/>
+              </w:rPr>
+            </w:pPr>
+            <w:proofErr w:type="spellStart"/>
+            <w:r>
+              <w:rPr>
+                <w:rFonts w:ascii="Nunito Sans" w:hAnsi="Nunito Sans"/>
+                <w:color w:val="4D5968"/>
+              </w:rPr>
+              <w:t>NumPy</w:t>
+            </w:r>
+            <w:proofErr w:type="spellEnd"/>
+            <w:r>
+              <w:rPr>
+                <w:rFonts w:ascii="Nunito Sans" w:hAnsi="Nunito Sans"/>
+                <w:color w:val="4D5968"/>
+              </w:rPr>
+              <w:t xml:space="preserve"> is </w:t>
+            </w:r>
+            <w:proofErr w:type="spellStart"/>
+            <w:r>
+              <w:rPr>
+                <w:rFonts w:ascii="Nunito Sans" w:hAnsi="Nunito Sans"/>
+                <w:color w:val="4D5968"/>
+              </w:rPr>
+              <w:t>popularly</w:t>
+            </w:r>
+            <w:proofErr w:type="spellEnd"/>
+            <w:r>
+              <w:rPr>
+                <w:rFonts w:ascii="Nunito Sans" w:hAnsi="Nunito Sans"/>
+                <w:color w:val="4D5968"/>
+              </w:rPr>
+              <w:t xml:space="preserve"> </w:t>
+            </w:r>
+            <w:proofErr w:type="spellStart"/>
+            <w:r>
+              <w:rPr>
+                <w:rFonts w:ascii="Nunito Sans" w:hAnsi="Nunito Sans"/>
+                <w:color w:val="4D5968"/>
+              </w:rPr>
+              <w:t>used</w:t>
+            </w:r>
+            <w:proofErr w:type="spellEnd"/>
+            <w:r>
+              <w:rPr>
+                <w:rFonts w:ascii="Nunito Sans" w:hAnsi="Nunito Sans"/>
+                <w:color w:val="4D5968"/>
+              </w:rPr>
+              <w:t xml:space="preserve"> </w:t>
+            </w:r>
+            <w:proofErr w:type="spellStart"/>
+            <w:r>
+              <w:rPr>
+                <w:rFonts w:ascii="Nunito Sans" w:hAnsi="Nunito Sans"/>
+                <w:color w:val="4D5968"/>
+              </w:rPr>
+              <w:t>for</w:t>
+            </w:r>
+            <w:proofErr w:type="spellEnd"/>
+            <w:r>
+              <w:rPr>
+                <w:rFonts w:ascii="Nunito Sans" w:hAnsi="Nunito Sans"/>
+                <w:color w:val="4D5968"/>
+              </w:rPr>
+              <w:t xml:space="preserve"> </w:t>
+            </w:r>
+            <w:proofErr w:type="spellStart"/>
+            <w:r>
+              <w:rPr>
+                <w:rFonts w:ascii="Nunito Sans" w:hAnsi="Nunito Sans"/>
+                <w:color w:val="4D5968"/>
+              </w:rPr>
+              <w:t>numerical</w:t>
+            </w:r>
+            <w:proofErr w:type="spellEnd"/>
+            <w:r>
+              <w:rPr>
+                <w:rFonts w:ascii="Nunito Sans" w:hAnsi="Nunito Sans"/>
+                <w:color w:val="4D5968"/>
+              </w:rPr>
+              <w:t xml:space="preserve"> </w:t>
+            </w:r>
+            <w:proofErr w:type="spellStart"/>
+            <w:r>
+              <w:rPr>
+                <w:rFonts w:ascii="Nunito Sans" w:hAnsi="Nunito Sans"/>
+                <w:color w:val="4D5968"/>
+              </w:rPr>
+              <w:t>calculations</w:t>
+            </w:r>
+            <w:proofErr w:type="spellEnd"/>
+            <w:r>
+              <w:rPr>
+                <w:rFonts w:ascii="Nunito Sans" w:hAnsi="Nunito Sans"/>
+                <w:color w:val="4D5968"/>
+              </w:rPr>
+              <w:t>.</w:t>
+            </w:r>
+          </w:p>
+        </w:tc>
+      </w:tr>
+      <w:tr>
+        <w:tc>
+          <w:tcPr>
+            <w:tcW w:w="0" w:type="auto"/>
+            <w:tcBorders>
+              <w:top w:val="single" w:sz="12" w:space="0" w:color="D2D2D2"/>
+              <w:left w:val="single" w:sz="12" w:space="0" w:color="D2D2D2"/>
+              <w:right w:val="single" w:sz="12" w:space="0" w:color="D2D2D2"/>
+            </w:tcBorders>
+            <w:shd w:val="clear" w:color="auto" w:fill="FFFFFF"/>
+            <w:tcMar>
+              <w:top w:w="148" w:type="dxa"/>
+              <w:left w:w="148" w:type="dxa"/>
+              <w:bottom w:w="148" w:type="dxa"/>
+              <w:right w:w="148" w:type="dxa"/>
+            </w:tcMar>
+            <w:hideMark/>
+          </w:tcPr>
+          <w:p>
+            <w:pPr>
+              <w:spacing w:line="480" w:lineRule="auto"/>
+              <w:rPr>
+                <w:rFonts w:ascii="Nunito Sans" w:hAnsi="Nunito Sans"/>
+                <w:color w:val="4D5968"/>
+              </w:rPr>
+            </w:pPr>
+            <w:proofErr w:type="spellStart"/>
+            <w:r>
+              <w:rPr>
+                <w:rStyle w:val="Gl"/>
+                <w:rFonts w:ascii="Nunito Sans" w:hAnsi="Nunito Sans"/>
+                <w:color w:val="4D5968"/>
+              </w:rPr>
+              <w:t>Type</w:t>
+            </w:r>
+            <w:proofErr w:type="spellEnd"/>
+            <w:r>
+              <w:rPr>
+                <w:rStyle w:val="Gl"/>
+                <w:rFonts w:ascii="Nunito Sans" w:hAnsi="Nunito Sans"/>
+                <w:color w:val="4D5968"/>
+              </w:rPr>
+              <w:t xml:space="preserve"> of Data </w:t>
+            </w:r>
+            <w:proofErr w:type="spellStart"/>
+            <w:r>
+              <w:rPr>
+                <w:rStyle w:val="Gl"/>
+                <w:rFonts w:ascii="Nunito Sans" w:hAnsi="Nunito Sans"/>
+                <w:color w:val="4D5968"/>
+              </w:rPr>
+              <w:t>Supported</w:t>
+            </w:r>
+            <w:proofErr w:type="spellEnd"/>
+          </w:p>
+        </w:tc>
+        <w:tc>
+          <w:tcPr>
+            <w:tcW w:w="0" w:type="auto"/>
+            <w:tcBorders>
+              <w:top w:val="single" w:sz="12" w:space="0" w:color="D2D2D2"/>
+              <w:left w:val="single" w:sz="12" w:space="0" w:color="D2D2D2"/>
+              <w:right w:val="single" w:sz="12" w:space="0" w:color="D2D2D2"/>
+            </w:tcBorders>
+            <w:shd w:val="clear" w:color="auto" w:fill="FFFFFF"/>
+            <w:tcMar>
+              <w:top w:w="148" w:type="dxa"/>
+              <w:left w:w="148" w:type="dxa"/>
+              <w:bottom w:w="148" w:type="dxa"/>
+              <w:right w:w="148" w:type="dxa"/>
+            </w:tcMar>
+            <w:hideMark/>
+          </w:tcPr>
+          <w:p>
+            <w:pPr>
+              <w:spacing w:line="480" w:lineRule="auto"/>
+              <w:rPr>
+                <w:rFonts w:ascii="Nunito Sans" w:hAnsi="Nunito Sans"/>
+                <w:color w:val="4D5968"/>
+              </w:rPr>
+            </w:pPr>
+            <w:proofErr w:type="spellStart"/>
+            <w:r>
+              <w:rPr>
+                <w:rFonts w:ascii="Nunito Sans" w:hAnsi="Nunito Sans"/>
+                <w:color w:val="4D5968"/>
+              </w:rPr>
+              <w:t>Pandas</w:t>
+            </w:r>
+            <w:proofErr w:type="spellEnd"/>
+            <w:r>
+              <w:rPr>
+                <w:rFonts w:ascii="Nunito Sans" w:hAnsi="Nunito Sans"/>
+                <w:color w:val="4D5968"/>
+              </w:rPr>
+              <w:t xml:space="preserve"> </w:t>
+            </w:r>
+            <w:proofErr w:type="spellStart"/>
+            <w:r>
+              <w:rPr>
+                <w:rFonts w:ascii="Nunito Sans" w:hAnsi="Nunito Sans"/>
+                <w:color w:val="4D5968"/>
+              </w:rPr>
+              <w:t>provide</w:t>
+            </w:r>
+            <w:proofErr w:type="spellEnd"/>
+            <w:r>
+              <w:rPr>
+                <w:rFonts w:ascii="Nunito Sans" w:hAnsi="Nunito Sans"/>
+                <w:color w:val="4D5968"/>
+              </w:rPr>
+              <w:t xml:space="preserve"> </w:t>
+            </w:r>
+            <w:proofErr w:type="spellStart"/>
+            <w:r>
+              <w:rPr>
+                <w:rFonts w:ascii="Nunito Sans" w:hAnsi="Nunito Sans"/>
+                <w:color w:val="4D5968"/>
+              </w:rPr>
+              <w:t>support</w:t>
+            </w:r>
+            <w:proofErr w:type="spellEnd"/>
+            <w:r>
+              <w:rPr>
+                <w:rFonts w:ascii="Nunito Sans" w:hAnsi="Nunito Sans"/>
+                <w:color w:val="4D5968"/>
+              </w:rPr>
+              <w:t xml:space="preserve"> </w:t>
+            </w:r>
+            <w:proofErr w:type="spellStart"/>
+            <w:r>
+              <w:rPr>
+                <w:rFonts w:ascii="Nunito Sans" w:hAnsi="Nunito Sans"/>
+                <w:color w:val="4D5968"/>
+              </w:rPr>
+              <w:t>for</w:t>
+            </w:r>
+            <w:proofErr w:type="spellEnd"/>
+            <w:r>
+              <w:rPr>
+                <w:rFonts w:ascii="Nunito Sans" w:hAnsi="Nunito Sans"/>
+                <w:color w:val="4D5968"/>
+              </w:rPr>
+              <w:t xml:space="preserve"> </w:t>
+            </w:r>
+            <w:proofErr w:type="spellStart"/>
+            <w:r>
+              <w:rPr>
+                <w:rFonts w:ascii="Nunito Sans" w:hAnsi="Nunito Sans"/>
+                <w:color w:val="4D5968"/>
+              </w:rPr>
+              <w:t>working</w:t>
+            </w:r>
+            <w:proofErr w:type="spellEnd"/>
+            <w:r>
+              <w:rPr>
+                <w:rFonts w:ascii="Nunito Sans" w:hAnsi="Nunito Sans"/>
+                <w:color w:val="4D5968"/>
+              </w:rPr>
+              <w:t xml:space="preserve"> </w:t>
+            </w:r>
+            <w:proofErr w:type="spellStart"/>
+            <w:r>
+              <w:rPr>
+                <w:rFonts w:ascii="Nunito Sans" w:hAnsi="Nunito Sans"/>
+                <w:color w:val="4D5968"/>
+              </w:rPr>
+              <w:t>with</w:t>
+            </w:r>
+            <w:proofErr w:type="spellEnd"/>
+            <w:r>
+              <w:rPr>
+                <w:rFonts w:ascii="Nunito Sans" w:hAnsi="Nunito Sans"/>
+                <w:color w:val="4D5968"/>
+              </w:rPr>
+              <w:t xml:space="preserve"> tabular data- CSV, Excel </w:t>
+            </w:r>
+            <w:proofErr w:type="spellStart"/>
+            <w:r>
+              <w:rPr>
+                <w:rFonts w:ascii="Nunito Sans" w:hAnsi="Nunito Sans"/>
+                <w:color w:val="4D5968"/>
+              </w:rPr>
+              <w:t>etc</w:t>
+            </w:r>
+            <w:proofErr w:type="spellEnd"/>
+            <w:r>
+              <w:rPr>
+                <w:rFonts w:ascii="Nunito Sans" w:hAnsi="Nunito Sans"/>
+                <w:color w:val="4D5968"/>
+              </w:rPr>
+              <w:t>.</w:t>
+            </w:r>
+          </w:p>
+        </w:tc>
+        <w:tc>
+          <w:tcPr>
+            <w:tcW w:w="0" w:type="auto"/>
+            <w:tcBorders>
+              <w:top w:val="single" w:sz="12" w:space="0" w:color="D2D2D2"/>
+              <w:left w:val="single" w:sz="12" w:space="0" w:color="D2D2D2"/>
+              <w:right w:val="single" w:sz="12" w:space="0" w:color="D2D2D2"/>
+            </w:tcBorders>
+            <w:shd w:val="clear" w:color="auto" w:fill="FFFFFF"/>
+            <w:tcMar>
+              <w:top w:w="148" w:type="dxa"/>
+              <w:left w:w="148" w:type="dxa"/>
+              <w:bottom w:w="148" w:type="dxa"/>
+              <w:right w:w="148" w:type="dxa"/>
+            </w:tcMar>
+            <w:hideMark/>
+          </w:tcPr>
+          <w:p>
+            <w:pPr>
+              <w:spacing w:line="480" w:lineRule="auto"/>
+              <w:rPr>
+                <w:rFonts w:ascii="Nunito Sans" w:hAnsi="Nunito Sans"/>
+                <w:color w:val="4D5968"/>
+              </w:rPr>
+            </w:pPr>
+            <w:proofErr w:type="spellStart"/>
+            <w:r>
+              <w:rPr>
+                <w:rFonts w:ascii="Nunito Sans" w:hAnsi="Nunito Sans"/>
+                <w:color w:val="4D5968"/>
+              </w:rPr>
+              <w:t>NumPy</w:t>
+            </w:r>
+            <w:proofErr w:type="spellEnd"/>
+            <w:r>
+              <w:rPr>
+                <w:rFonts w:ascii="Nunito Sans" w:hAnsi="Nunito Sans"/>
+                <w:color w:val="4D5968"/>
+              </w:rPr>
+              <w:t xml:space="preserve"> </w:t>
+            </w:r>
+            <w:proofErr w:type="spellStart"/>
+            <w:r>
+              <w:rPr>
+                <w:rFonts w:ascii="Nunito Sans" w:hAnsi="Nunito Sans"/>
+                <w:color w:val="4D5968"/>
+              </w:rPr>
+              <w:t>by</w:t>
+            </w:r>
+            <w:proofErr w:type="spellEnd"/>
+            <w:r>
+              <w:rPr>
+                <w:rFonts w:ascii="Nunito Sans" w:hAnsi="Nunito Sans"/>
+                <w:color w:val="4D5968"/>
+              </w:rPr>
+              <w:t xml:space="preserve"> </w:t>
+            </w:r>
+            <w:proofErr w:type="spellStart"/>
+            <w:r>
+              <w:rPr>
+                <w:rFonts w:ascii="Nunito Sans" w:hAnsi="Nunito Sans"/>
+                <w:color w:val="4D5968"/>
+              </w:rPr>
+              <w:t>default</w:t>
+            </w:r>
+            <w:proofErr w:type="spellEnd"/>
+            <w:r>
+              <w:rPr>
+                <w:rFonts w:ascii="Nunito Sans" w:hAnsi="Nunito Sans"/>
+                <w:color w:val="4D5968"/>
+              </w:rPr>
+              <w:t xml:space="preserve"> </w:t>
+            </w:r>
+            <w:proofErr w:type="spellStart"/>
+            <w:r>
+              <w:rPr>
+                <w:rFonts w:ascii="Nunito Sans" w:hAnsi="Nunito Sans"/>
+                <w:color w:val="4D5968"/>
+              </w:rPr>
+              <w:t>support</w:t>
+            </w:r>
+            <w:proofErr w:type="spellEnd"/>
+            <w:r>
+              <w:rPr>
+                <w:rFonts w:ascii="Nunito Sans" w:hAnsi="Nunito Sans"/>
+                <w:color w:val="4D5968"/>
+              </w:rPr>
+              <w:t xml:space="preserve"> data in </w:t>
+            </w:r>
+            <w:proofErr w:type="spellStart"/>
+            <w:r>
+              <w:rPr>
+                <w:rFonts w:ascii="Nunito Sans" w:hAnsi="Nunito Sans"/>
+                <w:color w:val="4D5968"/>
+              </w:rPr>
+              <w:t>the</w:t>
+            </w:r>
+            <w:proofErr w:type="spellEnd"/>
+            <w:r>
+              <w:rPr>
+                <w:rFonts w:ascii="Nunito Sans" w:hAnsi="Nunito Sans"/>
+                <w:color w:val="4D5968"/>
+              </w:rPr>
+              <w:t xml:space="preserve"> form of </w:t>
+            </w:r>
+            <w:proofErr w:type="spellStart"/>
+            <w:r>
+              <w:rPr>
+                <w:rFonts w:ascii="Nunito Sans" w:hAnsi="Nunito Sans"/>
+                <w:color w:val="4D5968"/>
+              </w:rPr>
+              <w:t>arrays</w:t>
+            </w:r>
+            <w:proofErr w:type="spellEnd"/>
+            <w:r>
+              <w:rPr>
+                <w:rFonts w:ascii="Nunito Sans" w:hAnsi="Nunito Sans"/>
+                <w:color w:val="4D5968"/>
+              </w:rPr>
+              <w:t xml:space="preserve"> </w:t>
+            </w:r>
+            <w:proofErr w:type="spellStart"/>
+            <w:r>
+              <w:rPr>
+                <w:rFonts w:ascii="Nunito Sans" w:hAnsi="Nunito Sans"/>
+                <w:color w:val="4D5968"/>
+              </w:rPr>
+              <w:t>and</w:t>
+            </w:r>
+            <w:proofErr w:type="spellEnd"/>
+            <w:r>
+              <w:rPr>
+                <w:rFonts w:ascii="Nunito Sans" w:hAnsi="Nunito Sans"/>
+                <w:color w:val="4D5968"/>
+              </w:rPr>
+              <w:t xml:space="preserve"> </w:t>
+            </w:r>
+            <w:proofErr w:type="spellStart"/>
+            <w:r>
+              <w:rPr>
+                <w:rFonts w:ascii="Nunito Sans" w:hAnsi="Nunito Sans"/>
+                <w:color w:val="4D5968"/>
+              </w:rPr>
+              <w:t>matrix</w:t>
+            </w:r>
+            <w:proofErr w:type="spellEnd"/>
+            <w:r>
+              <w:rPr>
+                <w:rFonts w:ascii="Nunito Sans" w:hAnsi="Nunito Sans"/>
+                <w:color w:val="4D5968"/>
+              </w:rPr>
+              <w:t>.</w:t>
+            </w:r>
+          </w:p>
+        </w:tc>
+      </w:tr>
+      <w:tr>
+        <w:tc>
+          <w:tcPr>
+            <w:tcW w:w="0" w:type="auto"/>
+            <w:tcBorders>
+              <w:top w:val="single" w:sz="12" w:space="0" w:color="D2D2D2"/>
+              <w:left w:val="single" w:sz="12" w:space="0" w:color="D2D2D2"/>
+              <w:right w:val="single" w:sz="12" w:space="0" w:color="D2D2D2"/>
+            </w:tcBorders>
+            <w:shd w:val="clear" w:color="auto" w:fill="FFFFFF"/>
+            <w:tcMar>
+              <w:top w:w="148" w:type="dxa"/>
+              <w:left w:w="148" w:type="dxa"/>
+              <w:bottom w:w="148" w:type="dxa"/>
+              <w:right w:w="148" w:type="dxa"/>
+            </w:tcMar>
+            <w:hideMark/>
+          </w:tcPr>
+          <w:p>
+            <w:pPr>
+              <w:spacing w:line="480" w:lineRule="auto"/>
+              <w:rPr>
+                <w:rFonts w:ascii="Nunito Sans" w:hAnsi="Nunito Sans"/>
+                <w:color w:val="4D5968"/>
+              </w:rPr>
+            </w:pPr>
+            <w:proofErr w:type="spellStart"/>
+            <w:r>
+              <w:rPr>
+                <w:rStyle w:val="Gl"/>
+                <w:rFonts w:ascii="Nunito Sans" w:hAnsi="Nunito Sans"/>
+                <w:color w:val="4D5968"/>
+              </w:rPr>
+              <w:lastRenderedPageBreak/>
+              <w:t>Usage</w:t>
+            </w:r>
+            <w:proofErr w:type="spellEnd"/>
+            <w:r>
+              <w:rPr>
+                <w:rStyle w:val="Gl"/>
+                <w:rFonts w:ascii="Nunito Sans" w:hAnsi="Nunito Sans"/>
+                <w:color w:val="4D5968"/>
+              </w:rPr>
+              <w:t xml:space="preserve"> in </w:t>
+            </w:r>
+            <w:proofErr w:type="spellStart"/>
+            <w:r>
+              <w:rPr>
+                <w:rStyle w:val="Gl"/>
+                <w:rFonts w:ascii="Nunito Sans" w:hAnsi="Nunito Sans"/>
+                <w:color w:val="4D5968"/>
+              </w:rPr>
+              <w:t>Deep</w:t>
+            </w:r>
+            <w:proofErr w:type="spellEnd"/>
+            <w:r>
+              <w:rPr>
+                <w:rStyle w:val="Gl"/>
+                <w:rFonts w:ascii="Nunito Sans" w:hAnsi="Nunito Sans"/>
+                <w:color w:val="4D5968"/>
+              </w:rPr>
+              <w:t xml:space="preserve"> Learning </w:t>
+            </w:r>
+            <w:proofErr w:type="spellStart"/>
+            <w:r>
+              <w:rPr>
+                <w:rStyle w:val="Gl"/>
+                <w:rFonts w:ascii="Nunito Sans" w:hAnsi="Nunito Sans"/>
+                <w:color w:val="4D5968"/>
+              </w:rPr>
+              <w:t>and</w:t>
+            </w:r>
+            <w:proofErr w:type="spellEnd"/>
+            <w:r>
+              <w:rPr>
+                <w:rStyle w:val="Gl"/>
+                <w:rFonts w:ascii="Nunito Sans" w:hAnsi="Nunito Sans"/>
+                <w:color w:val="4D5968"/>
+              </w:rPr>
+              <w:t xml:space="preserve"> Machine Learning</w:t>
+            </w:r>
+          </w:p>
+        </w:tc>
+        <w:tc>
+          <w:tcPr>
+            <w:tcW w:w="0" w:type="auto"/>
+            <w:tcBorders>
+              <w:top w:val="single" w:sz="12" w:space="0" w:color="D2D2D2"/>
+              <w:left w:val="single" w:sz="12" w:space="0" w:color="D2D2D2"/>
+              <w:right w:val="single" w:sz="12" w:space="0" w:color="D2D2D2"/>
+            </w:tcBorders>
+            <w:shd w:val="clear" w:color="auto" w:fill="FFFFFF"/>
+            <w:tcMar>
+              <w:top w:w="148" w:type="dxa"/>
+              <w:left w:w="148" w:type="dxa"/>
+              <w:bottom w:w="148" w:type="dxa"/>
+              <w:right w:w="148" w:type="dxa"/>
+            </w:tcMar>
+            <w:hideMark/>
+          </w:tcPr>
+          <w:p>
+            <w:pPr>
+              <w:spacing w:line="480" w:lineRule="auto"/>
+              <w:rPr>
+                <w:rFonts w:ascii="Nunito Sans" w:hAnsi="Nunito Sans"/>
+                <w:color w:val="4D5968"/>
+              </w:rPr>
+            </w:pPr>
+            <w:proofErr w:type="spellStart"/>
+            <w:r>
+              <w:rPr>
+                <w:rFonts w:ascii="Nunito Sans" w:hAnsi="Nunito Sans"/>
+                <w:color w:val="4D5968"/>
+              </w:rPr>
+              <w:t>Pandas</w:t>
+            </w:r>
+            <w:proofErr w:type="spellEnd"/>
+            <w:r>
+              <w:rPr>
+                <w:rFonts w:ascii="Nunito Sans" w:hAnsi="Nunito Sans"/>
+                <w:color w:val="4D5968"/>
+              </w:rPr>
+              <w:t xml:space="preserve"> </w:t>
+            </w:r>
+            <w:proofErr w:type="spellStart"/>
+            <w:r>
+              <w:rPr>
+                <w:rFonts w:ascii="Nunito Sans" w:hAnsi="Nunito Sans"/>
+                <w:color w:val="4D5968"/>
+              </w:rPr>
+              <w:t>series</w:t>
+            </w:r>
+            <w:proofErr w:type="spellEnd"/>
+            <w:r>
+              <w:rPr>
+                <w:rFonts w:ascii="Nunito Sans" w:hAnsi="Nunito Sans"/>
+                <w:color w:val="4D5968"/>
+              </w:rPr>
+              <w:t xml:space="preserve"> </w:t>
+            </w:r>
+            <w:proofErr w:type="spellStart"/>
+            <w:r>
+              <w:rPr>
+                <w:rFonts w:ascii="Nunito Sans" w:hAnsi="Nunito Sans"/>
+                <w:color w:val="4D5968"/>
+              </w:rPr>
+              <w:t>and</w:t>
+            </w:r>
+            <w:proofErr w:type="spellEnd"/>
+            <w:r>
+              <w:rPr>
+                <w:rFonts w:ascii="Nunito Sans" w:hAnsi="Nunito Sans"/>
+                <w:color w:val="4D5968"/>
+              </w:rPr>
+              <w:t xml:space="preserve"> </w:t>
+            </w:r>
+            <w:proofErr w:type="spellStart"/>
+            <w:r>
+              <w:rPr>
+                <w:rFonts w:ascii="Nunito Sans" w:hAnsi="Nunito Sans"/>
+                <w:color w:val="4D5968"/>
+              </w:rPr>
+              <w:t>dataframes</w:t>
+            </w:r>
+            <w:proofErr w:type="spellEnd"/>
+            <w:r>
+              <w:rPr>
+                <w:rFonts w:ascii="Nunito Sans" w:hAnsi="Nunito Sans"/>
+                <w:color w:val="4D5968"/>
+              </w:rPr>
+              <w:t xml:space="preserve"> </w:t>
+            </w:r>
+            <w:proofErr w:type="spellStart"/>
+            <w:r>
+              <w:rPr>
+                <w:rFonts w:ascii="Nunito Sans" w:hAnsi="Nunito Sans"/>
+                <w:color w:val="4D5968"/>
+              </w:rPr>
+              <w:t>cannot</w:t>
+            </w:r>
+            <w:proofErr w:type="spellEnd"/>
+            <w:r>
+              <w:rPr>
+                <w:rFonts w:ascii="Nunito Sans" w:hAnsi="Nunito Sans"/>
+                <w:color w:val="4D5968"/>
+              </w:rPr>
+              <w:t xml:space="preserve"> be </w:t>
+            </w:r>
+            <w:proofErr w:type="spellStart"/>
+            <w:r>
+              <w:rPr>
+                <w:rFonts w:ascii="Nunito Sans" w:hAnsi="Nunito Sans"/>
+                <w:color w:val="4D5968"/>
+              </w:rPr>
+              <w:t>directly</w:t>
+            </w:r>
+            <w:proofErr w:type="spellEnd"/>
+            <w:r>
+              <w:rPr>
+                <w:rFonts w:ascii="Nunito Sans" w:hAnsi="Nunito Sans"/>
+                <w:color w:val="4D5968"/>
+              </w:rPr>
+              <w:t xml:space="preserve"> fed as </w:t>
+            </w:r>
+            <w:proofErr w:type="spellStart"/>
+            <w:r>
+              <w:rPr>
+                <w:rFonts w:ascii="Nunito Sans" w:hAnsi="Nunito Sans"/>
+                <w:color w:val="4D5968"/>
+              </w:rPr>
+              <w:t>input</w:t>
+            </w:r>
+            <w:proofErr w:type="spellEnd"/>
+            <w:r>
+              <w:rPr>
+                <w:rFonts w:ascii="Nunito Sans" w:hAnsi="Nunito Sans"/>
+                <w:color w:val="4D5968"/>
+              </w:rPr>
+              <w:t xml:space="preserve"> in </w:t>
+            </w:r>
+            <w:proofErr w:type="spellStart"/>
+            <w:r>
+              <w:rPr>
+                <w:rFonts w:ascii="Nunito Sans" w:hAnsi="Nunito Sans"/>
+                <w:color w:val="4D5968"/>
+              </w:rPr>
+              <w:t>these</w:t>
+            </w:r>
+            <w:proofErr w:type="spellEnd"/>
+            <w:r>
+              <w:rPr>
+                <w:rFonts w:ascii="Nunito Sans" w:hAnsi="Nunito Sans"/>
+                <w:color w:val="4D5968"/>
+              </w:rPr>
+              <w:t xml:space="preserve"> </w:t>
+            </w:r>
+            <w:proofErr w:type="spellStart"/>
+            <w:r>
+              <w:rPr>
+                <w:rFonts w:ascii="Nunito Sans" w:hAnsi="Nunito Sans"/>
+                <w:color w:val="4D5968"/>
+              </w:rPr>
+              <w:t>toolkits</w:t>
+            </w:r>
+            <w:proofErr w:type="spellEnd"/>
+            <w:r>
+              <w:rPr>
+                <w:rFonts w:ascii="Nunito Sans" w:hAnsi="Nunito Sans"/>
+                <w:color w:val="4D5968"/>
+              </w:rPr>
+              <w:t>.</w:t>
+            </w:r>
+          </w:p>
+        </w:tc>
+        <w:tc>
+          <w:tcPr>
+            <w:tcW w:w="0" w:type="auto"/>
+            <w:tcBorders>
+              <w:top w:val="single" w:sz="12" w:space="0" w:color="D2D2D2"/>
+              <w:left w:val="single" w:sz="12" w:space="0" w:color="D2D2D2"/>
+              <w:right w:val="single" w:sz="12" w:space="0" w:color="D2D2D2"/>
+            </w:tcBorders>
+            <w:shd w:val="clear" w:color="auto" w:fill="FFFFFF"/>
+            <w:tcMar>
+              <w:top w:w="148" w:type="dxa"/>
+              <w:left w:w="148" w:type="dxa"/>
+              <w:bottom w:w="148" w:type="dxa"/>
+              <w:right w:w="148" w:type="dxa"/>
+            </w:tcMar>
+            <w:hideMark/>
+          </w:tcPr>
+          <w:p>
+            <w:pPr>
+              <w:spacing w:line="480" w:lineRule="auto"/>
+              <w:rPr>
+                <w:rFonts w:ascii="Nunito Sans" w:hAnsi="Nunito Sans"/>
+                <w:color w:val="4D5968"/>
+              </w:rPr>
+            </w:pPr>
+            <w:proofErr w:type="spellStart"/>
+            <w:r>
+              <w:rPr>
+                <w:rFonts w:ascii="Nunito Sans" w:hAnsi="Nunito Sans"/>
+                <w:color w:val="4D5968"/>
+              </w:rPr>
+              <w:t>Toolkits</w:t>
+            </w:r>
+            <w:proofErr w:type="spellEnd"/>
+            <w:r>
+              <w:rPr>
+                <w:rFonts w:ascii="Nunito Sans" w:hAnsi="Nunito Sans"/>
+                <w:color w:val="4D5968"/>
+              </w:rPr>
+              <w:t xml:space="preserve"> </w:t>
+            </w:r>
+            <w:proofErr w:type="spellStart"/>
+            <w:r>
+              <w:rPr>
+                <w:rFonts w:ascii="Nunito Sans" w:hAnsi="Nunito Sans"/>
+                <w:color w:val="4D5968"/>
+              </w:rPr>
+              <w:t>for</w:t>
+            </w:r>
+            <w:proofErr w:type="spellEnd"/>
+            <w:r>
+              <w:rPr>
+                <w:rFonts w:ascii="Nunito Sans" w:hAnsi="Nunito Sans"/>
+                <w:color w:val="4D5968"/>
+              </w:rPr>
+              <w:t xml:space="preserve"> </w:t>
+            </w:r>
+            <w:proofErr w:type="spellStart"/>
+            <w:r>
+              <w:rPr>
+                <w:rFonts w:ascii="Nunito Sans" w:hAnsi="Nunito Sans"/>
+                <w:color w:val="4D5968"/>
+              </w:rPr>
+              <w:t>machine</w:t>
+            </w:r>
+            <w:proofErr w:type="spellEnd"/>
+            <w:r>
+              <w:rPr>
+                <w:rFonts w:ascii="Nunito Sans" w:hAnsi="Nunito Sans"/>
+                <w:color w:val="4D5968"/>
+              </w:rPr>
+              <w:t>/</w:t>
+            </w:r>
+            <w:proofErr w:type="spellStart"/>
+            <w:r>
+              <w:rPr>
+                <w:rFonts w:ascii="Nunito Sans" w:hAnsi="Nunito Sans"/>
+                <w:color w:val="4D5968"/>
+              </w:rPr>
+              <w:t>deep</w:t>
+            </w:r>
+            <w:proofErr w:type="spellEnd"/>
+            <w:r>
+              <w:rPr>
+                <w:rFonts w:ascii="Nunito Sans" w:hAnsi="Nunito Sans"/>
+                <w:color w:val="4D5968"/>
+              </w:rPr>
+              <w:t xml:space="preserve"> </w:t>
+            </w:r>
+            <w:proofErr w:type="spellStart"/>
+            <w:r>
+              <w:rPr>
+                <w:rFonts w:ascii="Nunito Sans" w:hAnsi="Nunito Sans"/>
+                <w:color w:val="4D5968"/>
+              </w:rPr>
+              <w:t>learning</w:t>
+            </w:r>
+            <w:proofErr w:type="spellEnd"/>
+            <w:r>
+              <w:rPr>
+                <w:rFonts w:ascii="Nunito Sans" w:hAnsi="Nunito Sans"/>
+                <w:color w:val="4D5968"/>
+              </w:rPr>
+              <w:t xml:space="preserve"> </w:t>
+            </w:r>
+            <w:proofErr w:type="spellStart"/>
+            <w:r>
+              <w:rPr>
+                <w:rFonts w:ascii="Nunito Sans" w:hAnsi="Nunito Sans"/>
+                <w:color w:val="4D5968"/>
+              </w:rPr>
+              <w:t>like</w:t>
+            </w:r>
+            <w:proofErr w:type="spellEnd"/>
+            <w:r>
+              <w:rPr>
+                <w:rFonts w:ascii="Nunito Sans" w:hAnsi="Nunito Sans"/>
+                <w:color w:val="4D5968"/>
+              </w:rPr>
+              <w:t xml:space="preserve"> </w:t>
+            </w:r>
+            <w:proofErr w:type="spellStart"/>
+            <w:proofErr w:type="gramStart"/>
+            <w:r>
+              <w:rPr>
+                <w:rFonts w:ascii="Nunito Sans" w:hAnsi="Nunito Sans"/>
+                <w:color w:val="4D5968"/>
+              </w:rPr>
+              <w:t>Tensorflow,scikit</w:t>
+            </w:r>
+            <w:proofErr w:type="spellEnd"/>
+            <w:proofErr w:type="gramEnd"/>
+            <w:r>
+              <w:rPr>
+                <w:rFonts w:ascii="Nunito Sans" w:hAnsi="Nunito Sans"/>
+                <w:color w:val="4D5968"/>
+              </w:rPr>
+              <w:t xml:space="preserve"> can </w:t>
+            </w:r>
+            <w:proofErr w:type="spellStart"/>
+            <w:r>
+              <w:rPr>
+                <w:rFonts w:ascii="Nunito Sans" w:hAnsi="Nunito Sans"/>
+                <w:color w:val="4D5968"/>
+              </w:rPr>
+              <w:t>only</w:t>
+            </w:r>
+            <w:proofErr w:type="spellEnd"/>
+            <w:r>
+              <w:rPr>
+                <w:rFonts w:ascii="Nunito Sans" w:hAnsi="Nunito Sans"/>
+                <w:color w:val="4D5968"/>
+              </w:rPr>
+              <w:t xml:space="preserve"> be fed </w:t>
+            </w:r>
+            <w:proofErr w:type="spellStart"/>
+            <w:r>
+              <w:rPr>
+                <w:rFonts w:ascii="Nunito Sans" w:hAnsi="Nunito Sans"/>
+                <w:color w:val="4D5968"/>
+              </w:rPr>
+              <w:t>using</w:t>
+            </w:r>
+            <w:proofErr w:type="spellEnd"/>
+            <w:r>
+              <w:rPr>
+                <w:rFonts w:ascii="Nunito Sans" w:hAnsi="Nunito Sans"/>
+                <w:color w:val="4D5968"/>
+              </w:rPr>
+              <w:t xml:space="preserve"> </w:t>
+            </w:r>
+            <w:proofErr w:type="spellStart"/>
+            <w:r>
+              <w:rPr>
+                <w:rFonts w:ascii="Nunito Sans" w:hAnsi="Nunito Sans"/>
+                <w:color w:val="4D5968"/>
+              </w:rPr>
+              <w:t>numpy</w:t>
+            </w:r>
+            <w:proofErr w:type="spellEnd"/>
+            <w:r>
+              <w:rPr>
+                <w:rFonts w:ascii="Nunito Sans" w:hAnsi="Nunito Sans"/>
+                <w:color w:val="4D5968"/>
+              </w:rPr>
+              <w:t xml:space="preserve"> </w:t>
+            </w:r>
+            <w:proofErr w:type="spellStart"/>
+            <w:r>
+              <w:rPr>
+                <w:rFonts w:ascii="Nunito Sans" w:hAnsi="Nunito Sans"/>
+                <w:color w:val="4D5968"/>
+              </w:rPr>
+              <w:t>arrays</w:t>
+            </w:r>
+            <w:proofErr w:type="spellEnd"/>
+            <w:r>
+              <w:rPr>
+                <w:rFonts w:ascii="Nunito Sans" w:hAnsi="Nunito Sans"/>
+                <w:color w:val="4D5968"/>
+              </w:rPr>
+              <w:t>.</w:t>
+            </w:r>
+          </w:p>
+        </w:tc>
+      </w:tr>
+      <w:tr>
+        <w:tc>
+          <w:tcPr>
+            <w:tcW w:w="0" w:type="auto"/>
+            <w:tcBorders>
+              <w:top w:val="single" w:sz="12" w:space="0" w:color="D2D2D2"/>
+              <w:left w:val="single" w:sz="12" w:space="0" w:color="D2D2D2"/>
+              <w:right w:val="single" w:sz="12" w:space="0" w:color="D2D2D2"/>
+            </w:tcBorders>
+            <w:shd w:val="clear" w:color="auto" w:fill="FFFFFF"/>
+            <w:tcMar>
+              <w:top w:w="148" w:type="dxa"/>
+              <w:left w:w="148" w:type="dxa"/>
+              <w:bottom w:w="148" w:type="dxa"/>
+              <w:right w:w="148" w:type="dxa"/>
+            </w:tcMar>
+            <w:hideMark/>
+          </w:tcPr>
+          <w:p>
+            <w:pPr>
+              <w:spacing w:line="480" w:lineRule="auto"/>
+              <w:rPr>
+                <w:rFonts w:ascii="Nunito Sans" w:hAnsi="Nunito Sans"/>
+                <w:color w:val="4D5968"/>
+              </w:rPr>
+            </w:pPr>
+            <w:proofErr w:type="spellStart"/>
+            <w:r>
+              <w:rPr>
+                <w:rStyle w:val="Gl"/>
+                <w:rFonts w:ascii="Nunito Sans" w:hAnsi="Nunito Sans"/>
+                <w:color w:val="4D5968"/>
+              </w:rPr>
+              <w:t>Performance</w:t>
+            </w:r>
+            <w:proofErr w:type="spellEnd"/>
+          </w:p>
+        </w:tc>
+        <w:tc>
+          <w:tcPr>
+            <w:tcW w:w="0" w:type="auto"/>
+            <w:tcBorders>
+              <w:top w:val="single" w:sz="12" w:space="0" w:color="D2D2D2"/>
+              <w:left w:val="single" w:sz="12" w:space="0" w:color="D2D2D2"/>
+              <w:right w:val="single" w:sz="12" w:space="0" w:color="D2D2D2"/>
+            </w:tcBorders>
+            <w:shd w:val="clear" w:color="auto" w:fill="FFFFFF"/>
+            <w:tcMar>
+              <w:top w:w="148" w:type="dxa"/>
+              <w:left w:w="148" w:type="dxa"/>
+              <w:bottom w:w="148" w:type="dxa"/>
+              <w:right w:w="148" w:type="dxa"/>
+            </w:tcMar>
+            <w:hideMark/>
+          </w:tcPr>
+          <w:p>
+            <w:pPr>
+              <w:spacing w:line="480" w:lineRule="auto"/>
+              <w:rPr>
+                <w:rFonts w:ascii="Nunito Sans" w:hAnsi="Nunito Sans"/>
+                <w:color w:val="4D5968"/>
+              </w:rPr>
+            </w:pPr>
+            <w:proofErr w:type="spellStart"/>
+            <w:r>
+              <w:rPr>
+                <w:rFonts w:ascii="Nunito Sans" w:hAnsi="Nunito Sans"/>
+                <w:color w:val="4D5968"/>
+              </w:rPr>
+              <w:t>Complex</w:t>
+            </w:r>
+            <w:proofErr w:type="spellEnd"/>
+            <w:r>
+              <w:rPr>
+                <w:rFonts w:ascii="Nunito Sans" w:hAnsi="Nunito Sans"/>
+                <w:color w:val="4D5968"/>
+              </w:rPr>
+              <w:t xml:space="preserve"> </w:t>
+            </w:r>
+            <w:proofErr w:type="spellStart"/>
+            <w:r>
+              <w:rPr>
+                <w:rFonts w:ascii="Nunito Sans" w:hAnsi="Nunito Sans"/>
+                <w:color w:val="4D5968"/>
+              </w:rPr>
+              <w:t>operations</w:t>
+            </w:r>
+            <w:proofErr w:type="spellEnd"/>
+            <w:r>
+              <w:rPr>
+                <w:rFonts w:ascii="Nunito Sans" w:hAnsi="Nunito Sans"/>
+                <w:color w:val="4D5968"/>
+              </w:rPr>
+              <w:t xml:space="preserve"> can </w:t>
+            </w:r>
+            <w:proofErr w:type="spellStart"/>
+            <w:r>
+              <w:rPr>
+                <w:rFonts w:ascii="Nunito Sans" w:hAnsi="Nunito Sans"/>
+                <w:color w:val="4D5968"/>
+              </w:rPr>
+              <w:t>make</w:t>
+            </w:r>
+            <w:proofErr w:type="spellEnd"/>
+            <w:r>
+              <w:rPr>
+                <w:rFonts w:ascii="Nunito Sans" w:hAnsi="Nunito Sans"/>
+                <w:color w:val="4D5968"/>
+              </w:rPr>
+              <w:t xml:space="preserve"> </w:t>
+            </w:r>
+            <w:proofErr w:type="spellStart"/>
+            <w:r>
+              <w:rPr>
+                <w:rFonts w:ascii="Nunito Sans" w:hAnsi="Nunito Sans"/>
+                <w:color w:val="4D5968"/>
+              </w:rPr>
+              <w:t>the</w:t>
+            </w:r>
+            <w:proofErr w:type="spellEnd"/>
+            <w:r>
+              <w:rPr>
+                <w:rFonts w:ascii="Nunito Sans" w:hAnsi="Nunito Sans"/>
+                <w:color w:val="4D5968"/>
+              </w:rPr>
+              <w:t xml:space="preserve"> </w:t>
+            </w:r>
+            <w:proofErr w:type="spellStart"/>
+            <w:r>
+              <w:rPr>
+                <w:rFonts w:ascii="Nunito Sans" w:hAnsi="Nunito Sans"/>
+                <w:color w:val="4D5968"/>
+              </w:rPr>
+              <w:t>overall</w:t>
+            </w:r>
+            <w:proofErr w:type="spellEnd"/>
+            <w:r>
+              <w:rPr>
+                <w:rFonts w:ascii="Nunito Sans" w:hAnsi="Nunito Sans"/>
+                <w:color w:val="4D5968"/>
+              </w:rPr>
+              <w:t xml:space="preserve"> </w:t>
+            </w:r>
+            <w:proofErr w:type="spellStart"/>
+            <w:r>
+              <w:rPr>
+                <w:rFonts w:ascii="Nunito Sans" w:hAnsi="Nunito Sans"/>
+                <w:color w:val="4D5968"/>
+              </w:rPr>
+              <w:t>process</w:t>
+            </w:r>
+            <w:proofErr w:type="spellEnd"/>
+            <w:r>
+              <w:rPr>
+                <w:rFonts w:ascii="Nunito Sans" w:hAnsi="Nunito Sans"/>
+                <w:color w:val="4D5968"/>
+              </w:rPr>
+              <w:t xml:space="preserve"> </w:t>
+            </w:r>
+            <w:proofErr w:type="spellStart"/>
+            <w:r>
+              <w:rPr>
+                <w:rFonts w:ascii="Nunito Sans" w:hAnsi="Nunito Sans"/>
+                <w:color w:val="4D5968"/>
+              </w:rPr>
+              <w:t>slow</w:t>
+            </w:r>
+            <w:proofErr w:type="spellEnd"/>
+            <w:r>
+              <w:rPr>
+                <w:rFonts w:ascii="Nunito Sans" w:hAnsi="Nunito Sans"/>
+                <w:color w:val="4D5968"/>
+              </w:rPr>
+              <w:t xml:space="preserve"> on </w:t>
+            </w:r>
+            <w:proofErr w:type="spellStart"/>
+            <w:r>
+              <w:rPr>
+                <w:rFonts w:ascii="Nunito Sans" w:hAnsi="Nunito Sans"/>
+                <w:color w:val="4D5968"/>
+              </w:rPr>
+              <w:t>pandas</w:t>
+            </w:r>
+            <w:proofErr w:type="spellEnd"/>
+            <w:r>
+              <w:rPr>
+                <w:rFonts w:ascii="Nunito Sans" w:hAnsi="Nunito Sans"/>
+                <w:color w:val="4D5968"/>
+              </w:rPr>
+              <w:t xml:space="preserve"> data </w:t>
+            </w:r>
+            <w:proofErr w:type="spellStart"/>
+            <w:r>
+              <w:rPr>
+                <w:rFonts w:ascii="Nunito Sans" w:hAnsi="Nunito Sans"/>
+                <w:color w:val="4D5968"/>
+              </w:rPr>
+              <w:t>objects</w:t>
+            </w:r>
+            <w:proofErr w:type="spellEnd"/>
+            <w:r>
+              <w:rPr>
+                <w:rFonts w:ascii="Nunito Sans" w:hAnsi="Nunito Sans"/>
+                <w:color w:val="4D5968"/>
+              </w:rPr>
+              <w:t xml:space="preserve">. </w:t>
+            </w:r>
+            <w:proofErr w:type="spellStart"/>
+            <w:r>
+              <w:rPr>
+                <w:rFonts w:ascii="Nunito Sans" w:hAnsi="Nunito Sans"/>
+                <w:color w:val="4D5968"/>
+              </w:rPr>
+              <w:t>Pandas</w:t>
+            </w:r>
+            <w:proofErr w:type="spellEnd"/>
+            <w:r>
+              <w:rPr>
+                <w:rFonts w:ascii="Nunito Sans" w:hAnsi="Nunito Sans"/>
+                <w:color w:val="4D5968"/>
+              </w:rPr>
+              <w:t xml:space="preserve"> </w:t>
+            </w:r>
+            <w:proofErr w:type="spellStart"/>
+            <w:r>
+              <w:rPr>
+                <w:rFonts w:ascii="Nunito Sans" w:hAnsi="Nunito Sans"/>
+                <w:color w:val="4D5968"/>
+              </w:rPr>
+              <w:t>performs</w:t>
+            </w:r>
+            <w:proofErr w:type="spellEnd"/>
+            <w:r>
+              <w:rPr>
+                <w:rFonts w:ascii="Nunito Sans" w:hAnsi="Nunito Sans"/>
+                <w:color w:val="4D5968"/>
+              </w:rPr>
+              <w:t xml:space="preserve"> </w:t>
+            </w:r>
+            <w:proofErr w:type="spellStart"/>
+            <w:r>
+              <w:rPr>
+                <w:rFonts w:ascii="Nunito Sans" w:hAnsi="Nunito Sans"/>
+                <w:color w:val="4D5968"/>
+              </w:rPr>
+              <w:t>best</w:t>
+            </w:r>
+            <w:proofErr w:type="spellEnd"/>
+            <w:r>
+              <w:rPr>
+                <w:rFonts w:ascii="Nunito Sans" w:hAnsi="Nunito Sans"/>
+                <w:color w:val="4D5968"/>
+              </w:rPr>
+              <w:t xml:space="preserve"> </w:t>
+            </w:r>
+            <w:proofErr w:type="spellStart"/>
+            <w:r>
+              <w:rPr>
+                <w:rFonts w:ascii="Nunito Sans" w:hAnsi="Nunito Sans"/>
+                <w:color w:val="4D5968"/>
+              </w:rPr>
+              <w:t>with</w:t>
+            </w:r>
+            <w:proofErr w:type="spellEnd"/>
+            <w:r>
+              <w:rPr>
+                <w:rFonts w:ascii="Nunito Sans" w:hAnsi="Nunito Sans"/>
+                <w:color w:val="4D5968"/>
+              </w:rPr>
+              <w:t xml:space="preserve"> </w:t>
+            </w:r>
+            <w:proofErr w:type="spellStart"/>
+            <w:r>
+              <w:rPr>
+                <w:rFonts w:ascii="Nunito Sans" w:hAnsi="Nunito Sans"/>
+                <w:color w:val="4D5968"/>
+              </w:rPr>
+              <w:t>more</w:t>
+            </w:r>
+            <w:proofErr w:type="spellEnd"/>
+            <w:r>
+              <w:rPr>
+                <w:rFonts w:ascii="Nunito Sans" w:hAnsi="Nunito Sans"/>
+                <w:color w:val="4D5968"/>
+              </w:rPr>
+              <w:t xml:space="preserve"> </w:t>
+            </w:r>
+            <w:proofErr w:type="spellStart"/>
+            <w:r>
+              <w:rPr>
+                <w:rFonts w:ascii="Nunito Sans" w:hAnsi="Nunito Sans"/>
+                <w:color w:val="4D5968"/>
+              </w:rPr>
+              <w:t>amounts</w:t>
+            </w:r>
+            <w:proofErr w:type="spellEnd"/>
+            <w:r>
+              <w:rPr>
+                <w:rFonts w:ascii="Nunito Sans" w:hAnsi="Nunito Sans"/>
+                <w:color w:val="4D5968"/>
+              </w:rPr>
+              <w:t xml:space="preserve"> of data, say 500,000k </w:t>
+            </w:r>
+            <w:proofErr w:type="spellStart"/>
+            <w:r>
+              <w:rPr>
+                <w:rFonts w:ascii="Nunito Sans" w:hAnsi="Nunito Sans"/>
+                <w:color w:val="4D5968"/>
+              </w:rPr>
+              <w:t>or</w:t>
+            </w:r>
+            <w:proofErr w:type="spellEnd"/>
+            <w:r>
+              <w:rPr>
+                <w:rFonts w:ascii="Nunito Sans" w:hAnsi="Nunito Sans"/>
+                <w:color w:val="4D5968"/>
+              </w:rPr>
+              <w:t xml:space="preserve"> </w:t>
+            </w:r>
+            <w:proofErr w:type="spellStart"/>
+            <w:r>
+              <w:rPr>
+                <w:rFonts w:ascii="Nunito Sans" w:hAnsi="Nunito Sans"/>
+                <w:color w:val="4D5968"/>
+              </w:rPr>
+              <w:t>more</w:t>
+            </w:r>
+            <w:proofErr w:type="spellEnd"/>
+            <w:r>
+              <w:rPr>
+                <w:rFonts w:ascii="Nunito Sans" w:hAnsi="Nunito Sans"/>
+                <w:color w:val="4D5968"/>
+              </w:rPr>
+              <w:t xml:space="preserve"> </w:t>
+            </w:r>
+            <w:proofErr w:type="spellStart"/>
+            <w:r>
+              <w:rPr>
+                <w:rFonts w:ascii="Nunito Sans" w:hAnsi="Nunito Sans"/>
+                <w:color w:val="4D5968"/>
+              </w:rPr>
+              <w:t>rows</w:t>
+            </w:r>
+            <w:proofErr w:type="spellEnd"/>
+            <w:r>
+              <w:rPr>
+                <w:rFonts w:ascii="Nunito Sans" w:hAnsi="Nunito Sans"/>
+                <w:color w:val="4D5968"/>
+              </w:rPr>
+              <w:t>.</w:t>
+            </w:r>
+          </w:p>
+        </w:tc>
+        <w:tc>
+          <w:tcPr>
+            <w:tcW w:w="0" w:type="auto"/>
+            <w:tcBorders>
+              <w:top w:val="single" w:sz="12" w:space="0" w:color="D2D2D2"/>
+              <w:left w:val="single" w:sz="12" w:space="0" w:color="D2D2D2"/>
+              <w:right w:val="single" w:sz="12" w:space="0" w:color="D2D2D2"/>
+            </w:tcBorders>
+            <w:shd w:val="clear" w:color="auto" w:fill="FFFFFF"/>
+            <w:tcMar>
+              <w:top w:w="148" w:type="dxa"/>
+              <w:left w:w="148" w:type="dxa"/>
+              <w:bottom w:w="148" w:type="dxa"/>
+              <w:right w:w="148" w:type="dxa"/>
+            </w:tcMar>
+            <w:hideMark/>
+          </w:tcPr>
+          <w:p>
+            <w:pPr>
+              <w:spacing w:line="480" w:lineRule="auto"/>
+              <w:rPr>
+                <w:rFonts w:ascii="Nunito Sans" w:hAnsi="Nunito Sans"/>
+                <w:color w:val="4D5968"/>
+              </w:rPr>
+            </w:pPr>
+            <w:proofErr w:type="spellStart"/>
+            <w:r>
+              <w:rPr>
+                <w:rFonts w:ascii="Nunito Sans" w:hAnsi="Nunito Sans"/>
+                <w:color w:val="4D5968"/>
+              </w:rPr>
+              <w:t>Complex</w:t>
+            </w:r>
+            <w:proofErr w:type="spellEnd"/>
+            <w:r>
+              <w:rPr>
+                <w:rFonts w:ascii="Nunito Sans" w:hAnsi="Nunito Sans"/>
+                <w:color w:val="4D5968"/>
+              </w:rPr>
+              <w:t xml:space="preserve"> </w:t>
+            </w:r>
+            <w:proofErr w:type="spellStart"/>
+            <w:r>
+              <w:rPr>
+                <w:rFonts w:ascii="Nunito Sans" w:hAnsi="Nunito Sans"/>
+                <w:color w:val="4D5968"/>
+              </w:rPr>
+              <w:t>operations</w:t>
+            </w:r>
+            <w:proofErr w:type="spellEnd"/>
+            <w:r>
+              <w:rPr>
+                <w:rFonts w:ascii="Nunito Sans" w:hAnsi="Nunito Sans"/>
+                <w:color w:val="4D5968"/>
+              </w:rPr>
+              <w:t xml:space="preserve"> </w:t>
+            </w:r>
+            <w:proofErr w:type="spellStart"/>
+            <w:r>
+              <w:rPr>
+                <w:rFonts w:ascii="Nunito Sans" w:hAnsi="Nunito Sans"/>
+                <w:color w:val="4D5968"/>
+              </w:rPr>
+              <w:t>are</w:t>
+            </w:r>
+            <w:proofErr w:type="spellEnd"/>
+            <w:r>
+              <w:rPr>
+                <w:rFonts w:ascii="Nunito Sans" w:hAnsi="Nunito Sans"/>
+                <w:color w:val="4D5968"/>
+              </w:rPr>
+              <w:t xml:space="preserve"> </w:t>
+            </w:r>
+            <w:proofErr w:type="spellStart"/>
+            <w:r>
+              <w:rPr>
+                <w:rFonts w:ascii="Nunito Sans" w:hAnsi="Nunito Sans"/>
+                <w:color w:val="4D5968"/>
+              </w:rPr>
+              <w:t>faster</w:t>
+            </w:r>
+            <w:proofErr w:type="spellEnd"/>
+            <w:r>
+              <w:rPr>
+                <w:rFonts w:ascii="Nunito Sans" w:hAnsi="Nunito Sans"/>
+                <w:color w:val="4D5968"/>
+              </w:rPr>
+              <w:t xml:space="preserve"> on </w:t>
+            </w:r>
+            <w:proofErr w:type="spellStart"/>
+            <w:r>
+              <w:rPr>
+                <w:rFonts w:ascii="Nunito Sans" w:hAnsi="Nunito Sans"/>
+                <w:color w:val="4D5968"/>
+              </w:rPr>
+              <w:t>ndarrays</w:t>
+            </w:r>
+            <w:proofErr w:type="spellEnd"/>
+            <w:r>
+              <w:rPr>
+                <w:rFonts w:ascii="Nunito Sans" w:hAnsi="Nunito Sans"/>
+                <w:color w:val="4D5968"/>
+              </w:rPr>
+              <w:t>. </w:t>
+            </w:r>
+            <w:proofErr w:type="spellStart"/>
+            <w:r>
+              <w:rPr>
+                <w:rFonts w:ascii="Nunito Sans" w:hAnsi="Nunito Sans"/>
+                <w:color w:val="4D5968"/>
+              </w:rPr>
+              <w:t>NumPy</w:t>
+            </w:r>
+            <w:proofErr w:type="spellEnd"/>
+            <w:r>
+              <w:rPr>
+                <w:rFonts w:ascii="Nunito Sans" w:hAnsi="Nunito Sans"/>
+                <w:color w:val="4D5968"/>
+              </w:rPr>
+              <w:t xml:space="preserve"> </w:t>
+            </w:r>
+            <w:proofErr w:type="spellStart"/>
+            <w:r>
+              <w:rPr>
+                <w:rFonts w:ascii="Nunito Sans" w:hAnsi="Nunito Sans"/>
+                <w:color w:val="4D5968"/>
+              </w:rPr>
+              <w:t>performs</w:t>
+            </w:r>
+            <w:proofErr w:type="spellEnd"/>
+            <w:r>
+              <w:rPr>
+                <w:rFonts w:ascii="Nunito Sans" w:hAnsi="Nunito Sans"/>
+                <w:color w:val="4D5968"/>
+              </w:rPr>
+              <w:t xml:space="preserve"> </w:t>
+            </w:r>
+            <w:proofErr w:type="spellStart"/>
+            <w:r>
+              <w:rPr>
+                <w:rFonts w:ascii="Nunito Sans" w:hAnsi="Nunito Sans"/>
+                <w:color w:val="4D5968"/>
+              </w:rPr>
+              <w:t>best</w:t>
+            </w:r>
+            <w:proofErr w:type="spellEnd"/>
+            <w:r>
+              <w:rPr>
+                <w:rFonts w:ascii="Nunito Sans" w:hAnsi="Nunito Sans"/>
+                <w:color w:val="4D5968"/>
+              </w:rPr>
+              <w:t xml:space="preserve"> </w:t>
+            </w:r>
+            <w:proofErr w:type="spellStart"/>
+            <w:r>
+              <w:rPr>
+                <w:rFonts w:ascii="Nunito Sans" w:hAnsi="Nunito Sans"/>
+                <w:color w:val="4D5968"/>
+              </w:rPr>
+              <w:t>with</w:t>
+            </w:r>
+            <w:proofErr w:type="spellEnd"/>
+            <w:r>
+              <w:rPr>
+                <w:rFonts w:ascii="Nunito Sans" w:hAnsi="Nunito Sans"/>
+                <w:color w:val="4D5968"/>
+              </w:rPr>
+              <w:t xml:space="preserve"> </w:t>
+            </w:r>
+            <w:proofErr w:type="spellStart"/>
+            <w:r>
+              <w:rPr>
+                <w:rFonts w:ascii="Nunito Sans" w:hAnsi="Nunito Sans"/>
+                <w:color w:val="4D5968"/>
+              </w:rPr>
+              <w:t>lesser</w:t>
+            </w:r>
+            <w:proofErr w:type="spellEnd"/>
+            <w:r>
+              <w:rPr>
+                <w:rFonts w:ascii="Nunito Sans" w:hAnsi="Nunito Sans"/>
+                <w:color w:val="4D5968"/>
+              </w:rPr>
+              <w:t xml:space="preserve"> </w:t>
+            </w:r>
+            <w:proofErr w:type="spellStart"/>
+            <w:r>
+              <w:rPr>
+                <w:rFonts w:ascii="Nunito Sans" w:hAnsi="Nunito Sans"/>
+                <w:color w:val="4D5968"/>
+              </w:rPr>
+              <w:t>amounts</w:t>
+            </w:r>
+            <w:proofErr w:type="spellEnd"/>
+            <w:r>
+              <w:rPr>
+                <w:rFonts w:ascii="Nunito Sans" w:hAnsi="Nunito Sans"/>
+                <w:color w:val="4D5968"/>
+              </w:rPr>
+              <w:t xml:space="preserve"> of data, say 50,000 </w:t>
+            </w:r>
+            <w:proofErr w:type="spellStart"/>
+            <w:r>
+              <w:rPr>
+                <w:rFonts w:ascii="Nunito Sans" w:hAnsi="Nunito Sans"/>
+                <w:color w:val="4D5968"/>
+              </w:rPr>
+              <w:t>or</w:t>
+            </w:r>
+            <w:proofErr w:type="spellEnd"/>
+            <w:r>
+              <w:rPr>
+                <w:rFonts w:ascii="Nunito Sans" w:hAnsi="Nunito Sans"/>
+                <w:color w:val="4D5968"/>
+              </w:rPr>
+              <w:t xml:space="preserve"> </w:t>
+            </w:r>
+            <w:proofErr w:type="spellStart"/>
+            <w:r>
+              <w:rPr>
+                <w:rFonts w:ascii="Nunito Sans" w:hAnsi="Nunito Sans"/>
+                <w:color w:val="4D5968"/>
+              </w:rPr>
+              <w:t>less</w:t>
+            </w:r>
+            <w:proofErr w:type="spellEnd"/>
+            <w:r>
+              <w:rPr>
+                <w:rFonts w:ascii="Nunito Sans" w:hAnsi="Nunito Sans"/>
+                <w:color w:val="4D5968"/>
+              </w:rPr>
+              <w:t xml:space="preserve"> </w:t>
+            </w:r>
+            <w:proofErr w:type="spellStart"/>
+            <w:r>
+              <w:rPr>
+                <w:rFonts w:ascii="Nunito Sans" w:hAnsi="Nunito Sans"/>
+                <w:color w:val="4D5968"/>
+              </w:rPr>
+              <w:t>rows</w:t>
+            </w:r>
+            <w:proofErr w:type="spellEnd"/>
+            <w:r>
+              <w:rPr>
+                <w:rFonts w:ascii="Nunito Sans" w:hAnsi="Nunito Sans"/>
+                <w:color w:val="4D5968"/>
+              </w:rPr>
+              <w:t>.</w:t>
+            </w:r>
+          </w:p>
+        </w:tc>
+      </w:tr>
+      <w:tr>
+        <w:tc>
+          <w:tcPr>
+            <w:tcW w:w="0" w:type="auto"/>
+            <w:tcBorders>
+              <w:top w:val="single" w:sz="12" w:space="0" w:color="D2D2D2"/>
+              <w:left w:val="single" w:sz="12" w:space="0" w:color="D2D2D2"/>
+              <w:right w:val="single" w:sz="12" w:space="0" w:color="D2D2D2"/>
+            </w:tcBorders>
+            <w:shd w:val="clear" w:color="auto" w:fill="FFFFFF"/>
+            <w:tcMar>
+              <w:top w:w="148" w:type="dxa"/>
+              <w:left w:w="148" w:type="dxa"/>
+              <w:bottom w:w="148" w:type="dxa"/>
+              <w:right w:w="148" w:type="dxa"/>
+            </w:tcMar>
+            <w:hideMark/>
+          </w:tcPr>
+          <w:p>
+            <w:pPr>
+              <w:spacing w:line="480" w:lineRule="auto"/>
+              <w:rPr>
+                <w:rFonts w:ascii="Nunito Sans" w:hAnsi="Nunito Sans"/>
+                <w:color w:val="4D5968"/>
+              </w:rPr>
+            </w:pPr>
+            <w:proofErr w:type="spellStart"/>
+            <w:r>
+              <w:rPr>
+                <w:rStyle w:val="Gl"/>
+                <w:rFonts w:ascii="Nunito Sans" w:hAnsi="Nunito Sans"/>
+                <w:color w:val="4D5968"/>
+              </w:rPr>
+              <w:t>Indexing</w:t>
+            </w:r>
+            <w:proofErr w:type="spellEnd"/>
+          </w:p>
+        </w:tc>
+        <w:tc>
+          <w:tcPr>
+            <w:tcW w:w="0" w:type="auto"/>
+            <w:tcBorders>
+              <w:top w:val="single" w:sz="12" w:space="0" w:color="D2D2D2"/>
+              <w:left w:val="single" w:sz="12" w:space="0" w:color="D2D2D2"/>
+              <w:right w:val="single" w:sz="12" w:space="0" w:color="D2D2D2"/>
+            </w:tcBorders>
+            <w:shd w:val="clear" w:color="auto" w:fill="FFFFFF"/>
+            <w:tcMar>
+              <w:top w:w="148" w:type="dxa"/>
+              <w:left w:w="148" w:type="dxa"/>
+              <w:bottom w:w="148" w:type="dxa"/>
+              <w:right w:w="148" w:type="dxa"/>
+            </w:tcMar>
+            <w:hideMark/>
+          </w:tcPr>
+          <w:p>
+            <w:pPr>
+              <w:spacing w:line="480" w:lineRule="auto"/>
+              <w:rPr>
+                <w:rFonts w:ascii="Nunito Sans" w:hAnsi="Nunito Sans"/>
+                <w:color w:val="4D5968"/>
+              </w:rPr>
+            </w:pPr>
+            <w:r>
+              <w:rPr>
+                <w:rFonts w:ascii="Nunito Sans" w:hAnsi="Nunito Sans"/>
+                <w:color w:val="4D5968"/>
+              </w:rPr>
+              <w:t xml:space="preserve">Data </w:t>
+            </w:r>
+            <w:proofErr w:type="spellStart"/>
+            <w:r>
+              <w:rPr>
+                <w:rFonts w:ascii="Nunito Sans" w:hAnsi="Nunito Sans"/>
+                <w:color w:val="4D5968"/>
+              </w:rPr>
+              <w:t>rows</w:t>
+            </w:r>
+            <w:proofErr w:type="spellEnd"/>
+            <w:r>
+              <w:rPr>
+                <w:rFonts w:ascii="Nunito Sans" w:hAnsi="Nunito Sans"/>
+                <w:color w:val="4D5968"/>
+              </w:rPr>
+              <w:t xml:space="preserve"> </w:t>
+            </w:r>
+            <w:proofErr w:type="spellStart"/>
+            <w:r>
+              <w:rPr>
+                <w:rFonts w:ascii="Nunito Sans" w:hAnsi="Nunito Sans"/>
+                <w:color w:val="4D5968"/>
+              </w:rPr>
+              <w:t>are</w:t>
+            </w:r>
+            <w:proofErr w:type="spellEnd"/>
+            <w:r>
+              <w:rPr>
+                <w:rFonts w:ascii="Nunito Sans" w:hAnsi="Nunito Sans"/>
+                <w:color w:val="4D5968"/>
+              </w:rPr>
+              <w:t xml:space="preserve"> </w:t>
+            </w:r>
+            <w:proofErr w:type="spellStart"/>
+            <w:r>
+              <w:rPr>
+                <w:rFonts w:ascii="Nunito Sans" w:hAnsi="Nunito Sans"/>
+                <w:color w:val="4D5968"/>
+              </w:rPr>
+              <w:t>by</w:t>
+            </w:r>
+            <w:proofErr w:type="spellEnd"/>
+            <w:r>
+              <w:rPr>
+                <w:rFonts w:ascii="Nunito Sans" w:hAnsi="Nunito Sans"/>
+                <w:color w:val="4D5968"/>
+              </w:rPr>
+              <w:t xml:space="preserve"> </w:t>
+            </w:r>
+            <w:proofErr w:type="spellStart"/>
+            <w:r>
+              <w:rPr>
+                <w:rFonts w:ascii="Nunito Sans" w:hAnsi="Nunito Sans"/>
+                <w:color w:val="4D5968"/>
+              </w:rPr>
+              <w:t>default</w:t>
+            </w:r>
+            <w:proofErr w:type="spellEnd"/>
+            <w:r>
+              <w:rPr>
+                <w:rFonts w:ascii="Nunito Sans" w:hAnsi="Nunito Sans"/>
+                <w:color w:val="4D5968"/>
+              </w:rPr>
+              <w:t xml:space="preserve"> </w:t>
+            </w:r>
+            <w:proofErr w:type="spellStart"/>
+            <w:r>
+              <w:rPr>
+                <w:rFonts w:ascii="Nunito Sans" w:hAnsi="Nunito Sans"/>
+                <w:color w:val="4D5968"/>
+              </w:rPr>
+              <w:t>indexed</w:t>
+            </w:r>
+            <w:proofErr w:type="spellEnd"/>
+            <w:r>
+              <w:rPr>
+                <w:rFonts w:ascii="Nunito Sans" w:hAnsi="Nunito Sans"/>
+                <w:color w:val="4D5968"/>
+              </w:rPr>
+              <w:t xml:space="preserve"> in </w:t>
+            </w:r>
+            <w:proofErr w:type="spellStart"/>
+            <w:r>
+              <w:rPr>
+                <w:rFonts w:ascii="Nunito Sans" w:hAnsi="Nunito Sans"/>
+                <w:color w:val="4D5968"/>
+              </w:rPr>
+              <w:t>pandas</w:t>
+            </w:r>
+            <w:proofErr w:type="spellEnd"/>
+            <w:r>
+              <w:rPr>
+                <w:rFonts w:ascii="Nunito Sans" w:hAnsi="Nunito Sans"/>
+                <w:color w:val="4D5968"/>
+              </w:rPr>
+              <w:t xml:space="preserve"> </w:t>
+            </w:r>
+            <w:proofErr w:type="spellStart"/>
+            <w:r>
+              <w:rPr>
+                <w:rFonts w:ascii="Nunito Sans" w:hAnsi="Nunito Sans"/>
+                <w:color w:val="4D5968"/>
+              </w:rPr>
+              <w:t>series</w:t>
+            </w:r>
+            <w:proofErr w:type="spellEnd"/>
+            <w:r>
+              <w:rPr>
+                <w:rFonts w:ascii="Nunito Sans" w:hAnsi="Nunito Sans"/>
+                <w:color w:val="4D5968"/>
+              </w:rPr>
+              <w:t xml:space="preserve"> </w:t>
+            </w:r>
+            <w:proofErr w:type="spellStart"/>
+            <w:r>
+              <w:rPr>
+                <w:rFonts w:ascii="Nunito Sans" w:hAnsi="Nunito Sans"/>
+                <w:color w:val="4D5968"/>
+              </w:rPr>
+              <w:t>and</w:t>
+            </w:r>
+            <w:proofErr w:type="spellEnd"/>
+            <w:r>
+              <w:rPr>
+                <w:rFonts w:ascii="Nunito Sans" w:hAnsi="Nunito Sans"/>
+                <w:color w:val="4D5968"/>
+              </w:rPr>
+              <w:t xml:space="preserve"> </w:t>
+            </w:r>
+            <w:proofErr w:type="spellStart"/>
+            <w:r>
+              <w:rPr>
+                <w:rFonts w:ascii="Nunito Sans" w:hAnsi="Nunito Sans"/>
+                <w:color w:val="4D5968"/>
+              </w:rPr>
+              <w:t>dataframes</w:t>
+            </w:r>
+            <w:proofErr w:type="spellEnd"/>
+            <w:r>
+              <w:rPr>
+                <w:rFonts w:ascii="Nunito Sans" w:hAnsi="Nunito Sans"/>
+                <w:color w:val="4D5968"/>
+              </w:rPr>
+              <w:t>.</w:t>
+            </w:r>
+          </w:p>
+        </w:tc>
+        <w:tc>
+          <w:tcPr>
+            <w:tcW w:w="0" w:type="auto"/>
+            <w:tcBorders>
+              <w:top w:val="single" w:sz="12" w:space="0" w:color="D2D2D2"/>
+              <w:left w:val="single" w:sz="12" w:space="0" w:color="D2D2D2"/>
+              <w:right w:val="single" w:sz="12" w:space="0" w:color="D2D2D2"/>
+            </w:tcBorders>
+            <w:shd w:val="clear" w:color="auto" w:fill="FFFFFF"/>
+            <w:tcMar>
+              <w:top w:w="148" w:type="dxa"/>
+              <w:left w:w="148" w:type="dxa"/>
+              <w:bottom w:w="148" w:type="dxa"/>
+              <w:right w:w="148" w:type="dxa"/>
+            </w:tcMar>
+            <w:hideMark/>
+          </w:tcPr>
+          <w:p>
+            <w:pPr>
+              <w:spacing w:line="480" w:lineRule="auto"/>
+              <w:rPr>
+                <w:rFonts w:ascii="Nunito Sans" w:hAnsi="Nunito Sans"/>
+                <w:color w:val="4D5968"/>
+              </w:rPr>
+            </w:pPr>
+            <w:proofErr w:type="spellStart"/>
+            <w:r>
+              <w:rPr>
+                <w:rFonts w:ascii="Nunito Sans" w:hAnsi="Nunito Sans"/>
+                <w:color w:val="4D5968"/>
+              </w:rPr>
+              <w:t>There</w:t>
+            </w:r>
+            <w:proofErr w:type="spellEnd"/>
+            <w:r>
+              <w:rPr>
+                <w:rFonts w:ascii="Nunito Sans" w:hAnsi="Nunito Sans"/>
+                <w:color w:val="4D5968"/>
+              </w:rPr>
+              <w:t xml:space="preserve"> is </w:t>
+            </w:r>
+            <w:proofErr w:type="spellStart"/>
+            <w:r>
+              <w:rPr>
+                <w:rFonts w:ascii="Nunito Sans" w:hAnsi="Nunito Sans"/>
+                <w:color w:val="4D5968"/>
+              </w:rPr>
+              <w:t>no</w:t>
+            </w:r>
+            <w:proofErr w:type="spellEnd"/>
+            <w:r>
+              <w:rPr>
+                <w:rFonts w:ascii="Nunito Sans" w:hAnsi="Nunito Sans"/>
+                <w:color w:val="4D5968"/>
+              </w:rPr>
+              <w:t xml:space="preserve"> </w:t>
+            </w:r>
+            <w:proofErr w:type="spellStart"/>
+            <w:r>
+              <w:rPr>
+                <w:rFonts w:ascii="Nunito Sans" w:hAnsi="Nunito Sans"/>
+                <w:color w:val="4D5968"/>
+              </w:rPr>
+              <w:t>default</w:t>
+            </w:r>
+            <w:proofErr w:type="spellEnd"/>
+            <w:r>
+              <w:rPr>
+                <w:rFonts w:ascii="Nunito Sans" w:hAnsi="Nunito Sans"/>
+                <w:color w:val="4D5968"/>
+              </w:rPr>
+              <w:t xml:space="preserve"> </w:t>
+            </w:r>
+            <w:proofErr w:type="spellStart"/>
+            <w:r>
+              <w:rPr>
+                <w:rFonts w:ascii="Nunito Sans" w:hAnsi="Nunito Sans"/>
+                <w:color w:val="4D5968"/>
+              </w:rPr>
+              <w:t>indexing</w:t>
+            </w:r>
+            <w:proofErr w:type="spellEnd"/>
+            <w:r>
+              <w:rPr>
+                <w:rFonts w:ascii="Nunito Sans" w:hAnsi="Nunito Sans"/>
+                <w:color w:val="4D5968"/>
+              </w:rPr>
+              <w:t xml:space="preserve"> of data </w:t>
+            </w:r>
+            <w:proofErr w:type="spellStart"/>
+            <w:r>
+              <w:rPr>
+                <w:rFonts w:ascii="Nunito Sans" w:hAnsi="Nunito Sans"/>
+                <w:color w:val="4D5968"/>
+              </w:rPr>
+              <w:t>rows</w:t>
+            </w:r>
+            <w:proofErr w:type="spellEnd"/>
+            <w:r>
+              <w:rPr>
+                <w:rFonts w:ascii="Nunito Sans" w:hAnsi="Nunito Sans"/>
+                <w:color w:val="4D5968"/>
+              </w:rPr>
+              <w:t xml:space="preserve"> in </w:t>
+            </w:r>
+            <w:proofErr w:type="spellStart"/>
+            <w:r>
+              <w:rPr>
+                <w:rFonts w:ascii="Nunito Sans" w:hAnsi="Nunito Sans"/>
+                <w:color w:val="4D5968"/>
+              </w:rPr>
+              <w:t>numpy</w:t>
+            </w:r>
+            <w:proofErr w:type="spellEnd"/>
+            <w:r>
+              <w:rPr>
+                <w:rFonts w:ascii="Nunito Sans" w:hAnsi="Nunito Sans"/>
+                <w:color w:val="4D5968"/>
+              </w:rPr>
+              <w:t xml:space="preserve"> </w:t>
+            </w:r>
+            <w:proofErr w:type="spellStart"/>
+            <w:r>
+              <w:rPr>
+                <w:rFonts w:ascii="Nunito Sans" w:hAnsi="Nunito Sans"/>
+                <w:color w:val="4D5968"/>
+              </w:rPr>
+              <w:t>arrays</w:t>
+            </w:r>
+            <w:proofErr w:type="spellEnd"/>
+            <w:r>
+              <w:rPr>
+                <w:rFonts w:ascii="Nunito Sans" w:hAnsi="Nunito Sans"/>
+                <w:color w:val="4D5968"/>
+              </w:rPr>
+              <w:t>.</w:t>
+            </w:r>
+          </w:p>
+        </w:tc>
+      </w:tr>
+      <w:tr>
+        <w:tc>
+          <w:tcPr>
+            <w:tcW w:w="0" w:type="auto"/>
+            <w:tcBorders>
+              <w:top w:val="single" w:sz="12" w:space="0" w:color="D2D2D2"/>
+              <w:left w:val="single" w:sz="12" w:space="0" w:color="D2D2D2"/>
+              <w:right w:val="single" w:sz="12" w:space="0" w:color="D2D2D2"/>
+            </w:tcBorders>
+            <w:shd w:val="clear" w:color="auto" w:fill="FFFFFF"/>
+            <w:tcMar>
+              <w:top w:w="148" w:type="dxa"/>
+              <w:left w:w="148" w:type="dxa"/>
+              <w:bottom w:w="148" w:type="dxa"/>
+              <w:right w:w="148" w:type="dxa"/>
+            </w:tcMar>
+            <w:hideMark/>
+          </w:tcPr>
+          <w:p>
+            <w:pPr>
+              <w:spacing w:line="480" w:lineRule="auto"/>
+              <w:rPr>
+                <w:rFonts w:ascii="Nunito Sans" w:hAnsi="Nunito Sans"/>
+                <w:color w:val="4D5968"/>
+              </w:rPr>
+            </w:pPr>
+            <w:proofErr w:type="spellStart"/>
+            <w:r>
+              <w:rPr>
+                <w:rStyle w:val="Gl"/>
+                <w:rFonts w:ascii="Nunito Sans" w:hAnsi="Nunito Sans"/>
+                <w:color w:val="4D5968"/>
+              </w:rPr>
+              <w:t>Core</w:t>
+            </w:r>
+            <w:proofErr w:type="spellEnd"/>
+            <w:r>
+              <w:rPr>
+                <w:rStyle w:val="Gl"/>
+                <w:rFonts w:ascii="Nunito Sans" w:hAnsi="Nunito Sans"/>
+                <w:color w:val="4D5968"/>
+              </w:rPr>
+              <w:t xml:space="preserve"> Language</w:t>
+            </w:r>
+          </w:p>
+        </w:tc>
+        <w:tc>
+          <w:tcPr>
+            <w:tcW w:w="0" w:type="auto"/>
+            <w:tcBorders>
+              <w:top w:val="single" w:sz="12" w:space="0" w:color="D2D2D2"/>
+              <w:left w:val="single" w:sz="12" w:space="0" w:color="D2D2D2"/>
+              <w:right w:val="single" w:sz="12" w:space="0" w:color="D2D2D2"/>
+            </w:tcBorders>
+            <w:shd w:val="clear" w:color="auto" w:fill="FFFFFF"/>
+            <w:tcMar>
+              <w:top w:w="148" w:type="dxa"/>
+              <w:left w:w="148" w:type="dxa"/>
+              <w:bottom w:w="148" w:type="dxa"/>
+              <w:right w:w="148" w:type="dxa"/>
+            </w:tcMar>
+            <w:hideMark/>
+          </w:tcPr>
+          <w:p>
+            <w:pPr>
+              <w:spacing w:line="480" w:lineRule="auto"/>
+              <w:rPr>
+                <w:rFonts w:ascii="Nunito Sans" w:hAnsi="Nunito Sans"/>
+                <w:color w:val="4D5968"/>
+              </w:rPr>
+            </w:pPr>
+            <w:proofErr w:type="spellStart"/>
+            <w:r>
+              <w:rPr>
+                <w:rFonts w:ascii="Nunito Sans" w:hAnsi="Nunito Sans"/>
+                <w:color w:val="4D5968"/>
+              </w:rPr>
+              <w:t>Pandas</w:t>
+            </w:r>
+            <w:proofErr w:type="spellEnd"/>
+            <w:r>
+              <w:rPr>
+                <w:rFonts w:ascii="Nunito Sans" w:hAnsi="Nunito Sans"/>
+                <w:color w:val="4D5968"/>
+              </w:rPr>
+              <w:t xml:space="preserve"> </w:t>
+            </w:r>
+            <w:proofErr w:type="spellStart"/>
+            <w:r>
+              <w:rPr>
+                <w:rFonts w:ascii="Nunito Sans" w:hAnsi="Nunito Sans"/>
+                <w:color w:val="4D5968"/>
+              </w:rPr>
+              <w:t>uses</w:t>
+            </w:r>
+            <w:proofErr w:type="spellEnd"/>
+            <w:r>
+              <w:rPr>
+                <w:rFonts w:ascii="Nunito Sans" w:hAnsi="Nunito Sans"/>
+                <w:color w:val="4D5968"/>
+              </w:rPr>
+              <w:t xml:space="preserve"> R </w:t>
+            </w:r>
+            <w:proofErr w:type="spellStart"/>
+            <w:r>
+              <w:rPr>
+                <w:rFonts w:ascii="Nunito Sans" w:hAnsi="Nunito Sans"/>
+                <w:color w:val="4D5968"/>
+              </w:rPr>
+              <w:t>language</w:t>
+            </w:r>
+            <w:proofErr w:type="spellEnd"/>
+            <w:r>
+              <w:rPr>
+                <w:rFonts w:ascii="Nunito Sans" w:hAnsi="Nunito Sans"/>
+                <w:color w:val="4D5968"/>
+              </w:rPr>
+              <w:t xml:space="preserve"> as </w:t>
+            </w:r>
+            <w:proofErr w:type="spellStart"/>
+            <w:r>
+              <w:rPr>
+                <w:rFonts w:ascii="Nunito Sans" w:hAnsi="Nunito Sans"/>
+                <w:color w:val="4D5968"/>
+              </w:rPr>
+              <w:t>its</w:t>
+            </w:r>
+            <w:proofErr w:type="spellEnd"/>
+            <w:r>
+              <w:rPr>
+                <w:rFonts w:ascii="Nunito Sans" w:hAnsi="Nunito Sans"/>
+                <w:color w:val="4D5968"/>
+              </w:rPr>
+              <w:t xml:space="preserve"> </w:t>
+            </w:r>
+            <w:proofErr w:type="spellStart"/>
+            <w:r>
+              <w:rPr>
+                <w:rFonts w:ascii="Nunito Sans" w:hAnsi="Nunito Sans"/>
+                <w:color w:val="4D5968"/>
+              </w:rPr>
+              <w:t>reference</w:t>
+            </w:r>
+            <w:proofErr w:type="spellEnd"/>
+            <w:r>
+              <w:rPr>
+                <w:rFonts w:ascii="Nunito Sans" w:hAnsi="Nunito Sans"/>
+                <w:color w:val="4D5968"/>
+              </w:rPr>
+              <w:t xml:space="preserve"> </w:t>
+            </w:r>
+            <w:proofErr w:type="spellStart"/>
+            <w:r>
+              <w:rPr>
+                <w:rFonts w:ascii="Nunito Sans" w:hAnsi="Nunito Sans"/>
+                <w:color w:val="4D5968"/>
+              </w:rPr>
+              <w:t>language</w:t>
+            </w:r>
+            <w:proofErr w:type="spellEnd"/>
+            <w:r>
+              <w:rPr>
+                <w:rFonts w:ascii="Nunito Sans" w:hAnsi="Nunito Sans"/>
+                <w:color w:val="4D5968"/>
+              </w:rPr>
+              <w:t xml:space="preserve"> </w:t>
+            </w:r>
+            <w:proofErr w:type="spellStart"/>
+            <w:r>
+              <w:rPr>
+                <w:rFonts w:ascii="Nunito Sans" w:hAnsi="Nunito Sans"/>
+                <w:color w:val="4D5968"/>
+              </w:rPr>
+              <w:t>and</w:t>
+            </w:r>
+            <w:proofErr w:type="spellEnd"/>
+            <w:r>
+              <w:rPr>
+                <w:rFonts w:ascii="Nunito Sans" w:hAnsi="Nunito Sans"/>
+                <w:color w:val="4D5968"/>
+              </w:rPr>
+              <w:t xml:space="preserve"> </w:t>
+            </w:r>
+            <w:proofErr w:type="spellStart"/>
+            <w:r>
+              <w:rPr>
+                <w:rFonts w:ascii="Nunito Sans" w:hAnsi="Nunito Sans"/>
+                <w:color w:val="4D5968"/>
+              </w:rPr>
+              <w:t>hence</w:t>
+            </w:r>
+            <w:proofErr w:type="spellEnd"/>
+            <w:r>
+              <w:rPr>
+                <w:rFonts w:ascii="Nunito Sans" w:hAnsi="Nunito Sans"/>
+                <w:color w:val="4D5968"/>
+              </w:rPr>
+              <w:t xml:space="preserve"> </w:t>
+            </w:r>
+            <w:proofErr w:type="spellStart"/>
+            <w:r>
+              <w:rPr>
+                <w:rFonts w:ascii="Nunito Sans" w:hAnsi="Nunito Sans"/>
+                <w:color w:val="4D5968"/>
+              </w:rPr>
+              <w:t>provide</w:t>
+            </w:r>
+            <w:proofErr w:type="spellEnd"/>
+            <w:r>
+              <w:rPr>
+                <w:rFonts w:ascii="Nunito Sans" w:hAnsi="Nunito Sans"/>
+                <w:color w:val="4D5968"/>
+              </w:rPr>
+              <w:t xml:space="preserve"> </w:t>
+            </w:r>
+            <w:proofErr w:type="spellStart"/>
+            <w:r>
+              <w:rPr>
+                <w:rFonts w:ascii="Nunito Sans" w:hAnsi="Nunito Sans"/>
+                <w:color w:val="4D5968"/>
+              </w:rPr>
+              <w:t>many</w:t>
+            </w:r>
+            <w:proofErr w:type="spellEnd"/>
+            <w:r>
+              <w:rPr>
+                <w:rFonts w:ascii="Nunito Sans" w:hAnsi="Nunito Sans"/>
+                <w:color w:val="4D5968"/>
+              </w:rPr>
+              <w:t xml:space="preserve"> </w:t>
+            </w:r>
+            <w:proofErr w:type="spellStart"/>
+            <w:r>
+              <w:rPr>
+                <w:rFonts w:ascii="Nunito Sans" w:hAnsi="Nunito Sans"/>
+                <w:color w:val="4D5968"/>
+              </w:rPr>
+              <w:t>similar</w:t>
+            </w:r>
+            <w:proofErr w:type="spellEnd"/>
+            <w:r>
+              <w:rPr>
+                <w:rFonts w:ascii="Nunito Sans" w:hAnsi="Nunito Sans"/>
+                <w:color w:val="4D5968"/>
+              </w:rPr>
+              <w:t xml:space="preserve"> </w:t>
+            </w:r>
+            <w:proofErr w:type="spellStart"/>
+            <w:r>
+              <w:rPr>
+                <w:rFonts w:ascii="Nunito Sans" w:hAnsi="Nunito Sans"/>
+                <w:color w:val="4D5968"/>
+              </w:rPr>
+              <w:t>functions</w:t>
+            </w:r>
+            <w:proofErr w:type="spellEnd"/>
+            <w:r>
+              <w:rPr>
+                <w:rFonts w:ascii="Nunito Sans" w:hAnsi="Nunito Sans"/>
+                <w:color w:val="4D5968"/>
+              </w:rPr>
+              <w:t>.</w:t>
+            </w:r>
+          </w:p>
+        </w:tc>
+        <w:tc>
+          <w:tcPr>
+            <w:tcW w:w="0" w:type="auto"/>
+            <w:tcBorders>
+              <w:top w:val="single" w:sz="12" w:space="0" w:color="D2D2D2"/>
+              <w:left w:val="single" w:sz="12" w:space="0" w:color="D2D2D2"/>
+              <w:right w:val="single" w:sz="12" w:space="0" w:color="D2D2D2"/>
+            </w:tcBorders>
+            <w:shd w:val="clear" w:color="auto" w:fill="FFFFFF"/>
+            <w:tcMar>
+              <w:top w:w="148" w:type="dxa"/>
+              <w:left w:w="148" w:type="dxa"/>
+              <w:bottom w:w="148" w:type="dxa"/>
+              <w:right w:w="148" w:type="dxa"/>
+            </w:tcMar>
+            <w:hideMark/>
+          </w:tcPr>
+          <w:p>
+            <w:pPr>
+              <w:spacing w:line="480" w:lineRule="auto"/>
+              <w:rPr>
+                <w:rFonts w:ascii="Nunito Sans" w:hAnsi="Nunito Sans"/>
+                <w:color w:val="4D5968"/>
+              </w:rPr>
+            </w:pPr>
+            <w:proofErr w:type="spellStart"/>
+            <w:r>
+              <w:rPr>
+                <w:rFonts w:ascii="Nunito Sans" w:hAnsi="Nunito Sans"/>
+                <w:color w:val="4D5968"/>
+              </w:rPr>
+              <w:t>NumPy</w:t>
+            </w:r>
+            <w:proofErr w:type="spellEnd"/>
+            <w:r>
+              <w:rPr>
+                <w:rFonts w:ascii="Nunito Sans" w:hAnsi="Nunito Sans"/>
+                <w:color w:val="4D5968"/>
+              </w:rPr>
+              <w:t xml:space="preserve"> is </w:t>
+            </w:r>
+            <w:proofErr w:type="spellStart"/>
+            <w:r>
+              <w:rPr>
+                <w:rFonts w:ascii="Nunito Sans" w:hAnsi="Nunito Sans"/>
+                <w:color w:val="4D5968"/>
+              </w:rPr>
+              <w:t>written</w:t>
+            </w:r>
+            <w:proofErr w:type="spellEnd"/>
+            <w:r>
+              <w:rPr>
+                <w:rFonts w:ascii="Nunito Sans" w:hAnsi="Nunito Sans"/>
+                <w:color w:val="4D5968"/>
+              </w:rPr>
+              <w:t xml:space="preserve"> in </w:t>
+            </w:r>
+            <w:proofErr w:type="spellStart"/>
+            <w:r>
+              <w:rPr>
+                <w:rFonts w:ascii="Nunito Sans" w:hAnsi="Nunito Sans"/>
+                <w:color w:val="4D5968"/>
+              </w:rPr>
+              <w:t>the</w:t>
+            </w:r>
+            <w:proofErr w:type="spellEnd"/>
+            <w:r>
+              <w:rPr>
+                <w:rFonts w:ascii="Nunito Sans" w:hAnsi="Nunito Sans"/>
+                <w:color w:val="4D5968"/>
+              </w:rPr>
+              <w:t xml:space="preserve"> C </w:t>
+            </w:r>
+            <w:proofErr w:type="spellStart"/>
+            <w:r>
+              <w:rPr>
+                <w:rFonts w:ascii="Nunito Sans" w:hAnsi="Nunito Sans"/>
+                <w:color w:val="4D5968"/>
+              </w:rPr>
+              <w:t>programming</w:t>
+            </w:r>
+            <w:proofErr w:type="spellEnd"/>
+            <w:r>
+              <w:rPr>
+                <w:rFonts w:ascii="Nunito Sans" w:hAnsi="Nunito Sans"/>
+                <w:color w:val="4D5968"/>
+              </w:rPr>
+              <w:t xml:space="preserve"> </w:t>
+            </w:r>
+            <w:proofErr w:type="spellStart"/>
+            <w:r>
+              <w:rPr>
+                <w:rFonts w:ascii="Nunito Sans" w:hAnsi="Nunito Sans"/>
+                <w:color w:val="4D5968"/>
+              </w:rPr>
+              <w:t>language</w:t>
+            </w:r>
+            <w:proofErr w:type="spellEnd"/>
+            <w:r>
+              <w:rPr>
+                <w:rFonts w:ascii="Nunito Sans" w:hAnsi="Nunito Sans"/>
+                <w:color w:val="4D5968"/>
+              </w:rPr>
+              <w:t xml:space="preserve"> </w:t>
+            </w:r>
+            <w:proofErr w:type="spellStart"/>
+            <w:r>
+              <w:rPr>
+                <w:rFonts w:ascii="Nunito Sans" w:hAnsi="Nunito Sans"/>
+                <w:color w:val="4D5968"/>
+              </w:rPr>
+              <w:t>and</w:t>
+            </w:r>
+            <w:proofErr w:type="spellEnd"/>
+            <w:r>
+              <w:rPr>
+                <w:rFonts w:ascii="Nunito Sans" w:hAnsi="Nunito Sans"/>
+                <w:color w:val="4D5968"/>
+              </w:rPr>
+              <w:t xml:space="preserve"> </w:t>
+            </w:r>
+            <w:proofErr w:type="spellStart"/>
+            <w:r>
+              <w:rPr>
+                <w:rFonts w:ascii="Nunito Sans" w:hAnsi="Nunito Sans"/>
+                <w:color w:val="4D5968"/>
+              </w:rPr>
+              <w:t>hence</w:t>
+            </w:r>
+            <w:proofErr w:type="spellEnd"/>
+            <w:r>
+              <w:rPr>
+                <w:rFonts w:ascii="Nunito Sans" w:hAnsi="Nunito Sans"/>
+                <w:color w:val="4D5968"/>
+              </w:rPr>
+              <w:t xml:space="preserve"> </w:t>
+            </w:r>
+            <w:proofErr w:type="spellStart"/>
+            <w:r>
+              <w:rPr>
+                <w:rFonts w:ascii="Nunito Sans" w:hAnsi="Nunito Sans"/>
+                <w:color w:val="4D5968"/>
+              </w:rPr>
+              <w:t>uses</w:t>
+            </w:r>
+            <w:proofErr w:type="spellEnd"/>
+            <w:r>
+              <w:rPr>
+                <w:rFonts w:ascii="Nunito Sans" w:hAnsi="Nunito Sans"/>
+                <w:color w:val="4D5968"/>
+              </w:rPr>
+              <w:t xml:space="preserve"> </w:t>
+            </w:r>
+            <w:proofErr w:type="spellStart"/>
+            <w:r>
+              <w:rPr>
+                <w:rFonts w:ascii="Nunito Sans" w:hAnsi="Nunito Sans"/>
+                <w:color w:val="4D5968"/>
+              </w:rPr>
+              <w:t>multiple</w:t>
+            </w:r>
+            <w:proofErr w:type="spellEnd"/>
+            <w:r>
+              <w:rPr>
+                <w:rFonts w:ascii="Nunito Sans" w:hAnsi="Nunito Sans"/>
+                <w:color w:val="4D5968"/>
+              </w:rPr>
+              <w:t xml:space="preserve"> </w:t>
+            </w:r>
+            <w:proofErr w:type="spellStart"/>
+            <w:r>
+              <w:rPr>
+                <w:rFonts w:ascii="Nunito Sans" w:hAnsi="Nunito Sans"/>
+                <w:color w:val="4D5968"/>
+              </w:rPr>
+              <w:t>functionalities</w:t>
+            </w:r>
+            <w:proofErr w:type="spellEnd"/>
+            <w:r>
+              <w:rPr>
+                <w:rFonts w:ascii="Nunito Sans" w:hAnsi="Nunito Sans"/>
+                <w:color w:val="4D5968"/>
+              </w:rPr>
+              <w:t xml:space="preserve"> </w:t>
+            </w:r>
+            <w:proofErr w:type="spellStart"/>
+            <w:r>
+              <w:rPr>
+                <w:rFonts w:ascii="Nunito Sans" w:hAnsi="Nunito Sans"/>
+                <w:color w:val="4D5968"/>
+              </w:rPr>
+              <w:t>from</w:t>
+            </w:r>
+            <w:proofErr w:type="spellEnd"/>
+            <w:r>
+              <w:rPr>
+                <w:rFonts w:ascii="Nunito Sans" w:hAnsi="Nunito Sans"/>
+                <w:color w:val="4D5968"/>
+              </w:rPr>
+              <w:t xml:space="preserve"> it.</w:t>
+            </w:r>
+          </w:p>
+        </w:tc>
+      </w:tr>
+    </w:tbl>
+    <w:p>
+      <w:pPr>
+        <w:jc w:val="both"/>
+        <w:rPr>
+          <w:rFonts w:ascii="Arial" w:hAnsi="Arial" w:cs="Arial"/>
+          <w:sz w:val="28"/>
+          <w:szCs w:val="28"/>
+        </w:rPr>
+      </w:pPr>
+    </w:p>
+    <w:p>
+      <w:pPr>
+        <w:jc w:val="both"/>
+        <w:rPr>
+          <w:rFonts w:ascii="Arial" w:hAnsi="Arial" w:cs="Arial"/>
+          <w:sz w:val="28"/>
+          <w:szCs w:val="28"/>
+        </w:rPr>
+      </w:pPr>
+      <w:r>
+        <w:rPr>
+          <w:rFonts w:ascii="Arial" w:hAnsi="Arial" w:cs="Arial"/>
+          <w:sz w:val="28"/>
+          <w:szCs w:val="28"/>
+        </w:rPr>
+        <w:t>NUMPY</w:t>
+      </w:r>
+    </w:p>
+    <w:p>
+      <w:pPr>
+        <w:jc w:val="both"/>
+        <w:rPr>
+          <w:rFonts w:ascii="Segoe UI" w:hAnsi="Segoe UI" w:cs="Segoe UI"/>
+          <w:color w:val="111111"/>
+          <w:shd w:val="clear" w:color="auto" w:fill="FDFDFD"/>
+        </w:rPr>
+      </w:pPr>
+      <w:proofErr w:type="spellStart"/>
+      <w:r>
+        <w:rPr>
+          <w:rFonts w:ascii="Segoe UI" w:hAnsi="Segoe UI" w:cs="Segoe UI"/>
+          <w:color w:val="111111"/>
+          <w:shd w:val="clear" w:color="auto" w:fill="FDFDFD"/>
+        </w:rPr>
+        <w:t>Numpy</w:t>
+      </w:r>
+      <w:proofErr w:type="spellEnd"/>
+      <w:r>
+        <w:rPr>
+          <w:rFonts w:ascii="Segoe UI" w:hAnsi="Segoe UI" w:cs="Segoe UI"/>
+          <w:color w:val="111111"/>
+          <w:shd w:val="clear" w:color="auto" w:fill="FDFDFD"/>
+        </w:rPr>
+        <w:t xml:space="preserve">, genel olarak bilimsel hesaplamalar için kullanılan bir </w:t>
+      </w:r>
+      <w:proofErr w:type="spellStart"/>
+      <w:r>
+        <w:rPr>
+          <w:rFonts w:ascii="Segoe UI" w:hAnsi="Segoe UI" w:cs="Segoe UI"/>
+          <w:color w:val="111111"/>
+          <w:shd w:val="clear" w:color="auto" w:fill="FDFDFD"/>
+        </w:rPr>
+        <w:t>python</w:t>
+      </w:r>
+      <w:proofErr w:type="spellEnd"/>
+      <w:r>
+        <w:rPr>
+          <w:rFonts w:ascii="Segoe UI" w:hAnsi="Segoe UI" w:cs="Segoe UI"/>
+          <w:color w:val="111111"/>
+          <w:shd w:val="clear" w:color="auto" w:fill="FDFDFD"/>
+        </w:rPr>
+        <w:t xml:space="preserve"> paketidir. Çok boyutlu dizileri kolayca ve hızlıca kullanmamızı sağlar. Daha çok makine öğrenmesi, derin öğrenme ve </w:t>
+      </w:r>
+      <w:r>
+        <w:rPr>
+          <w:rFonts w:ascii="Segoe UI" w:hAnsi="Segoe UI" w:cs="Segoe UI"/>
+          <w:color w:val="111111"/>
+          <w:shd w:val="clear" w:color="auto" w:fill="FDFDFD"/>
+        </w:rPr>
+        <w:lastRenderedPageBreak/>
+        <w:t xml:space="preserve">görüntü işleme gibi işlemlerde çok sık kullanılır. C++ tabanlı bir kütüphane olduğu içinde hız konusunda başarılıdır. </w:t>
+      </w:r>
+      <w:proofErr w:type="spellStart"/>
+      <w:r>
+        <w:rPr>
+          <w:rFonts w:ascii="Segoe UI" w:hAnsi="Segoe UI" w:cs="Segoe UI"/>
+          <w:color w:val="111111"/>
+          <w:shd w:val="clear" w:color="auto" w:fill="FDFDFD"/>
+        </w:rPr>
+        <w:t>Numpy</w:t>
+      </w:r>
+      <w:proofErr w:type="spellEnd"/>
+      <w:r>
+        <w:rPr>
+          <w:rFonts w:ascii="Segoe UI" w:hAnsi="Segoe UI" w:cs="Segoe UI"/>
+          <w:color w:val="111111"/>
+          <w:shd w:val="clear" w:color="auto" w:fill="FDFDFD"/>
+        </w:rPr>
+        <w:t xml:space="preserve"> ile oluşturulan diziler başlangıçta oluşan sabit boyutlu dizilerdir. Eğer daha sonra bu diziye bir şey eklemek istediğinizde eski diziyi silip yeni bir dizi oluşturur.</w:t>
+      </w:r>
+    </w:p>
+    <w:p>
+      <w:pPr>
+        <w:jc w:val="both"/>
+        <w:rPr>
+          <w:rFonts w:ascii="Segoe UI" w:hAnsi="Segoe UI" w:cs="Segoe UI"/>
+          <w:color w:val="111111"/>
+          <w:shd w:val="clear" w:color="auto" w:fill="FDFDFD"/>
+        </w:rPr>
+      </w:pPr>
+    </w:p>
+    <w:p>
+      <w:pPr>
+        <w:jc w:val="both"/>
+        <w:rPr>
+          <w:rFonts w:ascii="Arial" w:hAnsi="Arial" w:cs="Arial"/>
+          <w:sz w:val="28"/>
+          <w:szCs w:val="28"/>
+        </w:rPr>
+      </w:pPr>
+      <w:r>
+        <w:rPr>
+          <w:rFonts w:ascii="Arial" w:hAnsi="Arial" w:cs="Arial"/>
+          <w:sz w:val="28"/>
+          <w:szCs w:val="28"/>
+        </w:rPr>
+        <w:t>PANDAS</w:t>
+      </w:r>
+    </w:p>
+    <w:p>
+      <w:pPr>
+        <w:jc w:val="both"/>
+        <w:rPr>
+          <w:rFonts w:ascii="Segoe UI" w:hAnsi="Segoe UI" w:cs="Segoe UI"/>
+          <w:color w:val="111111"/>
+          <w:shd w:val="clear" w:color="auto" w:fill="FDFDFD"/>
+        </w:rPr>
+      </w:pPr>
+      <w:proofErr w:type="spellStart"/>
+      <w:r>
+        <w:rPr>
+          <w:rFonts w:ascii="Segoe UI" w:hAnsi="Segoe UI" w:cs="Segoe UI"/>
+          <w:color w:val="111111"/>
+          <w:shd w:val="clear" w:color="auto" w:fill="FDFDFD"/>
+        </w:rPr>
+        <w:t>Pandas</w:t>
+      </w:r>
+      <w:proofErr w:type="spellEnd"/>
+      <w:r>
+        <w:rPr>
+          <w:rFonts w:ascii="Segoe UI" w:hAnsi="Segoe UI" w:cs="Segoe UI"/>
+          <w:color w:val="111111"/>
+          <w:shd w:val="clear" w:color="auto" w:fill="FDFDFD"/>
+        </w:rPr>
+        <w:t xml:space="preserve"> yüksek performanslı, kullanımı kolay veri yapılandırma ve veri analizi yapabileceğimiz bir kütüphanedir. </w:t>
+      </w:r>
+      <w:proofErr w:type="spellStart"/>
+      <w:r>
+        <w:rPr>
+          <w:rFonts w:ascii="Segoe UI" w:hAnsi="Segoe UI" w:cs="Segoe UI"/>
+          <w:color w:val="111111"/>
+          <w:shd w:val="clear" w:color="auto" w:fill="FDFDFD"/>
+        </w:rPr>
+        <w:t>Pandas</w:t>
+      </w:r>
+      <w:proofErr w:type="spellEnd"/>
+      <w:r>
+        <w:rPr>
+          <w:rFonts w:ascii="Segoe UI" w:hAnsi="Segoe UI" w:cs="Segoe UI"/>
+          <w:color w:val="111111"/>
+          <w:shd w:val="clear" w:color="auto" w:fill="FDFDFD"/>
+        </w:rPr>
+        <w:t xml:space="preserve"> ile </w:t>
+      </w:r>
+      <w:proofErr w:type="spellStart"/>
+      <w:r>
+        <w:rPr>
+          <w:rFonts w:ascii="Segoe UI" w:hAnsi="Segoe UI" w:cs="Segoe UI"/>
+          <w:color w:val="111111"/>
+          <w:shd w:val="clear" w:color="auto" w:fill="FDFDFD"/>
+        </w:rPr>
+        <w:t>excel</w:t>
+      </w:r>
+      <w:proofErr w:type="spellEnd"/>
+      <w:r>
+        <w:rPr>
+          <w:rFonts w:ascii="Segoe UI" w:hAnsi="Segoe UI" w:cs="Segoe UI"/>
+          <w:color w:val="111111"/>
+          <w:shd w:val="clear" w:color="auto" w:fill="FDFDFD"/>
+        </w:rPr>
+        <w:t xml:space="preserve">, </w:t>
+      </w:r>
+      <w:proofErr w:type="spellStart"/>
+      <w:r>
+        <w:rPr>
+          <w:rFonts w:ascii="Segoe UI" w:hAnsi="Segoe UI" w:cs="Segoe UI"/>
+          <w:color w:val="111111"/>
+          <w:shd w:val="clear" w:color="auto" w:fill="FDFDFD"/>
+        </w:rPr>
+        <w:t>csv</w:t>
+      </w:r>
+      <w:proofErr w:type="spellEnd"/>
+      <w:r>
+        <w:rPr>
+          <w:rFonts w:ascii="Segoe UI" w:hAnsi="Segoe UI" w:cs="Segoe UI"/>
+          <w:color w:val="111111"/>
+          <w:shd w:val="clear" w:color="auto" w:fill="FDFDFD"/>
+        </w:rPr>
+        <w:t xml:space="preserve">, </w:t>
+      </w:r>
+      <w:proofErr w:type="spellStart"/>
+      <w:r>
+        <w:rPr>
+          <w:rFonts w:ascii="Segoe UI" w:hAnsi="Segoe UI" w:cs="Segoe UI"/>
+          <w:color w:val="111111"/>
+          <w:shd w:val="clear" w:color="auto" w:fill="FDFDFD"/>
+        </w:rPr>
+        <w:t>json</w:t>
+      </w:r>
+      <w:proofErr w:type="spellEnd"/>
+      <w:r>
+        <w:rPr>
+          <w:rFonts w:ascii="Segoe UI" w:hAnsi="Segoe UI" w:cs="Segoe UI"/>
+          <w:color w:val="111111"/>
+          <w:shd w:val="clear" w:color="auto" w:fill="FDFDFD"/>
+        </w:rPr>
+        <w:t xml:space="preserve"> vs. dosyaları okuyup, yazabilirsiniz.</w:t>
+      </w:r>
+    </w:p>
+    <w:p>
+      <w:pPr>
+        <w:jc w:val="both"/>
+        <w:rPr>
+          <w:rFonts w:ascii="Segoe UI" w:hAnsi="Segoe UI" w:cs="Segoe UI"/>
+          <w:color w:val="111111"/>
+          <w:shd w:val="clear" w:color="auto" w:fill="FDFDFD"/>
+        </w:rPr>
+      </w:pPr>
+    </w:p>
+    <w:p>
+      <w:pPr>
+        <w:jc w:val="both"/>
+        <w:rPr>
+          <w:rFonts w:ascii="Segoe UI" w:hAnsi="Segoe UI" w:cs="Segoe UI"/>
+          <w:color w:val="111111"/>
+          <w:shd w:val="clear" w:color="auto" w:fill="FDFDFD"/>
+        </w:rPr>
+      </w:pPr>
+      <w:proofErr w:type="spellStart"/>
+      <w:r>
+        <w:rPr>
+          <w:rFonts w:ascii="Segoe UI" w:hAnsi="Segoe UI" w:cs="Segoe UI"/>
+          <w:color w:val="111111"/>
+          <w:shd w:val="clear" w:color="auto" w:fill="FDFDFD"/>
+        </w:rPr>
+        <w:t>Pandas’daki</w:t>
+      </w:r>
+      <w:proofErr w:type="spellEnd"/>
+      <w:r>
+        <w:rPr>
+          <w:rFonts w:ascii="Segoe UI" w:hAnsi="Segoe UI" w:cs="Segoe UI"/>
+          <w:color w:val="111111"/>
+          <w:shd w:val="clear" w:color="auto" w:fill="FDFDFD"/>
+        </w:rPr>
+        <w:t xml:space="preserve"> </w:t>
+      </w:r>
+      <w:proofErr w:type="spellStart"/>
+      <w:r>
+        <w:rPr>
+          <w:rFonts w:ascii="Segoe UI" w:hAnsi="Segoe UI" w:cs="Segoe UI"/>
+          <w:color w:val="111111"/>
+          <w:shd w:val="clear" w:color="auto" w:fill="FDFDFD"/>
+        </w:rPr>
+        <w:t>dataframe</w:t>
+      </w:r>
+      <w:proofErr w:type="spellEnd"/>
+      <w:r>
+        <w:rPr>
+          <w:rFonts w:ascii="Segoe UI" w:hAnsi="Segoe UI" w:cs="Segoe UI"/>
+          <w:color w:val="111111"/>
+          <w:shd w:val="clear" w:color="auto" w:fill="FDFDFD"/>
+        </w:rPr>
+        <w:t xml:space="preserve"> ve seriler en önemli veri yapılarıdır. </w:t>
+      </w:r>
+      <w:proofErr w:type="spellStart"/>
+      <w:r>
+        <w:rPr>
+          <w:rFonts w:ascii="Segoe UI" w:hAnsi="Segoe UI" w:cs="Segoe UI"/>
+          <w:color w:val="111111"/>
+          <w:shd w:val="clear" w:color="auto" w:fill="FDFDFD"/>
+        </w:rPr>
+        <w:t>Dataframe</w:t>
+      </w:r>
+      <w:proofErr w:type="spellEnd"/>
+      <w:r>
+        <w:rPr>
+          <w:rFonts w:ascii="Segoe UI" w:hAnsi="Segoe UI" w:cs="Segoe UI"/>
+          <w:color w:val="111111"/>
+          <w:shd w:val="clear" w:color="auto" w:fill="FDFDFD"/>
+        </w:rPr>
+        <w:t xml:space="preserve"> nesnesi 2 boyutlu bir nesnedir. Index ve </w:t>
+      </w:r>
+      <w:proofErr w:type="spellStart"/>
+      <w:r>
+        <w:rPr>
+          <w:rFonts w:ascii="Segoe UI" w:hAnsi="Segoe UI" w:cs="Segoe UI"/>
+          <w:color w:val="111111"/>
+          <w:shd w:val="clear" w:color="auto" w:fill="FDFDFD"/>
+        </w:rPr>
+        <w:t>column</w:t>
+      </w:r>
+      <w:proofErr w:type="spellEnd"/>
+      <w:r>
+        <w:rPr>
+          <w:rFonts w:ascii="Segoe UI" w:hAnsi="Segoe UI" w:cs="Segoe UI"/>
+          <w:color w:val="111111"/>
+          <w:shd w:val="clear" w:color="auto" w:fill="FDFDFD"/>
+        </w:rPr>
+        <w:t xml:space="preserve"> olarak oluşur. Bunu aslında bir </w:t>
+      </w:r>
+      <w:proofErr w:type="spellStart"/>
+      <w:r>
+        <w:rPr>
+          <w:rFonts w:ascii="Segoe UI" w:hAnsi="Segoe UI" w:cs="Segoe UI"/>
+          <w:color w:val="111111"/>
+          <w:shd w:val="clear" w:color="auto" w:fill="FDFDFD"/>
+        </w:rPr>
+        <w:t>excel</w:t>
+      </w:r>
+      <w:proofErr w:type="spellEnd"/>
+      <w:r>
+        <w:rPr>
+          <w:rFonts w:ascii="Segoe UI" w:hAnsi="Segoe UI" w:cs="Segoe UI"/>
+          <w:color w:val="111111"/>
+          <w:shd w:val="clear" w:color="auto" w:fill="FDFDFD"/>
+        </w:rPr>
+        <w:t xml:space="preserve"> dosyası gibi düşünebilirsiniz. Index karşılığı satırlar, </w:t>
+      </w:r>
+      <w:proofErr w:type="spellStart"/>
+      <w:r>
+        <w:rPr>
+          <w:rFonts w:ascii="Segoe UI" w:hAnsi="Segoe UI" w:cs="Segoe UI"/>
+          <w:color w:val="111111"/>
+          <w:shd w:val="clear" w:color="auto" w:fill="FDFDFD"/>
+        </w:rPr>
+        <w:t>Column</w:t>
+      </w:r>
+      <w:proofErr w:type="spellEnd"/>
+      <w:r>
+        <w:rPr>
+          <w:rFonts w:ascii="Segoe UI" w:hAnsi="Segoe UI" w:cs="Segoe UI"/>
+          <w:color w:val="111111"/>
+          <w:shd w:val="clear" w:color="auto" w:fill="FDFDFD"/>
+        </w:rPr>
+        <w:t xml:space="preserve"> karşılığı ise sütunlardır.</w:t>
+      </w:r>
+    </w:p>
+    <w:p>
+      <w:pPr>
+        <w:jc w:val="both"/>
+        <w:rPr>
+          <w:rFonts w:ascii="Arial" w:hAnsi="Arial" w:cs="Arial"/>
+          <w:sz w:val="28"/>
+          <w:szCs w:val="28"/>
+        </w:rPr>
+      </w:pPr>
+      <w:r>
+        <w:rPr>
+          <w:rFonts w:ascii="Segoe UI" w:hAnsi="Segoe UI" w:cs="Segoe UI"/>
+          <w:color w:val="111111"/>
+          <w:shd w:val="clear" w:color="auto" w:fill="FDFDFD"/>
+        </w:rPr>
+        <w:t>E</w:t>
+      </w:r>
+      <w:r>
+        <w:rPr>
+          <w:rFonts w:ascii="Segoe UI" w:hAnsi="Segoe UI" w:cs="Segoe UI"/>
+          <w:color w:val="111111"/>
+          <w:shd w:val="clear" w:color="auto" w:fill="FDFDFD"/>
+        </w:rPr>
+        <w:t>xcel gibi düşün</w:t>
+      </w:r>
+      <w:r>
+        <w:rPr>
+          <w:rFonts w:ascii="Segoe UI" w:hAnsi="Segoe UI" w:cs="Segoe UI"/>
+          <w:color w:val="111111"/>
+          <w:shd w:val="clear" w:color="auto" w:fill="FDFDFD"/>
+        </w:rPr>
+        <w:t>ürsek</w:t>
+      </w:r>
+      <w:r>
+        <w:rPr>
+          <w:rFonts w:ascii="Segoe UI" w:hAnsi="Segoe UI" w:cs="Segoe UI"/>
+          <w:color w:val="111111"/>
+          <w:shd w:val="clear" w:color="auto" w:fill="FDFDFD"/>
+        </w:rPr>
+        <w:t xml:space="preserve"> </w:t>
+      </w:r>
+      <w:r>
+        <w:rPr>
+          <w:rFonts w:ascii="Segoe UI" w:hAnsi="Segoe UI" w:cs="Segoe UI"/>
+          <w:color w:val="111111"/>
+          <w:shd w:val="clear" w:color="auto" w:fill="FDFDFD"/>
+        </w:rPr>
+        <w:t>burada</w:t>
+      </w:r>
+      <w:r>
+        <w:rPr>
+          <w:rFonts w:ascii="Segoe UI" w:hAnsi="Segoe UI" w:cs="Segoe UI"/>
+          <w:color w:val="111111"/>
+          <w:shd w:val="clear" w:color="auto" w:fill="FDFDFD"/>
+        </w:rPr>
+        <w:t xml:space="preserve"> nasıl filtreler kullanılıyorsa </w:t>
+      </w:r>
+      <w:proofErr w:type="spellStart"/>
+      <w:r>
+        <w:rPr>
+          <w:rFonts w:ascii="Segoe UI" w:hAnsi="Segoe UI" w:cs="Segoe UI"/>
+          <w:color w:val="111111"/>
+          <w:shd w:val="clear" w:color="auto" w:fill="FDFDFD"/>
+        </w:rPr>
+        <w:t>dataframelerde</w:t>
+      </w:r>
+      <w:proofErr w:type="spellEnd"/>
+      <w:r>
+        <w:rPr>
+          <w:rFonts w:ascii="Segoe UI" w:hAnsi="Segoe UI" w:cs="Segoe UI"/>
+          <w:color w:val="111111"/>
+          <w:shd w:val="clear" w:color="auto" w:fill="FDFDFD"/>
+        </w:rPr>
+        <w:t xml:space="preserve"> de kullanabiliriz.</w:t>
+      </w:r>
     </w:p>
     <w:sectPr>
       <w:pgSz w:w="11906" w:h="16838"/>
@@ -21302,39 +26039,12 @@
   </w:num>
   <w:num w:numId="8">
     <w:abstractNumId w:val="4"/>
-    <w:lvlOverride w:ilvl="0"/>
-    <w:lvlOverride w:ilvl="1"/>
-    <w:lvlOverride w:ilvl="2"/>
-    <w:lvlOverride w:ilvl="3"/>
-    <w:lvlOverride w:ilvl="4"/>
-    <w:lvlOverride w:ilvl="5"/>
-    <w:lvlOverride w:ilvl="6"/>
-    <w:lvlOverride w:ilvl="7"/>
-    <w:lvlOverride w:ilvl="8"/>
   </w:num>
   <w:num w:numId="9">
     <w:abstractNumId w:val="2"/>
-    <w:lvlOverride w:ilvl="0"/>
-    <w:lvlOverride w:ilvl="1"/>
-    <w:lvlOverride w:ilvl="2"/>
-    <w:lvlOverride w:ilvl="3"/>
-    <w:lvlOverride w:ilvl="4"/>
-    <w:lvlOverride w:ilvl="5"/>
-    <w:lvlOverride w:ilvl="6"/>
-    <w:lvlOverride w:ilvl="7"/>
-    <w:lvlOverride w:ilvl="8"/>
   </w:num>
   <w:num w:numId="10">
     <w:abstractNumId w:val="1"/>
-    <w:lvlOverride w:ilvl="0"/>
-    <w:lvlOverride w:ilvl="1"/>
-    <w:lvlOverride w:ilvl="2"/>
-    <w:lvlOverride w:ilvl="3"/>
-    <w:lvlOverride w:ilvl="4"/>
-    <w:lvlOverride w:ilvl="5"/>
-    <w:lvlOverride w:ilvl="6"/>
-    <w:lvlOverride w:ilvl="7"/>
-    <w:lvlOverride w:ilvl="8"/>
   </w:num>
 </w:numbering>
 </file>
@@ -21758,6 +26468,29 @@
       <w:lang w:eastAsia="tr-TR"/>
     </w:rPr>
   </w:style>
+  <w:style w:type="paragraph" w:styleId="Balk3">
+    <w:name w:val="heading 3"/>
+    <w:basedOn w:val="Normal"/>
+    <w:next w:val="Normal"/>
+    <w:link w:val="Balk3Char"/>
+    <w:uiPriority w:val="9"/>
+    <w:semiHidden/>
+    <w:unhideWhenUsed/>
+    <w:qFormat/>
+    <w:rsid w:val="00183739"/>
+    <w:pPr>
+      <w:keepNext/>
+      <w:keepLines/>
+      <w:spacing w:before="40" w:after="0"/>
+      <w:outlineLvl w:val="2"/>
+    </w:pPr>
+    <w:rPr>
+      <w:rFonts w:asciiTheme="majorHAnsi" w:eastAsiaTheme="majorEastAsia" w:hAnsiTheme="majorHAnsi" w:cstheme="majorBidi"/>
+      <w:color w:val="1F3763" w:themeColor="accent1" w:themeShade="7F"/>
+      <w:sz w:val="24"/>
+      <w:szCs w:val="24"/>
+    </w:rPr>
+  </w:style>
   <w:style w:type="character" w:default="1" w:styleId="VarsaylanParagrafYazTipi">
     <w:name w:val="Default Paragraph Font"/>
     <w:uiPriority w:val="1"/>
@@ -21915,6 +26648,20 @@
     <w:rPr>
       <w:b/>
       <w:bCs/>
+    </w:rPr>
+  </w:style>
+  <w:style w:type="character" w:customStyle="1" w:styleId="Balk3Char">
+    <w:name w:val="Başlık 3 Char"/>
+    <w:basedOn w:val="VarsaylanParagrafYazTipi"/>
+    <w:link w:val="Balk3"/>
+    <w:uiPriority w:val="9"/>
+    <w:semiHidden/>
+    <w:rsid w:val="00183739"/>
+    <w:rPr>
+      <w:rFonts w:asciiTheme="majorHAnsi" w:eastAsiaTheme="majorEastAsia" w:hAnsiTheme="majorHAnsi" w:cstheme="majorBidi"/>
+      <w:color w:val="1F3763" w:themeColor="accent1" w:themeShade="7F"/>
+      <w:sz w:val="24"/>
+      <w:szCs w:val="24"/>
     </w:rPr>
   </w:style>
 </w:styles>

</xml_diff>